<commit_message>
mount iso on windows
</commit_message>
<xml_diff>
--- a/Install CriticalSpacing.docx
+++ b/Install CriticalSpacing.docx
@@ -124,11 +124,15 @@
         <w:pStyle w:val="FirstParagraph"/>
         <w:rPr>
           <w:rFonts w:ascii="Calibri" w:hAnsi="Calibri"/>
+          <w:sz w:val="20"/>
+          <w:szCs w:val="20"/>
         </w:rPr>
       </w:pPr>
       <w:r>
         <w:rPr>
           <w:rFonts w:ascii="Calibri" w:hAnsi="Calibri"/>
+          <w:sz w:val="20"/>
+          <w:szCs w:val="20"/>
         </w:rPr>
         <w:t xml:space="preserve">Pelli, D. G., Waugh, S. J., Martelli, M., Crutch, S. J., Primativo, S., Yong, K. X., Rhodes, M., Yee, K., Wu, X., Famira, H. F., &amp; Yiltiz, H. (2016). </w:t>
       </w:r>
@@ -136,12 +140,16 @@
         <w:rPr>
           <w:rFonts w:ascii="Calibri" w:hAnsi="Calibri"/>
           <w:b/>
+          <w:sz w:val="20"/>
+          <w:szCs w:val="20"/>
         </w:rPr>
         <w:t>A clinical test for visual crowding.</w:t>
       </w:r>
       <w:r>
         <w:rPr>
           <w:rFonts w:ascii="Calibri" w:hAnsi="Calibri"/>
+          <w:sz w:val="20"/>
+          <w:szCs w:val="20"/>
         </w:rPr>
         <w:t xml:space="preserve"> </w:t>
       </w:r>
@@ -149,12 +157,16 @@
         <w:rPr>
           <w:rFonts w:ascii="Calibri" w:hAnsi="Calibri"/>
           <w:i/>
+          <w:sz w:val="20"/>
+          <w:szCs w:val="20"/>
         </w:rPr>
         <w:t>F1000Research</w:t>
       </w:r>
       <w:r>
         <w:rPr>
           <w:rFonts w:ascii="Calibri" w:hAnsi="Calibri"/>
+          <w:sz w:val="20"/>
+          <w:szCs w:val="20"/>
         </w:rPr>
         <w:t xml:space="preserve"> 5:81 (doi: 10.12688/f1000research.7835.1) </w:t>
       </w:r>
@@ -163,6 +175,8 @@
           <w:rPr>
             <w:rStyle w:val="Hyperlink"/>
             <w:rFonts w:ascii="Calibri" w:hAnsi="Calibri"/>
+            <w:sz w:val="20"/>
+            <w:szCs w:val="20"/>
           </w:rPr>
           <w:t>http://f1000research.com/articles/5-81/v1</w:t>
         </w:r>
@@ -300,10 +314,19 @@
         <w:t>.</w:t>
       </w:r>
       <w:r>
-        <w:t xml:space="preserve"> If there’s a choice, take the most recent version.</w:t>
+        <w:t xml:space="preserve"> If there’s a choice, take the most recent version</w:t>
+      </w:r>
+      <w:r>
+        <w:t xml:space="preserve"> of MATLAB for your computer</w:t>
+      </w:r>
+      <w:r>
+        <w:t>.</w:t>
       </w:r>
       <w:r>
         <w:t xml:space="preserve"> </w:t>
+      </w:r>
+      <w:r>
+        <w:t>(The “12-2014” below is misleading; these links will lead you to the latest release, currently 2015b.)</w:t>
       </w:r>
       <w:r>
         <w:br/>
@@ -414,204 +437,21 @@
         <w:ind w:left="480"/>
       </w:pPr>
       <w:r>
-        <w:t xml:space="preserve">These links only work locally. You must be on the NYU network, connected either directly, or, if you’re off campus and you have an NYU net id, through a VPN connection to campus via the internet, using a free program called “Cisco AnyConnect” that you can get from NYU here: </w:t>
+        <w:t>These links only work locally. You must be on the NYU network, connected either directly, or, if you’re off campus and you have an NYU net id, through a VPN connection to campus via the internet, using a free program called “</w:t>
+      </w:r>
+      <w:r>
+        <w:rPr>
+          <w:b/>
+        </w:rPr>
+        <w:t>Cisco AnyConnect</w:t>
+      </w:r>
+      <w:r>
+        <w:t xml:space="preserve">” that you can get from NYU here: </w:t>
       </w:r>
       <w:r>
         <w:br/>
       </w:r>
       <w:hyperlink r:id="rId13" w:history="1">
-        <w:r>
-          <w:rPr>
-            <w:rStyle w:val="Hyperlink"/>
-            <w:b/>
-            <w:u w:val="single"/>
-          </w:rPr>
-          <w:t>http://www.nyu.edu/life/resources-and-services/information-technology/getting-started/network-and-connectivity/vpn.html</w:t>
-        </w:r>
-      </w:hyperlink>
-    </w:p>
-    <w:p>
-      <w:pPr>
-        <w:pStyle w:val="Compact"/>
-        <w:numPr>
-          <w:ilvl w:val="0"/>
-          <w:numId w:val="3"/>
-        </w:numPr>
-        <w:spacing w:after="0"/>
-      </w:pPr>
-      <w:r>
-        <w:rPr>
-          <w:i/>
-        </w:rPr>
-        <w:t>Member of Pelli lab?</w:t>
-      </w:r>
-      <w:r>
-        <w:t xml:space="preserve"> Borrow our thumb</w:t>
-      </w:r>
-      <w:r>
-        <w:t xml:space="preserve"> </w:t>
-      </w:r>
-      <w:r>
-        <w:t>drive to copy the MATLAB installer onto your computer. If you need to do it from home, contact Denis for special instructions.</w:t>
-      </w:r>
-    </w:p>
-    <w:p>
-      <w:pPr>
-        <w:pStyle w:val="Compact"/>
-        <w:numPr>
-          <w:ilvl w:val="0"/>
-          <w:numId w:val="3"/>
-        </w:numPr>
-        <w:spacing w:after="0"/>
-      </w:pPr>
-      <w:r>
-        <w:rPr>
-          <w:i/>
-        </w:rPr>
-        <w:t>Rest of world?</w:t>
-      </w:r>
-      <w:r>
-        <w:t xml:space="preserve"> Unless your university has a site license (as NYU does), you’ll need to buy MATLAB. The student version is fine</w:t>
-      </w:r>
-      <w:r>
-        <w:t>,</w:t>
-      </w:r>
-      <w:r>
-        <w:t xml:space="preserve"> and costs $</w:t>
-      </w:r>
-      <w:r>
-        <w:t xml:space="preserve">99/year: </w:t>
-      </w:r>
-      <w:hyperlink r:id="rId14" w:history="1">
-        <w:r>
-          <w:rPr>
-            <w:rStyle w:val="Hyperlink"/>
-            <w:u w:val="single"/>
-          </w:rPr>
-          <w:t>https://www.mathworks.com/programs/nrd/buy-matlab-student.html</w:t>
-        </w:r>
-      </w:hyperlink>
-    </w:p>
-    <w:p>
-      <w:pPr>
-        <w:pStyle w:val="Compact"/>
-        <w:numPr>
-          <w:ilvl w:val="0"/>
-          <w:numId w:val="3"/>
-        </w:numPr>
-        <w:spacing w:after="0"/>
-      </w:pPr>
-      <w:r>
-        <w:rPr>
-          <w:i/>
-        </w:rPr>
-        <w:t>Install</w:t>
-      </w:r>
-      <w:r>
-        <w:t xml:space="preserve"> </w:t>
-      </w:r>
-      <w:r>
-        <w:rPr>
-          <w:i/>
-        </w:rPr>
-        <w:t>MATLAB</w:t>
-      </w:r>
-      <w:r>
-        <w:t xml:space="preserve">. </w:t>
-      </w:r>
-      <w:r>
-        <w:t>Double-</w:t>
-      </w:r>
-      <w:r>
-        <w:t xml:space="preserve">click to unpack the archive and reveal the installer. </w:t>
-      </w:r>
-      <w:r>
-        <w:t xml:space="preserve">Double click </w:t>
-      </w:r>
-      <w:r>
-        <w:t>the</w:t>
-      </w:r>
-      <w:r>
-        <w:t xml:space="preserve"> installer</w:t>
-      </w:r>
-      <w:r>
-        <w:t xml:space="preserve"> file</w:t>
-      </w:r>
-      <w:r>
-        <w:t>, and install with the default options.</w:t>
-      </w:r>
-      <w:r>
-        <w:t xml:space="preserve"> You should end up with a MATLAB app with the familiar rust-colored icon.</w:t>
-      </w:r>
-    </w:p>
-    <w:p>
-      <w:pPr>
-        <w:pStyle w:val="Compact"/>
-        <w:numPr>
-          <w:ilvl w:val="0"/>
-          <w:numId w:val="3"/>
-        </w:numPr>
-        <w:spacing w:after="0"/>
-      </w:pPr>
-      <w:r>
-        <w:rPr>
-          <w:i/>
-        </w:rPr>
-        <w:t xml:space="preserve">NYU-license for MATLAB. </w:t>
-      </w:r>
-      <w:r>
-        <w:t xml:space="preserve">Have an NYU </w:t>
-      </w:r>
-      <w:r>
-        <w:t>n</w:t>
-      </w:r>
-      <w:r>
-        <w:t xml:space="preserve">et id? </w:t>
-      </w:r>
-      <w:r>
-        <w:t>Connect</w:t>
-      </w:r>
-      <w:r>
-        <w:t xml:space="preserve"> to NYU</w:t>
-      </w:r>
-      <w:r>
-        <w:t xml:space="preserve">. </w:t>
-      </w:r>
-      <w:r>
-        <w:t xml:space="preserve">NYU has a site license for MATLAB. Your installation of MATLAB </w:t>
-      </w:r>
-      <w:r>
-        <w:t>has</w:t>
-      </w:r>
-      <w:r>
-        <w:t xml:space="preserve"> a license file inside your MATLAB that </w:t>
-      </w:r>
-      <w:r>
-        <w:lastRenderedPageBreak/>
-        <w:t>checks the NYU license server every time you use MATLAB. That works when you’re connected to the NYU network, either directly (in an NYU building) or indirectly</w:t>
-      </w:r>
-      <w:r>
-        <w:t xml:space="preserve"> by a “virtual private network”</w:t>
-      </w:r>
-      <w:r>
-        <w:t xml:space="preserve"> (VPN</w:t>
-      </w:r>
-      <w:r>
-        <w:t>). If you’re off campus, you can make a VPN</w:t>
-      </w:r>
-      <w:r>
-        <w:t xml:space="preserve"> </w:t>
-      </w:r>
-      <w:r>
-        <w:t>connection to campus via the internet, using a free program called “Cisco AnyConnect” that you can get from NYU here:</w:t>
-      </w:r>
-      <w:r>
-        <w:t xml:space="preserve"> </w:t>
-      </w:r>
-      <w:r>
-        <w:br/>
-      </w:r>
-      <w:hyperlink r:id="rId15" w:history="1">
         <w:r>
           <w:rPr>
             <w:rStyle w:val="Hyperlink"/>
@@ -631,390 +471,22 @@
           <w:ilvl w:val="0"/>
           <w:numId w:val="3"/>
         </w:numPr>
-        <w:spacing w:before="0" w:after="0"/>
+        <w:spacing w:after="0"/>
       </w:pPr>
       <w:r>
         <w:rPr>
           <w:i/>
         </w:rPr>
-        <w:t xml:space="preserve">Pelli-lab standalone license for MATLAB. </w:t>
-      </w:r>
-      <w:r>
-        <w:t xml:space="preserve">Member of Pelli Lab? </w:t>
-      </w:r>
-      <w:r>
-        <w:t xml:space="preserve">Get a stand-alone license. </w:t>
-      </w:r>
-      <w:r>
-        <w:t>If you are working in the Pelli Lab, you may be eligible for a stand-alon</w:t>
-      </w:r>
-      <w:r>
-        <w:t>e license that works without an</w:t>
+        <w:t>Member of Pelli lab?</w:t>
+      </w:r>
+      <w:r>
+        <w:t xml:space="preserve"> Borrow our thumb</w:t>
       </w:r>
       <w:r>
         <w:t xml:space="preserve"> </w:t>
       </w:r>
       <w:r>
-        <w:t xml:space="preserve">internet </w:t>
-      </w:r>
-      <w:r>
-        <w:t xml:space="preserve">connection to NYU. In that case you should send Denis an email with key information identifying your computer. We need your computer’s </w:t>
-      </w:r>
-      <w:r>
-        <w:rPr>
-          <w:rStyle w:val="VerbatimChar"/>
-          <w:sz w:val="24"/>
-        </w:rPr>
-        <w:t>MAC Address</w:t>
-      </w:r>
-      <w:r>
-        <w:t xml:space="preserve"> </w:t>
-      </w:r>
-      <w:r>
-        <w:t xml:space="preserve">(Media Access Control). Note that </w:t>
-      </w:r>
-      <w:r>
-        <w:t>“</w:t>
-      </w:r>
-      <w:r>
-        <w:rPr>
-          <w:rStyle w:val="VerbatimChar"/>
-          <w:sz w:val="24"/>
-        </w:rPr>
-        <w:t>MAC</w:t>
-      </w:r>
-      <w:r>
-        <w:t>”</w:t>
-      </w:r>
-      <w:r>
-        <w:t xml:space="preserve"> </w:t>
-      </w:r>
-      <w:r>
-        <w:t>has nothing to do with “Macintosh”.</w:t>
-      </w:r>
-      <w:r>
-        <w:t xml:space="preserve"> Here’s how to discover your computer’s </w:t>
-      </w:r>
-      <w:r>
-        <w:rPr>
-          <w:rFonts w:ascii="Consolas" w:hAnsi="Consolas"/>
-        </w:rPr>
-        <w:t>MAC</w:t>
-      </w:r>
-      <w:r>
-        <w:t xml:space="preserve"> number:</w:t>
-      </w:r>
-    </w:p>
-    <w:p>
-      <w:pPr>
-        <w:pStyle w:val="Compact"/>
-        <w:numPr>
-          <w:ilvl w:val="0"/>
-          <w:numId w:val="4"/>
-        </w:numPr>
-        <w:spacing w:before="0" w:after="0"/>
-      </w:pPr>
-      <w:r>
-        <w:t>If you are in OS</w:t>
-      </w:r>
-      <w:r>
-        <w:t xml:space="preserve"> </w:t>
-      </w:r>
-      <w:r>
-        <w:t xml:space="preserve">X, use </w:t>
-      </w:r>
-      <w:r>
-        <w:rPr>
-          <w:rStyle w:val="VerbatimChar"/>
-          <w:sz w:val="24"/>
-        </w:rPr>
-        <w:t>Spotlight</w:t>
-      </w:r>
-      <w:r>
-        <w:t xml:space="preserve"> to search for </w:t>
-      </w:r>
-      <w:r>
-        <w:rPr>
-          <w:rStyle w:val="VerbatimChar"/>
-          <w:sz w:val="24"/>
-        </w:rPr>
-        <w:t>terminal</w:t>
-      </w:r>
-      <w:r>
-        <w:t>, then</w:t>
-      </w:r>
-      <w:r>
-        <w:t>,</w:t>
-      </w:r>
-      <w:r>
-        <w:t xml:space="preserve"> in the </w:t>
-      </w:r>
-      <w:r>
-        <w:rPr>
-          <w:rStyle w:val="VerbatimChar"/>
-          <w:sz w:val="24"/>
-        </w:rPr>
-        <w:t>Terminal</w:t>
-      </w:r>
-      <w:r>
-        <w:t xml:space="preserve"> application, type </w:t>
-      </w:r>
-      <w:r>
-        <w:rPr>
-          <w:rStyle w:val="VerbatimChar"/>
-          <w:sz w:val="24"/>
-        </w:rPr>
-        <w:t>ifconfig</w:t>
-      </w:r>
-      <w:r>
-        <w:t xml:space="preserve">, </w:t>
-      </w:r>
-      <w:r>
-        <w:t>and</w:t>
-      </w:r>
-      <w:r>
-        <w:t xml:space="preserve"> press Enter. Copy all the output</w:t>
-      </w:r>
-      <w:r>
-        <w:t xml:space="preserve"> to send to Denis, below</w:t>
-      </w:r>
-      <w:r>
-        <w:t>.</w:t>
-      </w:r>
-    </w:p>
-    <w:p>
-      <w:pPr>
-        <w:pStyle w:val="Compact"/>
-        <w:numPr>
-          <w:ilvl w:val="0"/>
-          <w:numId w:val="4"/>
-        </w:numPr>
-        <w:spacing w:before="0" w:after="0"/>
-      </w:pPr>
-      <w:r>
-        <w:t xml:space="preserve">If you are in Windows, press </w:t>
-      </w:r>
-      <w:r>
-        <w:rPr>
-          <w:rStyle w:val="VerbatimChar"/>
-          <w:sz w:val="24"/>
-        </w:rPr>
-        <w:t>Win+R</w:t>
-      </w:r>
-      <w:r>
-        <w:t xml:space="preserve"> and enter </w:t>
-      </w:r>
-      <w:r>
-        <w:rPr>
-          <w:rStyle w:val="VerbatimChar"/>
-          <w:sz w:val="24"/>
-        </w:rPr>
-        <w:t>cmd</w:t>
-      </w:r>
-      <w:r>
-        <w:t xml:space="preserve"> in the dialog box. Press enter to open the </w:t>
-      </w:r>
-      <w:r>
-        <w:rPr>
-          <w:rStyle w:val="VerbatimChar"/>
-          <w:sz w:val="24"/>
-        </w:rPr>
-        <w:t>cmd</w:t>
-      </w:r>
-      <w:r>
-        <w:t xml:space="preserve"> application. In </w:t>
-      </w:r>
-      <w:r>
-        <w:rPr>
-          <w:rStyle w:val="VerbatimChar"/>
-          <w:sz w:val="24"/>
-        </w:rPr>
-        <w:t>cmd</w:t>
-      </w:r>
-      <w:r>
-        <w:t xml:space="preserve"> (a black window), insert </w:t>
-      </w:r>
-      <w:r>
-        <w:rPr>
-          <w:rStyle w:val="VerbatimChar"/>
-          <w:sz w:val="24"/>
-        </w:rPr>
-        <w:t>ipconfig</w:t>
-      </w:r>
-      <w:r>
-        <w:t xml:space="preserve"> then press enter. Copy all the output</w:t>
-      </w:r>
-      <w:r>
-        <w:t xml:space="preserve"> to send to Denis, below.</w:t>
-      </w:r>
-    </w:p>
-    <w:p>
-      <w:pPr>
-        <w:pStyle w:val="Compact"/>
-        <w:numPr>
-          <w:ilvl w:val="0"/>
-          <w:numId w:val="4"/>
-        </w:numPr>
-        <w:spacing w:before="0" w:after="0"/>
-      </w:pPr>
-      <w:r>
-        <w:t>E</w:t>
-      </w:r>
-      <w:r>
-        <w:t xml:space="preserve">mail </w:t>
-      </w:r>
-      <w:hyperlink r:id="rId16" w:history="1">
-        <w:r>
-          <w:rPr>
-            <w:rStyle w:val="Hyperlink"/>
-          </w:rPr>
-          <w:t>denis.pelli@nyu.edu</w:t>
-        </w:r>
-      </w:hyperlink>
-      <w:r>
-        <w:t xml:space="preserve">, specifying your full name, the </w:t>
-      </w:r>
-      <w:r>
-        <w:rPr>
-          <w:i/>
-        </w:rPr>
-        <w:t>spe</w:t>
-      </w:r>
-      <w:r>
-        <w:rPr>
-          <w:i/>
-        </w:rPr>
-        <w:t>cific kind of computer</w:t>
-      </w:r>
-      <w:r>
-        <w:t xml:space="preserve"> you have, and </w:t>
-      </w:r>
-      <w:r>
-        <w:t xml:space="preserve">the text </w:t>
-      </w:r>
-      <w:r>
-        <w:t xml:space="preserve">you copied </w:t>
-      </w:r>
-      <w:r>
-        <w:t xml:space="preserve">above </w:t>
-      </w:r>
-      <w:r>
-        <w:t>that includes</w:t>
-      </w:r>
-      <w:r>
-        <w:t xml:space="preserve"> your</w:t>
-      </w:r>
-      <w:r>
-        <w:t xml:space="preserve"> computer’s</w:t>
-      </w:r>
-      <w:r>
-        <w:t xml:space="preserve"> </w:t>
-      </w:r>
-      <w:r>
-        <w:rPr>
-          <w:rStyle w:val="VerbatimChar"/>
-          <w:sz w:val="24"/>
-        </w:rPr>
-        <w:t>MAC</w:t>
-      </w:r>
-      <w:r>
-        <w:t xml:space="preserve"> </w:t>
-      </w:r>
-      <w:r>
-        <w:t>number</w:t>
-      </w:r>
-      <w:r>
-        <w:t xml:space="preserve">. </w:t>
-      </w:r>
-    </w:p>
-    <w:p>
-      <w:pPr>
-        <w:pStyle w:val="Compact"/>
-        <w:numPr>
-          <w:ilvl w:val="0"/>
-          <w:numId w:val="4"/>
-        </w:numPr>
-        <w:spacing w:before="0" w:after="0"/>
-      </w:pPr>
-      <w:r>
-        <w:t>If eligible, y</w:t>
-      </w:r>
-      <w:r>
-        <w:t>ou will be provided with a</w:t>
-      </w:r>
-      <w:r>
-        <w:t xml:space="preserve"> stand-alone</w:t>
-      </w:r>
-      <w:r>
-        <w:t xml:space="preserve"> MATLAB license and instructions on how to </w:t>
-      </w:r>
-      <w:r>
-        <w:t>install it into</w:t>
-      </w:r>
-      <w:r>
-        <w:t xml:space="preserve"> your MATLAB. (</w:t>
-      </w:r>
-      <w:r>
-        <w:t>In Mac OS X, t</w:t>
-      </w:r>
-      <w:r>
-        <w:t>he license file</w:t>
-      </w:r>
-      <w:r>
-        <w:t xml:space="preserve"> </w:t>
-      </w:r>
-      <w:r>
-        <w:t>must be placed in your</w:t>
-      </w:r>
-      <w:r>
-        <w:t xml:space="preserve"> </w:t>
-      </w:r>
-      <w:r>
-        <w:rPr>
-          <w:rStyle w:val="VerbatimChar"/>
-          <w:sz w:val="24"/>
-        </w:rPr>
-        <w:t>/Applications/MATLAB.app/licenses/</w:t>
-      </w:r>
-      <w:r>
-        <w:t xml:space="preserve"> </w:t>
-      </w:r>
-      <w:r>
-        <w:t>folder</w:t>
-      </w:r>
-      <w:r>
-        <w:t>.</w:t>
-      </w:r>
-      <w:r>
-        <w:t xml:space="preserve"> To get there you must C</w:t>
-      </w:r>
-      <w:r>
-        <w:t>ontrol</w:t>
-      </w:r>
-      <w:r>
-        <w:t>-click to open the MATLAB application pack</w:t>
-      </w:r>
-      <w:r>
-        <w:t>a</w:t>
-      </w:r>
-      <w:r>
-        <w:t xml:space="preserve">ge, in which you’ll find the </w:t>
-      </w:r>
-      <w:r>
-        <w:rPr>
-          <w:rStyle w:val="VerbatimChar"/>
-          <w:sz w:val="24"/>
-        </w:rPr>
-        <w:t>licenses/</w:t>
-      </w:r>
-      <w:r>
-        <w:t xml:space="preserve"> folder.</w:t>
-      </w:r>
-      <w:r>
-        <w:t xml:space="preserve"> It’s similar in Windows.</w:t>
-      </w:r>
-      <w:r>
-        <w:t>)</w:t>
+        <w:t>drive to copy the MATLAB installer onto your computer. If you need to do it from home, contact Denis for special instructions.</w:t>
       </w:r>
     </w:p>
     <w:p>
@@ -1025,6 +497,10 @@
           <w:numId w:val="3"/>
         </w:numPr>
         <w:spacing w:after="0"/>
+        <w:rPr>
+          <w:rStyle w:val="Hyperlink"/>
+          <w:color w:val="auto"/>
+        </w:rPr>
       </w:pPr>
       <w:r>
         <w:rPr>
@@ -1033,33 +509,18 @@
         <w:t>Rest of world?</w:t>
       </w:r>
       <w:r>
-        <w:t xml:space="preserve"> You’ll need a license</w:t>
-      </w:r>
-      <w:r>
-        <w:t xml:space="preserve"> from Mathworks</w:t>
-      </w:r>
-      <w:r>
-        <w:t xml:space="preserve"> to run MATLAB</w:t>
-      </w:r>
-      <w:r>
-        <w:t>.</w:t>
-      </w:r>
-      <w:r>
-        <w:t xml:space="preserve"> </w:t>
-      </w:r>
-      <w:r>
-        <w:t>The student version is fine</w:t>
+        <w:t xml:space="preserve"> Unless your university has a site license (as NYU does), you’ll need to buy MATLAB. The student version is fine</w:t>
       </w:r>
       <w:r>
         <w:t>,</w:t>
       </w:r>
       <w:r>
-        <w:t xml:space="preserve"> and costs $99/year: </w:t>
-      </w:r>
-      <w:r>
-        <w:br/>
-      </w:r>
-      <w:hyperlink r:id="rId17" w:history="1">
+        <w:t xml:space="preserve"> and costs $</w:t>
+      </w:r>
+      <w:r>
+        <w:t xml:space="preserve">99/year: </w:t>
+      </w:r>
+      <w:hyperlink r:id="rId14" w:history="1">
         <w:r>
           <w:rPr>
             <w:rStyle w:val="Hyperlink"/>
@@ -1076,17 +537,687 @@
           <w:ilvl w:val="0"/>
           <w:numId w:val="3"/>
         </w:numPr>
-        <w:spacing w:before="0"/>
       </w:pPr>
       <w:r>
         <w:rPr>
           <w:i/>
         </w:rPr>
-        <w:t>License trouble?</w:t>
-      </w:r>
-      <w:r>
-        <w:t xml:space="preserve"> If you’re using an NYU license (on or off campus) please contact denis.pelli@nyu.edu. Contact Mathworks only if you bought your license from them.</w:t>
-      </w:r>
+        <w:t xml:space="preserve">Old </w:t>
+      </w:r>
+      <w:r>
+        <w:rPr>
+          <w:i/>
+        </w:rPr>
+        <w:t>Windows</w:t>
+      </w:r>
+      <w:bookmarkStart w:id="2" w:name="_GoBack"/>
+      <w:bookmarkEnd w:id="2"/>
+      <w:r>
+        <w:rPr>
+          <w:i/>
+        </w:rPr>
+        <w:t>?</w:t>
+      </w:r>
+      <w:r>
+        <w:t xml:space="preserve"> You must mount the “iso” file (a disk image). </w:t>
+      </w:r>
+      <w:r>
+        <w:t xml:space="preserve">In </w:t>
+      </w:r>
+      <w:r>
+        <w:t>Windows 8 and above</w:t>
+      </w:r>
+      <w:r>
+        <w:t>,</w:t>
+      </w:r>
+      <w:r>
+        <w:t xml:space="preserve"> </w:t>
+      </w:r>
+      <w:r>
+        <w:t xml:space="preserve">you </w:t>
+      </w:r>
+      <w:r>
+        <w:t>just double</w:t>
+      </w:r>
+      <w:r>
+        <w:t>-</w:t>
+      </w:r>
+      <w:r>
+        <w:t xml:space="preserve">click the archive. </w:t>
+      </w:r>
+      <w:r>
+        <w:t xml:space="preserve">To open an iso file </w:t>
+      </w:r>
+      <w:r>
+        <w:t>in</w:t>
+      </w:r>
+      <w:r>
+        <w:t xml:space="preserve"> </w:t>
+      </w:r>
+      <w:r>
+        <w:t>Windows 7 or below, you can use</w:t>
+      </w:r>
+      <w:r>
+        <w:t xml:space="preserve"> </w:t>
+      </w:r>
+      <w:hyperlink r:id="rId15" w:history="1">
+        <w:r>
+          <w:rPr>
+            <w:rStyle w:val="Hyperlink"/>
+          </w:rPr>
+          <w:t>7-Zip Ut</w:t>
+        </w:r>
+        <w:r>
+          <w:rPr>
+            <w:rStyle w:val="Hyperlink"/>
+          </w:rPr>
+          <w:t>i</w:t>
+        </w:r>
+        <w:r>
+          <w:rPr>
+            <w:rStyle w:val="Hyperlink"/>
+          </w:rPr>
+          <w:t>lity</w:t>
+        </w:r>
+      </w:hyperlink>
+      <w:r>
+        <w:t xml:space="preserve"> or </w:t>
+      </w:r>
+      <w:hyperlink r:id="rId16" w:history="1">
+        <w:r>
+          <w:rPr>
+            <w:rStyle w:val="Hyperlink"/>
+            <w:u w:val="single"/>
+          </w:rPr>
+          <w:t>Virtual CD-ROM Control Panel</w:t>
+        </w:r>
+      </w:hyperlink>
+      <w:r>
+        <w:t>.</w:t>
+      </w:r>
+    </w:p>
+    <w:p>
+      <w:pPr>
+        <w:pStyle w:val="Compact"/>
+        <w:numPr>
+          <w:ilvl w:val="0"/>
+          <w:numId w:val="3"/>
+        </w:numPr>
+        <w:spacing w:after="0"/>
+      </w:pPr>
+      <w:r>
+        <w:rPr>
+          <w:i/>
+        </w:rPr>
+        <w:t>Install</w:t>
+      </w:r>
+      <w:r>
+        <w:t xml:space="preserve"> </w:t>
+      </w:r>
+      <w:r>
+        <w:rPr>
+          <w:i/>
+        </w:rPr>
+        <w:t>MATLAB</w:t>
+      </w:r>
+      <w:r>
+        <w:t xml:space="preserve">. </w:t>
+      </w:r>
+      <w:r>
+        <w:t>Double-</w:t>
+      </w:r>
+      <w:r>
+        <w:t xml:space="preserve">click to unpack the archive and reveal the installer. </w:t>
+      </w:r>
+      <w:r>
+        <w:t xml:space="preserve">Double click </w:t>
+      </w:r>
+      <w:r>
+        <w:t>the</w:t>
+      </w:r>
+      <w:r>
+        <w:t xml:space="preserve"> installer</w:t>
+      </w:r>
+      <w:r>
+        <w:t xml:space="preserve"> file</w:t>
+      </w:r>
+      <w:r>
+        <w:t>, and install with the default options.</w:t>
+      </w:r>
+      <w:r>
+        <w:t xml:space="preserve"> You should end up with a MATLAB app with the familiar rust-colored icon.</w:t>
+      </w:r>
+    </w:p>
+    <w:p>
+      <w:pPr>
+        <w:pStyle w:val="Compact"/>
+        <w:numPr>
+          <w:ilvl w:val="0"/>
+          <w:numId w:val="3"/>
+        </w:numPr>
+        <w:spacing w:after="0"/>
+      </w:pPr>
+      <w:r>
+        <w:rPr>
+          <w:i/>
+        </w:rPr>
+        <w:lastRenderedPageBreak/>
+        <w:t xml:space="preserve">NYU-license for MATLAB. </w:t>
+      </w:r>
+      <w:r>
+        <w:t xml:space="preserve">Have an NYU </w:t>
+      </w:r>
+      <w:r>
+        <w:t>n</w:t>
+      </w:r>
+      <w:r>
+        <w:t xml:space="preserve">et id? </w:t>
+      </w:r>
+      <w:r>
+        <w:t>Connect</w:t>
+      </w:r>
+      <w:r>
+        <w:t xml:space="preserve"> to NYU</w:t>
+      </w:r>
+      <w:r>
+        <w:t xml:space="preserve">. </w:t>
+      </w:r>
+      <w:r>
+        <w:t xml:space="preserve">NYU has a site license for MATLAB. Your installation of MATLAB </w:t>
+      </w:r>
+      <w:r>
+        <w:t>has</w:t>
+      </w:r>
+      <w:r>
+        <w:t xml:space="preserve"> a license file inside your MATLAB that checks the NYU license server every time you use MATLAB. That works when you’re connected to the NYU network, either directly (in an NYU building) or indirectly</w:t>
+      </w:r>
+      <w:r>
+        <w:t xml:space="preserve"> by a “virtual private network”</w:t>
+      </w:r>
+      <w:r>
+        <w:t xml:space="preserve"> (VPN</w:t>
+      </w:r>
+      <w:r>
+        <w:t>). If you’re off campus, you can make a VPN</w:t>
+      </w:r>
+      <w:r>
+        <w:t xml:space="preserve"> </w:t>
+      </w:r>
+      <w:r>
+        <w:t>connection to campus via the internet, using a free program called “</w:t>
+      </w:r>
+      <w:r>
+        <w:rPr>
+          <w:b/>
+        </w:rPr>
+        <w:t>Cisco AnyConnect</w:t>
+      </w:r>
+      <w:r>
+        <w:t>” that you can get from NYU here:</w:t>
+      </w:r>
+      <w:r>
+        <w:t xml:space="preserve"> </w:t>
+      </w:r>
+      <w:r>
+        <w:br/>
+      </w:r>
+      <w:hyperlink r:id="rId17" w:history="1">
+        <w:r>
+          <w:rPr>
+            <w:rStyle w:val="Hyperlink"/>
+            <w:b/>
+            <w:sz w:val="15"/>
+            <w:szCs w:val="15"/>
+            <w:u w:val="single"/>
+          </w:rPr>
+          <w:t>http://www.nyu.edu/life/resources-and-services/information-technology/getting-started/network-and-connectivity/vpn.html</w:t>
+        </w:r>
+      </w:hyperlink>
+    </w:p>
+    <w:p>
+      <w:pPr>
+        <w:pStyle w:val="Compact"/>
+        <w:numPr>
+          <w:ilvl w:val="0"/>
+          <w:numId w:val="3"/>
+        </w:numPr>
+        <w:spacing w:before="0" w:after="0"/>
+      </w:pPr>
+      <w:r>
+        <w:rPr>
+          <w:i/>
+        </w:rPr>
+        <w:t xml:space="preserve">Pelli-lab standalone license for MATLAB. </w:t>
+      </w:r>
+      <w:r>
+        <w:t xml:space="preserve">Member of Pelli Lab? </w:t>
+      </w:r>
+      <w:r>
+        <w:t xml:space="preserve">Get a stand-alone license. </w:t>
+      </w:r>
+      <w:r>
+        <w:t>If you are working in the Pelli Lab, you may be eligible for a stand-alon</w:t>
+      </w:r>
+      <w:r>
+        <w:t>e license that works without an</w:t>
+      </w:r>
+      <w:r>
+        <w:t xml:space="preserve"> </w:t>
+      </w:r>
+      <w:r>
+        <w:t xml:space="preserve">internet </w:t>
+      </w:r>
+      <w:r>
+        <w:t xml:space="preserve">connection to NYU. In that case you should send Denis an email with key information identifying your computer. We need your computer’s </w:t>
+      </w:r>
+      <w:r>
+        <w:rPr>
+          <w:rStyle w:val="VerbatimChar"/>
+          <w:sz w:val="24"/>
+        </w:rPr>
+        <w:t>MAC Address</w:t>
+      </w:r>
+      <w:r>
+        <w:t xml:space="preserve"> </w:t>
+      </w:r>
+      <w:r>
+        <w:t xml:space="preserve">(Media Access Control). Note that </w:t>
+      </w:r>
+      <w:r>
+        <w:t>“</w:t>
+      </w:r>
+      <w:r>
+        <w:rPr>
+          <w:rStyle w:val="VerbatimChar"/>
+          <w:sz w:val="24"/>
+        </w:rPr>
+        <w:t>MAC</w:t>
+      </w:r>
+      <w:r>
+        <w:t>”</w:t>
+      </w:r>
+      <w:r>
+        <w:t xml:space="preserve"> </w:t>
+      </w:r>
+      <w:r>
+        <w:t>has nothing to do with “Macintosh”.</w:t>
+      </w:r>
+      <w:r>
+        <w:t xml:space="preserve"> Here’s how to discover your computer’s </w:t>
+      </w:r>
+      <w:r>
+        <w:rPr>
+          <w:rFonts w:ascii="Consolas" w:hAnsi="Consolas"/>
+        </w:rPr>
+        <w:t>MAC</w:t>
+      </w:r>
+      <w:r>
+        <w:t xml:space="preserve"> number:</w:t>
+      </w:r>
+    </w:p>
+    <w:p>
+      <w:pPr>
+        <w:pStyle w:val="Compact"/>
+        <w:numPr>
+          <w:ilvl w:val="0"/>
+          <w:numId w:val="4"/>
+        </w:numPr>
+        <w:spacing w:before="0" w:after="0"/>
+      </w:pPr>
+      <w:r>
+        <w:t>If you are in OS</w:t>
+      </w:r>
+      <w:r>
+        <w:t xml:space="preserve"> </w:t>
+      </w:r>
+      <w:r>
+        <w:t xml:space="preserve">X, use </w:t>
+      </w:r>
+      <w:r>
+        <w:rPr>
+          <w:rStyle w:val="VerbatimChar"/>
+          <w:sz w:val="24"/>
+        </w:rPr>
+        <w:t>Spotlight</w:t>
+      </w:r>
+      <w:r>
+        <w:t xml:space="preserve"> to search for </w:t>
+      </w:r>
+      <w:r>
+        <w:rPr>
+          <w:rStyle w:val="VerbatimChar"/>
+          <w:sz w:val="24"/>
+        </w:rPr>
+        <w:t>terminal</w:t>
+      </w:r>
+      <w:r>
+        <w:t>, then</w:t>
+      </w:r>
+      <w:r>
+        <w:t>,</w:t>
+      </w:r>
+      <w:r>
+        <w:t xml:space="preserve"> in the </w:t>
+      </w:r>
+      <w:r>
+        <w:rPr>
+          <w:rStyle w:val="VerbatimChar"/>
+          <w:sz w:val="24"/>
+        </w:rPr>
+        <w:t>Terminal</w:t>
+      </w:r>
+      <w:r>
+        <w:t xml:space="preserve"> application, type </w:t>
+      </w:r>
+      <w:r>
+        <w:rPr>
+          <w:rStyle w:val="VerbatimChar"/>
+          <w:sz w:val="24"/>
+        </w:rPr>
+        <w:t>ifconfig</w:t>
+      </w:r>
+      <w:r>
+        <w:t xml:space="preserve">, </w:t>
+      </w:r>
+      <w:r>
+        <w:t>and</w:t>
+      </w:r>
+      <w:r>
+        <w:t xml:space="preserve"> press Enter. Copy all the output</w:t>
+      </w:r>
+      <w:r>
+        <w:t xml:space="preserve"> to send to Denis, below</w:t>
+      </w:r>
+      <w:r>
+        <w:t>.</w:t>
+      </w:r>
+    </w:p>
+    <w:p>
+      <w:pPr>
+        <w:pStyle w:val="Compact"/>
+        <w:numPr>
+          <w:ilvl w:val="0"/>
+          <w:numId w:val="4"/>
+        </w:numPr>
+        <w:spacing w:before="0" w:after="0"/>
+      </w:pPr>
+      <w:r>
+        <w:t xml:space="preserve">If you are in Windows, press </w:t>
+      </w:r>
+      <w:r>
+        <w:rPr>
+          <w:rStyle w:val="VerbatimChar"/>
+          <w:sz w:val="24"/>
+        </w:rPr>
+        <w:t>Win+R</w:t>
+      </w:r>
+      <w:r>
+        <w:t xml:space="preserve"> and enter </w:t>
+      </w:r>
+      <w:r>
+        <w:rPr>
+          <w:rStyle w:val="VerbatimChar"/>
+          <w:sz w:val="24"/>
+        </w:rPr>
+        <w:t>cmd</w:t>
+      </w:r>
+      <w:r>
+        <w:t xml:space="preserve"> in the dialog box. Press enter to open the </w:t>
+      </w:r>
+      <w:r>
+        <w:rPr>
+          <w:rStyle w:val="VerbatimChar"/>
+          <w:sz w:val="24"/>
+        </w:rPr>
+        <w:t>cmd</w:t>
+      </w:r>
+      <w:r>
+        <w:t xml:space="preserve"> application. In </w:t>
+      </w:r>
+      <w:r>
+        <w:rPr>
+          <w:rStyle w:val="VerbatimChar"/>
+          <w:sz w:val="24"/>
+        </w:rPr>
+        <w:t>cmd</w:t>
+      </w:r>
+      <w:r>
+        <w:t xml:space="preserve"> (a black window), insert </w:t>
+      </w:r>
+      <w:r>
+        <w:rPr>
+          <w:rStyle w:val="VerbatimChar"/>
+          <w:sz w:val="24"/>
+        </w:rPr>
+        <w:t>ipconfig</w:t>
+      </w:r>
+      <w:r>
+        <w:t xml:space="preserve"> then press enter. Copy all the output</w:t>
+      </w:r>
+      <w:r>
+        <w:t xml:space="preserve"> to send to Denis, below.</w:t>
+      </w:r>
+    </w:p>
+    <w:p>
+      <w:pPr>
+        <w:pStyle w:val="Compact"/>
+        <w:numPr>
+          <w:ilvl w:val="0"/>
+          <w:numId w:val="4"/>
+        </w:numPr>
+        <w:spacing w:before="0" w:after="0"/>
+      </w:pPr>
+      <w:r>
+        <w:t>E</w:t>
+      </w:r>
+      <w:r>
+        <w:t xml:space="preserve">mail </w:t>
+      </w:r>
+      <w:hyperlink r:id="rId18" w:history="1">
+        <w:r>
+          <w:rPr>
+            <w:rStyle w:val="Hyperlink"/>
+          </w:rPr>
+          <w:t>denis.pelli@nyu.edu</w:t>
+        </w:r>
+      </w:hyperlink>
+      <w:r>
+        <w:t xml:space="preserve">, specifying your full name, the </w:t>
+      </w:r>
+      <w:r>
+        <w:rPr>
+          <w:i/>
+        </w:rPr>
+        <w:t>spe</w:t>
+      </w:r>
+      <w:r>
+        <w:rPr>
+          <w:i/>
+        </w:rPr>
+        <w:t>cific kind of computer</w:t>
+      </w:r>
+      <w:r>
+        <w:t xml:space="preserve"> you have, and </w:t>
+      </w:r>
+      <w:r>
+        <w:t xml:space="preserve">the text </w:t>
+      </w:r>
+      <w:r>
+        <w:t xml:space="preserve">you copied </w:t>
+      </w:r>
+      <w:r>
+        <w:t xml:space="preserve">above </w:t>
+      </w:r>
+      <w:r>
+        <w:t>that includes</w:t>
+      </w:r>
+      <w:r>
+        <w:t xml:space="preserve"> your</w:t>
+      </w:r>
+      <w:r>
+        <w:t xml:space="preserve"> computer’s</w:t>
+      </w:r>
+      <w:r>
+        <w:t xml:space="preserve"> </w:t>
+      </w:r>
+      <w:r>
+        <w:rPr>
+          <w:rStyle w:val="VerbatimChar"/>
+          <w:sz w:val="24"/>
+        </w:rPr>
+        <w:t>MAC</w:t>
+      </w:r>
+      <w:r>
+        <w:t xml:space="preserve"> </w:t>
+      </w:r>
+      <w:r>
+        <w:t>number</w:t>
+      </w:r>
+      <w:r>
+        <w:t xml:space="preserve">. </w:t>
+      </w:r>
+    </w:p>
+    <w:p>
+      <w:pPr>
+        <w:pStyle w:val="Compact"/>
+        <w:numPr>
+          <w:ilvl w:val="0"/>
+          <w:numId w:val="4"/>
+        </w:numPr>
+        <w:spacing w:before="0" w:after="0"/>
+      </w:pPr>
+      <w:r>
+        <w:t>If eligible, y</w:t>
+      </w:r>
+      <w:r>
+        <w:t>ou will be provided with a</w:t>
+      </w:r>
+      <w:r>
+        <w:t xml:space="preserve"> stand-alone</w:t>
+      </w:r>
+      <w:r>
+        <w:t xml:space="preserve"> MATLAB license and instructions on how to </w:t>
+      </w:r>
+      <w:r>
+        <w:t>install it into</w:t>
+      </w:r>
+      <w:r>
+        <w:t xml:space="preserve"> your MATLAB. (</w:t>
+      </w:r>
+      <w:r>
+        <w:t>In Mac OS X, t</w:t>
+      </w:r>
+      <w:r>
+        <w:t>he license file</w:t>
+      </w:r>
+      <w:r>
+        <w:t xml:space="preserve"> </w:t>
+      </w:r>
+      <w:r>
+        <w:t>must be placed in your</w:t>
+      </w:r>
+      <w:r>
+        <w:t xml:space="preserve"> </w:t>
+      </w:r>
+      <w:r>
+        <w:rPr>
+          <w:rStyle w:val="VerbatimChar"/>
+          <w:sz w:val="24"/>
+        </w:rPr>
+        <w:t>/Applications/MATLAB.app/licenses/</w:t>
+      </w:r>
+      <w:r>
+        <w:t xml:space="preserve"> </w:t>
+      </w:r>
+      <w:r>
+        <w:t>folder</w:t>
+      </w:r>
+      <w:r>
+        <w:t>.</w:t>
+      </w:r>
+      <w:r>
+        <w:t xml:space="preserve"> To get there you must C</w:t>
+      </w:r>
+      <w:r>
+        <w:t>ontrol</w:t>
+      </w:r>
+      <w:r>
+        <w:t>-click to open the MATLAB application pack</w:t>
+      </w:r>
+      <w:r>
+        <w:t>a</w:t>
+      </w:r>
+      <w:r>
+        <w:t xml:space="preserve">ge, in which you’ll find the </w:t>
+      </w:r>
+      <w:r>
+        <w:rPr>
+          <w:rStyle w:val="VerbatimChar"/>
+          <w:sz w:val="24"/>
+        </w:rPr>
+        <w:t>licenses/</w:t>
+      </w:r>
+      <w:r>
+        <w:t xml:space="preserve"> folder.</w:t>
+      </w:r>
+      <w:r>
+        <w:t xml:space="preserve"> It’s similar in Windows.</w:t>
+      </w:r>
+      <w:r>
+        <w:t>)</w:t>
+      </w:r>
+    </w:p>
+    <w:p>
+      <w:pPr>
+        <w:pStyle w:val="Compact"/>
+        <w:numPr>
+          <w:ilvl w:val="0"/>
+          <w:numId w:val="3"/>
+        </w:numPr>
+        <w:spacing w:after="0"/>
+      </w:pPr>
+      <w:r>
+        <w:rPr>
+          <w:i/>
+        </w:rPr>
+        <w:t>Rest of world?</w:t>
+      </w:r>
+      <w:r>
+        <w:t xml:space="preserve"> You’ll need a license</w:t>
+      </w:r>
+      <w:r>
+        <w:t xml:space="preserve"> from Mathworks</w:t>
+      </w:r>
+      <w:r>
+        <w:t xml:space="preserve"> to run MATLAB</w:t>
+      </w:r>
+      <w:r>
+        <w:t>.</w:t>
+      </w:r>
+      <w:r>
+        <w:t xml:space="preserve"> </w:t>
+      </w:r>
+      <w:r>
+        <w:t>The student version is fine</w:t>
+      </w:r>
+      <w:r>
+        <w:t>,</w:t>
+      </w:r>
+      <w:r>
+        <w:t xml:space="preserve"> and costs $99/year: </w:t>
+      </w:r>
+      <w:r>
+        <w:br/>
+      </w:r>
+      <w:hyperlink r:id="rId19" w:history="1">
+        <w:r>
+          <w:rPr>
+            <w:rStyle w:val="Hyperlink"/>
+            <w:u w:val="single"/>
+          </w:rPr>
+          <w:t>https://www.mathworks.com/programs/nrd/buy-matlab-student.html</w:t>
+        </w:r>
+      </w:hyperlink>
     </w:p>
     <w:p>
       <w:pPr>
@@ -1101,6 +1232,36 @@
         <w:rPr>
           <w:i/>
         </w:rPr>
+        <w:t>License trouble?</w:t>
+      </w:r>
+      <w:r>
+        <w:t xml:space="preserve"> If you’re using an NYU license (on or off campus) please contact </w:t>
+      </w:r>
+      <w:hyperlink r:id="rId20" w:history="1">
+        <w:r>
+          <w:rPr>
+            <w:rStyle w:val="Hyperlink"/>
+          </w:rPr>
+          <w:t>denis.pelli@nyu.edu</w:t>
+        </w:r>
+      </w:hyperlink>
+      <w:r>
+        <w:t>. Contact Mathworks only if you bought your license from them.</w:t>
+      </w:r>
+    </w:p>
+    <w:p>
+      <w:pPr>
+        <w:pStyle w:val="Compact"/>
+        <w:numPr>
+          <w:ilvl w:val="0"/>
+          <w:numId w:val="3"/>
+        </w:numPr>
+        <w:spacing w:before="0"/>
+      </w:pPr>
+      <w:r>
+        <w:rPr>
+          <w:i/>
+        </w:rPr>
         <w:t xml:space="preserve">Mac OS X: </w:t>
       </w:r>
       <w:r>
@@ -1152,7 +1313,22 @@
         <w:t>should</w:t>
       </w:r>
       <w:r>
-        <w:t xml:space="preserve"> be ok to go back to Security and Privacy and restore the old restriction. </w:t>
+        <w:t xml:space="preserve"> be ok to </w:t>
+      </w:r>
+      <w:r>
+        <w:t xml:space="preserve">restore the old restriction </w:t>
+      </w:r>
+      <w:r>
+        <w:t>in</w:t>
+      </w:r>
+      <w:r>
+        <w:t xml:space="preserve"> </w:t>
+      </w:r>
+      <w:r>
+        <w:t xml:space="preserve">System Preferences: </w:t>
+      </w:r>
+      <w:r>
+        <w:t>Security and Privacy. </w:t>
       </w:r>
     </w:p>
     <w:p>
@@ -1221,7 +1397,7 @@
       <w:r>
         <w:t xml:space="preserve">you from saving the </w:t>
       </w:r>
-      <w:hyperlink r:id="rId18">
+      <w:hyperlink r:id="rId21">
         <w:r>
           <w:rPr>
             <w:rStyle w:val="Hyperlink"/>
@@ -1254,7 +1430,11 @@
         <w:t>If you skip this step, y</w:t>
       </w:r>
       <w:r>
-        <w:t>ou’ll get a warning about this below,</w:t>
+        <w:t xml:space="preserve">ou’ll get a warning </w:t>
+      </w:r>
+      <w:r>
+        <w:lastRenderedPageBreak/>
+        <w:t>about this below,</w:t>
       </w:r>
       <w:r>
         <w:t xml:space="preserve"> when you run </w:t>
@@ -1318,7 +1498,6 @@
         <w:spacing w:before="0" w:after="0"/>
       </w:pPr>
       <w:r>
-        <w:lastRenderedPageBreak/>
         <w:t>OS X: Using F</w:t>
       </w:r>
       <w:r>
@@ -1414,8 +1593,8 @@
       <w:r>
         <w:t xml:space="preserve">file. </w:t>
       </w:r>
-      <w:bookmarkStart w:id="2" w:name="installing-psychtoolbox"/>
-      <w:bookmarkEnd w:id="2"/>
+      <w:bookmarkStart w:id="3" w:name="installing-psychtoolbox"/>
+      <w:bookmarkEnd w:id="3"/>
     </w:p>
     <w:p>
       <w:pPr>
@@ -1478,7 +1657,7 @@
         <w:spacing w:before="0" w:after="0"/>
         <w:ind w:left="480" w:firstLine="240"/>
       </w:pPr>
-      <w:hyperlink r:id="rId19">
+      <w:hyperlink r:id="rId22">
         <w:r>
           <w:rPr>
             <w:rStyle w:val="Hyperlink"/>
@@ -1776,10 +1955,7 @@
         <w:t>T</w:t>
       </w:r>
       <w:r>
-        <w:t xml:space="preserve">ry </w:t>
-      </w:r>
-      <w:r>
-        <w:t>typing</w:t>
+        <w:t>ype</w:t>
       </w:r>
       <w:r>
         <w:t xml:space="preserve"> </w:t>
@@ -1834,8 +2010,8 @@
           <w:szCs w:val="36"/>
         </w:rPr>
       </w:pPr>
-      <w:bookmarkStart w:id="3" w:name="setting-up-criticalspacing"/>
-      <w:bookmarkEnd w:id="3"/>
+      <w:bookmarkStart w:id="4" w:name="setting-up-criticalspacing"/>
+      <w:bookmarkEnd w:id="4"/>
       <w:r>
         <w:rPr>
           <w:sz w:val="36"/>
@@ -1882,7 +2058,7 @@
       <w:r>
         <w:t xml:space="preserve"> </w:t>
       </w:r>
-      <w:hyperlink r:id="rId20">
+      <w:hyperlink r:id="rId23">
         <w:r>
           <w:rPr>
             <w:rStyle w:val="Hyperlink"/>
@@ -2080,7 +2256,11 @@
         <w:t>Show the alphabet</w:t>
       </w:r>
       <w:r>
-        <w:t xml:space="preserve">. While running CriticalSpacing, once the testing has begun, you can press the shift key at any time to see a full-screen display of the alphabet of possible targets, in the target font. </w:t>
+        <w:t xml:space="preserve">. While running CriticalSpacing, once the testing has begun, you can press the shift key at any time to see a full-screen display of the alphabet of possible </w:t>
+      </w:r>
+      <w:r>
+        <w:lastRenderedPageBreak/>
+        <w:t xml:space="preserve">targets, in the target font. </w:t>
       </w:r>
       <w:r>
         <w:t>Before running the experiment, we recommend that y</w:t>
@@ -2095,7 +2275,6 @@
         <w:t xml:space="preserve">. Look </w:t>
       </w:r>
       <w:r>
-        <w:lastRenderedPageBreak/>
         <w:t>inside the</w:t>
       </w:r>
       <w:r>
@@ -2210,8 +2389,6 @@
       <w:r>
         <w:t>. T</w:t>
       </w:r>
-      <w:bookmarkStart w:id="4" w:name="_GoBack"/>
-      <w:bookmarkEnd w:id="4"/>
       <w:r>
         <w:t xml:space="preserve">hey're easy to write. Say "Ok" if MATLAB offers to change the current folder. The program automatically saves the data to the </w:t>
       </w:r>
@@ -2292,8 +2469,40 @@
         <w:t>.</w:t>
       </w:r>
     </w:p>
+    <w:p>
+      <w:pPr>
+        <w:pStyle w:val="Compact"/>
+        <w:spacing w:before="0" w:after="0"/>
+      </w:pPr>
+    </w:p>
+    <w:p>
+      <w:pPr>
+        <w:pStyle w:val="Compact"/>
+        <w:spacing w:before="0" w:after="0"/>
+      </w:pPr>
+    </w:p>
+    <w:p>
+      <w:pPr>
+        <w:pStyle w:val="Compact"/>
+        <w:spacing w:before="0" w:after="0"/>
+      </w:pPr>
+      <w:r>
+        <w:t xml:space="preserve">THANKS to Paul Fan, </w:t>
+      </w:r>
+      <w:hyperlink r:id="rId24" w:history="1">
+        <w:r>
+          <w:rPr>
+            <w:rStyle w:val="Hyperlink"/>
+          </w:rPr>
+          <w:t>paul.fan@nyu.edu</w:t>
+        </w:r>
+      </w:hyperlink>
+      <w:r>
+        <w:t>, who seems to always knows how to solve any computer problem.</w:t>
+      </w:r>
+    </w:p>
     <w:sectPr>
-      <w:headerReference w:type="default" r:id="rId21"/>
+      <w:headerReference w:type="default" r:id="rId25"/>
       <w:pgSz w:w="12240" w:h="15840"/>
       <w:pgMar w:top="1440" w:right="1440" w:bottom="1440" w:left="1440" w:header="720" w:footer="720" w:gutter="0"/>
       <w:cols w:space="720"/>
@@ -3715,7 +3924,6 @@
   <w:style w:type="character" w:default="1" w:styleId="DefaultParagraphFont">
     <w:name w:val="Default Paragraph Font"/>
     <w:uiPriority w:val="1"/>
-    <w:semiHidden/>
     <w:unhideWhenUsed/>
   </w:style>
   <w:style w:type="table" w:default="1" w:styleId="TableNormal">
@@ -4299,6 +4507,34 @@
     <w:basedOn w:val="DefaultParagraphFont"/>
     <w:link w:val="Footer"/>
     <w:rsid w:val="00867685"/>
+  </w:style>
+  <w:style w:type="paragraph" w:styleId="HTMLPreformatted">
+    <w:name w:val="HTML Preformatted"/>
+    <w:basedOn w:val="Normal"/>
+    <w:link w:val="HTMLPreformattedChar"/>
+    <w:semiHidden/>
+    <w:unhideWhenUsed/>
+    <w:rsid w:val="00F8475D"/>
+    <w:pPr>
+      <w:spacing w:after="0"/>
+    </w:pPr>
+    <w:rPr>
+      <w:rFonts w:ascii="Courier" w:hAnsi="Courier"/>
+      <w:sz w:val="20"/>
+      <w:szCs w:val="20"/>
+    </w:rPr>
+  </w:style>
+  <w:style w:type="character" w:customStyle="1" w:styleId="HTMLPreformattedChar">
+    <w:name w:val="HTML Preformatted Char"/>
+    <w:basedOn w:val="DefaultParagraphFont"/>
+    <w:link w:val="HTMLPreformatted"/>
+    <w:semiHidden/>
+    <w:rsid w:val="00F8475D"/>
+    <w:rPr>
+      <w:rFonts w:ascii="Courier" w:hAnsi="Courier"/>
+      <w:sz w:val="20"/>
+      <w:szCs w:val="20"/>
+    </w:rPr>
   </w:style>
 </w:styles>
 </file>

</xml_diff>

<commit_message>
steps for DrawText plugin
</commit_message>
<xml_diff>
--- a/Install CriticalSpacing.docx
+++ b/Install CriticalSpacing.docx
@@ -841,12 +841,7 @@
         <w:t xml:space="preserve"> </w:t>
       </w:r>
       <w:r>
-        <w:t>has noth</w:t>
-      </w:r>
-      <w:bookmarkStart w:id="2" w:name="_GoBack"/>
-      <w:bookmarkEnd w:id="2"/>
-      <w:r>
-        <w:t>ing to do with “Macintosh”.</w:t>
+        <w:t>has nothing to do with “Macintosh”.</w:t>
       </w:r>
       <w:r>
         <w:t xml:space="preserve"> Here’s how to discover your computer’s </w:t>
@@ -964,6 +959,7 @@
       <w:r>
         <w:t xml:space="preserve"> and enter </w:t>
       </w:r>
+      <w:proofErr w:type="spellStart"/>
       <w:r>
         <w:rPr>
           <w:rStyle w:val="VerbatimChar"/>
@@ -971,6 +967,7 @@
         </w:rPr>
         <w:t>cmd</w:t>
       </w:r>
+      <w:proofErr w:type="spellEnd"/>
       <w:r>
         <w:t xml:space="preserve"> in the dialog box. Press enter to open the </w:t>
       </w:r>
@@ -1619,8 +1616,8 @@
       <w:r>
         <w:t xml:space="preserve">file. </w:t>
       </w:r>
-      <w:bookmarkStart w:id="3" w:name="installing-psychtoolbox"/>
-      <w:bookmarkEnd w:id="3"/>
+      <w:bookmarkStart w:id="2" w:name="installing-psychtoolbox"/>
+      <w:bookmarkEnd w:id="2"/>
     </w:p>
     <w:p>
       <w:pPr>
@@ -1887,32 +1884,34 @@
           <w:rFonts w:ascii="Consolas" w:hAnsi="Consolas"/>
         </w:rPr>
       </w:pPr>
+      <w:proofErr w:type="spellStart"/>
       <w:r>
         <w:rPr>
           <w:rFonts w:ascii="Consolas" w:hAnsi="Consolas"/>
         </w:rPr>
-        <w:t>Snd('</w:t>
+        <w:t>Snd</w:t>
+      </w:r>
+      <w:proofErr w:type="spellEnd"/>
+      <w:r>
+        <w:rPr>
+          <w:rFonts w:ascii="Consolas" w:hAnsi="Consolas"/>
+        </w:rPr>
+        <w:t>('Play</w:t>
+      </w:r>
+      <w:proofErr w:type="gramStart"/>
+      <w:r>
+        <w:rPr>
+          <w:rFonts w:ascii="Consolas" w:hAnsi="Consolas"/>
+        </w:rPr>
+        <w:t>'</w:t>
+      </w:r>
+      <w:r>
+        <w:rPr>
+          <w:rFonts w:ascii="Consolas" w:hAnsi="Consolas"/>
+        </w:rPr>
+        <w:t>,</w:t>
       </w:r>
       <w:proofErr w:type="spellStart"/>
-      <w:r>
-        <w:rPr>
-          <w:rFonts w:ascii="Consolas" w:hAnsi="Consolas"/>
-        </w:rPr>
-        <w:t>Play</w:t>
-      </w:r>
-      <w:proofErr w:type="gramStart"/>
-      <w:r>
-        <w:rPr>
-          <w:rFonts w:ascii="Consolas" w:hAnsi="Consolas"/>
-        </w:rPr>
-        <w:t>'</w:t>
-      </w:r>
-      <w:r>
-        <w:rPr>
-          <w:rFonts w:ascii="Consolas" w:hAnsi="Consolas"/>
-        </w:rPr>
-        <w:t>,</w:t>
-      </w:r>
       <w:r>
         <w:rPr>
           <w:rFonts w:ascii="Consolas" w:hAnsi="Consolas"/>
@@ -2044,6 +2043,217 @@
     </w:p>
     <w:p>
       <w:pPr>
+        <w:pStyle w:val="ListParagraph"/>
+        <w:numPr>
+          <w:ilvl w:val="0"/>
+          <w:numId w:val="10"/>
+        </w:numPr>
+      </w:pPr>
+      <w:r>
+        <w:t>OS X: In order for Psychtoolbox to be able to load the</w:t>
+      </w:r>
+      <w:r>
+        <w:t xml:space="preserve"> good</w:t>
+      </w:r>
+      <w:r>
+        <w:t xml:space="preserve"> </w:t>
+      </w:r>
+      <w:proofErr w:type="spellStart"/>
+      <w:r>
+        <w:t>DrawText</w:t>
+      </w:r>
+      <w:proofErr w:type="spellEnd"/>
+      <w:r>
+        <w:t xml:space="preserve"> </w:t>
+      </w:r>
+      <w:r>
+        <w:t>p</w:t>
+      </w:r>
+      <w:r>
+        <w:t xml:space="preserve">lugin you must install the X11 Quartz window package: </w:t>
+      </w:r>
+      <w:hyperlink r:id="rId23" w:tgtFrame="_blank" w:history="1">
+        <w:r>
+          <w:rPr>
+            <w:rStyle w:val="Hyperlink"/>
+          </w:rPr>
+          <w:t>https://support.apple.com/en-us/HT201341</w:t>
+        </w:r>
+      </w:hyperlink>
+    </w:p>
+    <w:p>
+      <w:pPr>
+        <w:pStyle w:val="ListParagraph"/>
+        <w:numPr>
+          <w:ilvl w:val="0"/>
+          <w:numId w:val="10"/>
+        </w:numPr>
+      </w:pPr>
+      <w:r>
+        <w:t xml:space="preserve">OS X: </w:t>
+      </w:r>
+      <w:r>
+        <w:t>In order for Psychtoolbox to be able to load the</w:t>
+      </w:r>
+      <w:r>
+        <w:t xml:space="preserve"> good</w:t>
+      </w:r>
+      <w:r>
+        <w:t xml:space="preserve"> </w:t>
+      </w:r>
+      <w:proofErr w:type="spellStart"/>
+      <w:r>
+        <w:t>DrawText</w:t>
+      </w:r>
+      <w:proofErr w:type="spellEnd"/>
+      <w:r>
+        <w:t xml:space="preserve"> </w:t>
+      </w:r>
+      <w:r>
+        <w:t>p</w:t>
+      </w:r>
+      <w:r>
+        <w:t xml:space="preserve">lugin in MATLAB 2015b you need to delete or rename </w:t>
+      </w:r>
+      <w:r>
+        <w:t>this</w:t>
+      </w:r>
+      <w:r>
+        <w:t xml:space="preserve"> obsolete library</w:t>
+      </w:r>
+      <w:r>
+        <w:t>:</w:t>
+      </w:r>
+      <w:r>
+        <w:rPr>
+          <w:rFonts w:ascii="Arial" w:eastAsia="Times New Roman" w:hAnsi="Arial" w:cs="Arial"/>
+          <w:color w:val="222222"/>
+          <w:shd w:val="clear" w:color="auto" w:fill="FFFFFF"/>
+          <w:lang w:eastAsia="zh-CN"/>
+        </w:rPr>
+        <w:t> </w:t>
+      </w:r>
+      <w:r>
+        <w:rPr>
+          <w:rFonts w:ascii="Arial" w:eastAsia="Times New Roman" w:hAnsi="Arial" w:cs="Arial"/>
+          <w:color w:val="222222"/>
+          <w:shd w:val="clear" w:color="auto" w:fill="FFFFFF"/>
+          <w:lang w:eastAsia="zh-CN"/>
+        </w:rPr>
+        <w:br/>
+      </w:r>
+      <w:r>
+        <w:rPr>
+          <w:rFonts w:ascii="Arial" w:eastAsia="Times New Roman" w:hAnsi="Arial" w:cs="Arial"/>
+          <w:color w:val="222222"/>
+          <w:shd w:val="clear" w:color="auto" w:fill="FFFFFF"/>
+          <w:lang w:eastAsia="zh-CN"/>
+        </w:rPr>
+        <w:t xml:space="preserve">/Applications/MATLAB/bin/maci64/libfreetype.6.dylib </w:t>
+      </w:r>
+      <w:r>
+        <w:rPr>
+          <w:rFonts w:ascii="Arial" w:eastAsia="Times New Roman" w:hAnsi="Arial" w:cs="Arial"/>
+          <w:color w:val="222222"/>
+          <w:shd w:val="clear" w:color="auto" w:fill="FFFFFF"/>
+          <w:lang w:eastAsia="zh-CN"/>
+        </w:rPr>
+        <w:br/>
+      </w:r>
+      <w:r>
+        <w:t xml:space="preserve">within MATLAB </w:t>
+      </w:r>
+      <w:r>
+        <w:t xml:space="preserve">2015b </w:t>
+      </w:r>
+      <w:r>
+        <w:t>so that</w:t>
+      </w:r>
+      <w:r>
+        <w:t xml:space="preserve"> </w:t>
+      </w:r>
+      <w:r>
+        <w:t xml:space="preserve">OS </w:t>
+      </w:r>
+      <w:r>
+        <w:t>X can find the up-to-</w:t>
+      </w:r>
+      <w:r>
+        <w:t>date one in X11 Quartz.</w:t>
+      </w:r>
+    </w:p>
+    <w:p>
+      <w:pPr>
+        <w:pStyle w:val="ListParagraph"/>
+        <w:numPr>
+          <w:ilvl w:val="0"/>
+          <w:numId w:val="10"/>
+        </w:numPr>
+        <w:rPr>
+          <w:rFonts w:ascii="Times New Roman" w:eastAsia="Times New Roman" w:hAnsi="Times New Roman" w:cs="Times New Roman"/>
+          <w:lang w:eastAsia="zh-CN"/>
+        </w:rPr>
+      </w:pPr>
+      <w:r>
+        <w:t xml:space="preserve">Try </w:t>
+      </w:r>
+      <w:proofErr w:type="spellStart"/>
+      <w:r>
+        <w:rPr>
+          <w:rFonts w:ascii="Consolas" w:hAnsi="Consolas"/>
+        </w:rPr>
+        <w:t>DrawSomeTextDemo</w:t>
+      </w:r>
+      <w:proofErr w:type="spellEnd"/>
+      <w:r>
+        <w:t xml:space="preserve">. </w:t>
+      </w:r>
+      <w:r>
+        <w:rPr>
+          <w:b/>
+        </w:rPr>
+        <w:t>Warning</w:t>
+      </w:r>
+      <w:r>
+        <w:t xml:space="preserve">: the first time you load the good </w:t>
+      </w:r>
+      <w:proofErr w:type="spellStart"/>
+      <w:r>
+        <w:t>DrawText</w:t>
+      </w:r>
+      <w:proofErr w:type="spellEnd"/>
+      <w:r>
+        <w:t xml:space="preserve"> plugin there will be a one-minute delay as it converts your fonts to its format. Be patient. </w:t>
+      </w:r>
+      <w:r>
+        <w:t xml:space="preserve">Hopefully you won’t get a warning message saying that Psychtoolbox was unable to load the </w:t>
+      </w:r>
+      <w:r>
+        <w:t xml:space="preserve">good </w:t>
+      </w:r>
+      <w:proofErr w:type="spellStart"/>
+      <w:r>
+        <w:t>DrawText</w:t>
+      </w:r>
+      <w:proofErr w:type="spellEnd"/>
+      <w:r>
+        <w:t xml:space="preserve"> plugin. If you do get a warning, the message </w:t>
+      </w:r>
+      <w:r>
+        <w:t>may</w:t>
+      </w:r>
+      <w:r>
+        <w:t xml:space="preserve"> give you </w:t>
+      </w:r>
+      <w:r>
+        <w:t>a</w:t>
+      </w:r>
+      <w:r>
+        <w:t xml:space="preserve"> hint for what’s wrong and how to fix it.</w:t>
+      </w:r>
+    </w:p>
+    <w:p>
+      <w:pPr>
         <w:pStyle w:val="Compact"/>
         <w:spacing w:before="0" w:after="0"/>
         <w:ind w:left="480"/>
@@ -2058,8 +2268,8 @@
           <w:szCs w:val="36"/>
         </w:rPr>
       </w:pPr>
-      <w:bookmarkStart w:id="4" w:name="setting-up-criticalspacing"/>
-      <w:bookmarkEnd w:id="4"/>
+      <w:bookmarkStart w:id="3" w:name="setting-up-criticalspacing"/>
+      <w:bookmarkEnd w:id="3"/>
       <w:r>
         <w:rPr>
           <w:sz w:val="36"/>
@@ -2106,7 +2316,7 @@
       <w:r>
         <w:t xml:space="preserve"> </w:t>
       </w:r>
-      <w:hyperlink r:id="rId23">
+      <w:hyperlink r:id="rId24">
         <w:r>
           <w:rPr>
             <w:rStyle w:val="Hyperlink"/>
@@ -2183,7 +2393,11 @@
         <w:t xml:space="preserve">Select Accessibility. Click </w:t>
       </w:r>
       <w:r>
-        <w:t>to open the lock in lower left, providing</w:t>
+        <w:t xml:space="preserve">to open the </w:t>
+      </w:r>
+      <w:r>
+        <w:lastRenderedPageBreak/>
+        <w:t>lock in lower left, providing</w:t>
       </w:r>
       <w:r>
         <w:t xml:space="preserve"> your computer password. Click to select MATLAB</w:t>
@@ -2304,11 +2518,7 @@
         <w:t>Show the alphabet</w:t>
       </w:r>
       <w:r>
-        <w:t xml:space="preserve">. While running CriticalSpacing, once the testing has begun, you can press the shift key at any time to see a full-screen display of the alphabet of possible </w:t>
-      </w:r>
-      <w:r>
-        <w:lastRenderedPageBreak/>
-        <w:t xml:space="preserve">targets, in the target font. </w:t>
+        <w:t xml:space="preserve">. While running CriticalSpacing, once the testing has begun, you can press the shift key at any time to see a full-screen display of the alphabet of possible targets, in the target font. </w:t>
       </w:r>
       <w:r>
         <w:t>Before running the experiment, we recommend that y</w:t>
@@ -2545,7 +2755,7 @@
       <w:r>
         <w:t xml:space="preserve">THANKS to Paul Fan, </w:t>
       </w:r>
-      <w:hyperlink r:id="rId24" w:history="1">
+      <w:hyperlink r:id="rId25" w:history="1">
         <w:r>
           <w:rPr>
             <w:rStyle w:val="Hyperlink"/>
@@ -2554,11 +2764,19 @@
         </w:r>
       </w:hyperlink>
       <w:r>
-        <w:t>, who seems to always knows how to solve any computer problem.</w:t>
+        <w:t xml:space="preserve">, who seems to always knows how to </w:t>
+      </w:r>
+      <w:r>
+        <w:t>new software to work</w:t>
+      </w:r>
+      <w:bookmarkStart w:id="4" w:name="_GoBack"/>
+      <w:bookmarkEnd w:id="4"/>
+      <w:r>
+        <w:t>.</w:t>
       </w:r>
     </w:p>
     <w:sectPr>
-      <w:headerReference w:type="default" r:id="rId25"/>
+      <w:headerReference w:type="default" r:id="rId26"/>
       <w:pgSz w:w="12240" w:h="15840"/>
       <w:pgMar w:top="1440" w:right="1440" w:bottom="1440" w:left="1440" w:header="720" w:footer="720" w:gutter="0"/>
       <w:cols w:space="720"/>
@@ -2650,7 +2868,7 @@
         <w:rFonts w:ascii="Calibri" w:hAnsi="Calibri"/>
         <w:noProof/>
       </w:rPr>
-      <w:t>1</w:t>
+      <w:t>4</w:t>
     </w:r>
     <w:r>
       <w:rPr>
@@ -3980,7 +4198,6 @@
   <w:style w:type="character" w:default="1" w:styleId="DefaultParagraphFont">
     <w:name w:val="Default Paragraph Font"/>
     <w:uiPriority w:val="1"/>
-    <w:semiHidden/>
     <w:unhideWhenUsed/>
   </w:style>
   <w:style w:type="table" w:default="1" w:styleId="TableNormal">
@@ -4592,6 +4809,20 @@
       <w:sz w:val="20"/>
       <w:szCs w:val="20"/>
     </w:rPr>
+  </w:style>
+  <w:style w:type="character" w:customStyle="1" w:styleId="apple-converted-space">
+    <w:name w:val="apple-converted-space"/>
+    <w:basedOn w:val="DefaultParagraphFont"/>
+    <w:rsid w:val="00B0226C"/>
+  </w:style>
+  <w:style w:type="paragraph" w:styleId="ListParagraph">
+    <w:name w:val="List Paragraph"/>
+    <w:basedOn w:val="Normal"/>
+    <w:rsid w:val="00B0226C"/>
+    <w:pPr>
+      <w:ind w:left="720"/>
+      <w:contextualSpacing/>
+    </w:pPr>
   </w:style>
 </w:styles>
 </file>

</xml_diff>

<commit_message>
added paul fan's help page
</commit_message>
<xml_diff>
--- a/Install CriticalSpacing.docx
+++ b/Install CriticalSpacing.docx
@@ -53,7 +53,10 @@
         <w:t xml:space="preserve">February </w:t>
       </w:r>
       <w:r>
-        <w:t>21</w:t>
+        <w:t>2</w:t>
+      </w:r>
+      <w:r>
+        <w:t>3</w:t>
       </w:r>
       <w:r>
         <w:t>,</w:t>
@@ -206,8 +209,13 @@
         <w:t xml:space="preserve">MATLAB, Psychtoolbox, </w:t>
       </w:r>
       <w:r>
-        <w:t>and CriticalSpacing) and a few physical accessories</w:t>
-      </w:r>
+        <w:t xml:space="preserve">and CriticalSpacing) and a few </w:t>
+      </w:r>
+      <w:r>
+        <w:t>tools</w:t>
+      </w:r>
+      <w:bookmarkStart w:id="1" w:name="_GoBack"/>
+      <w:bookmarkEnd w:id="1"/>
       <w:r>
         <w:t xml:space="preserve"> (a measuring tape, </w:t>
       </w:r>
@@ -245,8 +253,8 @@
           <w:szCs w:val="36"/>
         </w:rPr>
       </w:pPr>
-      <w:bookmarkStart w:id="1" w:name="installing-matlab"/>
-      <w:bookmarkEnd w:id="1"/>
+      <w:bookmarkStart w:id="2" w:name="installing-matlab"/>
+      <w:bookmarkEnd w:id="2"/>
       <w:r>
         <w:rPr>
           <w:sz w:val="36"/>
@@ -326,7 +334,19 @@
         <w:t xml:space="preserve"> </w:t>
       </w:r>
       <w:r>
-        <w:t>(The “12-2014” below is misleading; these links will lead you to the latest release, currently 2015b.)</w:t>
+        <w:t>(</w:t>
+      </w:r>
+      <w:r>
+        <w:t>Despite the misleading</w:t>
+      </w:r>
+      <w:r>
+        <w:t xml:space="preserve"> “12-2014” </w:t>
+      </w:r>
+      <w:r>
+        <w:t xml:space="preserve">label, </w:t>
+      </w:r>
+      <w:r>
+        <w:t>these links lead to the latest release, currently 2015b.)</w:t>
       </w:r>
       <w:r>
         <w:br/>
@@ -435,6 +455,13 @@
         <w:pStyle w:val="Compact"/>
         <w:spacing w:before="0" w:after="0"/>
         <w:ind w:left="480"/>
+        <w:rPr>
+          <w:rStyle w:val="Hyperlink"/>
+          <w:b/>
+          <w:sz w:val="15"/>
+          <w:szCs w:val="15"/>
+          <w:u w:val="single"/>
+        </w:rPr>
       </w:pPr>
       <w:r>
         <w:t>These links only work locally. You must be on the NYU network, connected either directly, or, if you’re off campus and you have an NYU net id, through a VPN connection to campus via the internet, using a free program called “</w:t>
@@ -467,27 +494,46 @@
     <w:p>
       <w:pPr>
         <w:pStyle w:val="Compact"/>
-        <w:numPr>
-          <w:ilvl w:val="0"/>
-          <w:numId w:val="3"/>
-        </w:numPr>
-        <w:spacing w:after="0"/>
-      </w:pPr>
-      <w:r>
-        <w:rPr>
-          <w:i/>
-        </w:rPr>
-        <w:t>Member of Pelli lab?</w:t>
-      </w:r>
-      <w:r>
-        <w:t xml:space="preserve"> Borrow our thumb</w:t>
-      </w:r>
-      <w:r>
+        <w:spacing w:before="0" w:after="0"/>
+        <w:ind w:left="480"/>
+      </w:pPr>
+      <w:r>
+        <w:rPr>
+          <w:rStyle w:val="Hyperlink"/>
+          <w:color w:val="auto"/>
+        </w:rPr>
+        <w:t xml:space="preserve">If you have any problems, you can read </w:t>
+      </w:r>
+      <w:r>
+        <w:rPr>
+          <w:rStyle w:val="Hyperlink"/>
+          <w:b/>
+          <w:color w:val="auto"/>
+        </w:rPr>
+        <w:t>Paul Fan’s advice</w:t>
+      </w:r>
+      <w:r>
+        <w:rPr>
+          <w:rStyle w:val="Hyperlink"/>
+          <w:color w:val="auto"/>
+        </w:rPr>
+        <w:t xml:space="preserve"> about installing MATLAB here:</w:t>
+      </w:r>
+      <w:r>
+        <w:rPr>
+          <w:rStyle w:val="Hyperlink"/>
+          <w:color w:val="auto"/>
+        </w:rPr>
         <w:t xml:space="preserve"> </w:t>
       </w:r>
-      <w:r>
-        <w:t>drive to copy the MATLAB installer onto your computer. If you need to do it from home, contact Denis for special instructions.</w:t>
-      </w:r>
+      <w:hyperlink r:id="rId14" w:history="1">
+        <w:r>
+          <w:rPr>
+            <w:rStyle w:val="Hyperlink"/>
+          </w:rPr>
+          <w:t>http://localweb.cns.nyu.edu/unixadmin/</w:t>
+        </w:r>
+      </w:hyperlink>
     </w:p>
     <w:p>
       <w:pPr>
@@ -497,6 +543,31 @@
           <w:numId w:val="3"/>
         </w:numPr>
         <w:spacing w:after="0"/>
+      </w:pPr>
+      <w:r>
+        <w:rPr>
+          <w:i/>
+        </w:rPr>
+        <w:t>Member of Pelli lab?</w:t>
+      </w:r>
+      <w:r>
+        <w:t xml:space="preserve"> Borrow our thumb</w:t>
+      </w:r>
+      <w:r>
+        <w:t xml:space="preserve"> </w:t>
+      </w:r>
+      <w:r>
+        <w:t>drive to copy the MATLAB installer onto your computer. If you need to do it from home, contact Denis for special instructions.</w:t>
+      </w:r>
+    </w:p>
+    <w:p>
+      <w:pPr>
+        <w:pStyle w:val="Compact"/>
+        <w:numPr>
+          <w:ilvl w:val="0"/>
+          <w:numId w:val="3"/>
+        </w:numPr>
+        <w:spacing w:after="0"/>
         <w:rPr>
           <w:rStyle w:val="Hyperlink"/>
           <w:color w:val="auto"/>
@@ -520,7 +591,7 @@
       <w:r>
         <w:t xml:space="preserve">99/year: </w:t>
       </w:r>
-      <w:hyperlink r:id="rId14" w:history="1">
+      <w:hyperlink r:id="rId15" w:history="1">
         <w:r>
           <w:rPr>
             <w:rStyle w:val="Hyperlink"/>
@@ -602,10 +673,11 @@
       <w:r>
         <w:t xml:space="preserve"> </w:t>
       </w:r>
-      <w:hyperlink r:id="rId15" w:history="1">
+      <w:hyperlink r:id="rId16" w:history="1">
         <w:r>
           <w:rPr>
             <w:rStyle w:val="Hyperlink"/>
+            <w:u w:val="single"/>
           </w:rPr>
           <w:t>7-Zip Utility</w:t>
         </w:r>
@@ -613,7 +685,7 @@
       <w:r>
         <w:t xml:space="preserve"> or </w:t>
       </w:r>
-      <w:hyperlink r:id="rId16" w:history="1">
+      <w:hyperlink r:id="rId17" w:history="1">
         <w:r>
           <w:rPr>
             <w:rStyle w:val="Hyperlink"/>
@@ -639,6 +711,7 @@
         <w:rPr>
           <w:i/>
         </w:rPr>
+        <w:lastRenderedPageBreak/>
         <w:t>Install</w:t>
       </w:r>
       <w:r>
@@ -691,7 +764,6 @@
         <w:rPr>
           <w:i/>
         </w:rPr>
-        <w:lastRenderedPageBreak/>
         <w:t xml:space="preserve">NYU-license for MATLAB. </w:t>
       </w:r>
       <w:r>
@@ -751,7 +823,7 @@
       <w:r>
         <w:br/>
       </w:r>
-      <w:hyperlink r:id="rId17" w:history="1">
+      <w:hyperlink r:id="rId18" w:history="1">
         <w:r>
           <w:rPr>
             <w:rStyle w:val="Hyperlink"/>
@@ -1020,7 +1092,7 @@
       <w:r>
         <w:t xml:space="preserve">mail </w:t>
       </w:r>
-      <w:hyperlink r:id="rId18" w:history="1">
+      <w:hyperlink r:id="rId19" w:history="1">
         <w:r>
           <w:rPr>
             <w:rStyle w:val="Hyperlink"/>
@@ -1232,7 +1304,7 @@
       <w:r>
         <w:br/>
       </w:r>
-      <w:hyperlink r:id="rId19" w:history="1">
+      <w:hyperlink r:id="rId20" w:history="1">
         <w:r>
           <w:rPr>
             <w:rStyle w:val="Hyperlink"/>
@@ -1260,7 +1332,7 @@
       <w:r>
         <w:t xml:space="preserve"> If you’re using an NYU license (on or off campus) please contact </w:t>
       </w:r>
-      <w:hyperlink r:id="rId20" w:history="1">
+      <w:hyperlink r:id="rId21" w:history="1">
         <w:r>
           <w:rPr>
             <w:rStyle w:val="Hyperlink"/>
@@ -1367,6 +1439,7 @@
         <w:rPr>
           <w:i/>
         </w:rPr>
+        <w:lastRenderedPageBreak/>
         <w:t xml:space="preserve">Mac OS X: </w:t>
       </w:r>
       <w:r>
@@ -1420,7 +1493,7 @@
       <w:r>
         <w:t xml:space="preserve">you from saving the </w:t>
       </w:r>
-      <w:hyperlink r:id="rId21">
+      <w:hyperlink r:id="rId22">
         <w:r>
           <w:rPr>
             <w:rStyle w:val="Hyperlink"/>
@@ -1453,11 +1526,7 @@
         <w:t>If you skip this step, y</w:t>
       </w:r>
       <w:r>
-        <w:t xml:space="preserve">ou’ll get a warning </w:t>
-      </w:r>
-      <w:r>
-        <w:lastRenderedPageBreak/>
-        <w:t>about this below,</w:t>
+        <w:t>ou’ll get a warning about this below,</w:t>
       </w:r>
       <w:r>
         <w:t xml:space="preserve"> when you run </w:t>
@@ -1616,8 +1685,8 @@
       <w:r>
         <w:t xml:space="preserve">file. </w:t>
       </w:r>
-      <w:bookmarkStart w:id="2" w:name="installing-psychtoolbox"/>
-      <w:bookmarkEnd w:id="2"/>
+      <w:bookmarkStart w:id="3" w:name="installing-psychtoolbox"/>
+      <w:bookmarkEnd w:id="3"/>
     </w:p>
     <w:p>
       <w:pPr>
@@ -1680,7 +1749,7 @@
         <w:spacing w:before="0" w:after="0"/>
         <w:ind w:left="480" w:firstLine="240"/>
       </w:pPr>
-      <w:hyperlink r:id="rId22">
+      <w:hyperlink r:id="rId23">
         <w:r>
           <w:rPr>
             <w:rStyle w:val="Hyperlink"/>
@@ -2072,7 +2141,7 @@
       <w:r>
         <w:t xml:space="preserve">lugin you must install the X11 Quartz window package: </w:t>
       </w:r>
-      <w:hyperlink r:id="rId23" w:tgtFrame="_blank" w:history="1">
+      <w:hyperlink r:id="rId24" w:tgtFrame="_blank" w:history="1">
         <w:r>
           <w:rPr>
             <w:rStyle w:val="Hyperlink"/>
@@ -2090,10 +2159,7 @@
         </w:numPr>
       </w:pPr>
       <w:r>
-        <w:t xml:space="preserve">OS X: </w:t>
-      </w:r>
-      <w:r>
-        <w:t>In order for Psychtoolbox to be able to load the</w:t>
+        <w:t>OS X: In order for Psychtoolbox to be able to load the</w:t>
       </w:r>
       <w:r>
         <w:t xml:space="preserve"> good</w:t>
@@ -2113,16 +2179,7 @@
         <w:t>p</w:t>
       </w:r>
       <w:r>
-        <w:t xml:space="preserve">lugin in MATLAB 2015b you need to delete or rename </w:t>
-      </w:r>
-      <w:r>
-        <w:t>this</w:t>
-      </w:r>
-      <w:r>
-        <w:t xml:space="preserve"> obsolete library</w:t>
-      </w:r>
-      <w:r>
-        <w:t>:</w:t>
+        <w:t>lugin in MATLAB 2015b you need to delete or rename this obsolete library:</w:t>
       </w:r>
       <w:r>
         <w:rPr>
@@ -2141,6 +2198,7 @@
           <w:lang w:eastAsia="zh-CN"/>
         </w:rPr>
         <w:br/>
+        <w:t xml:space="preserve">/Applications/MATLAB/bin/maci64/libfreetype.6.dylib </w:t>
       </w:r>
       <w:r>
         <w:rPr>
@@ -2149,15 +2207,6 @@
           <w:shd w:val="clear" w:color="auto" w:fill="FFFFFF"/>
           <w:lang w:eastAsia="zh-CN"/>
         </w:rPr>
-        <w:t xml:space="preserve">/Applications/MATLAB/bin/maci64/libfreetype.6.dylib </w:t>
-      </w:r>
-      <w:r>
-        <w:rPr>
-          <w:rFonts w:ascii="Arial" w:eastAsia="Times New Roman" w:hAnsi="Arial" w:cs="Arial"/>
-          <w:color w:val="222222"/>
-          <w:shd w:val="clear" w:color="auto" w:fill="FFFFFF"/>
-          <w:lang w:eastAsia="zh-CN"/>
-        </w:rPr>
         <w:br/>
       </w:r>
       <w:r>
@@ -2167,19 +2216,7 @@
         <w:t xml:space="preserve">2015b </w:t>
       </w:r>
       <w:r>
-        <w:t>so that</w:t>
-      </w:r>
-      <w:r>
-        <w:t xml:space="preserve"> </w:t>
-      </w:r>
-      <w:r>
-        <w:t xml:space="preserve">OS </w:t>
-      </w:r>
-      <w:r>
-        <w:t>X can find the up-to-</w:t>
-      </w:r>
-      <w:r>
-        <w:t>date one in X11 Quartz.</w:t>
+        <w:t>so that OS X can find the up-to-date one in X11 Quartz.</w:t>
       </w:r>
     </w:p>
     <w:p>
@@ -2268,8 +2305,8 @@
           <w:szCs w:val="36"/>
         </w:rPr>
       </w:pPr>
-      <w:bookmarkStart w:id="3" w:name="setting-up-criticalspacing"/>
-      <w:bookmarkEnd w:id="3"/>
+      <w:bookmarkStart w:id="4" w:name="setting-up-criticalspacing"/>
+      <w:bookmarkEnd w:id="4"/>
       <w:r>
         <w:rPr>
           <w:sz w:val="36"/>
@@ -2316,7 +2353,7 @@
       <w:r>
         <w:t xml:space="preserve"> </w:t>
       </w:r>
-      <w:hyperlink r:id="rId24">
+      <w:hyperlink r:id="rId25">
         <w:r>
           <w:rPr>
             <w:rStyle w:val="Hyperlink"/>
@@ -2366,7 +2403,8 @@
         <w:rPr>
           <w:i/>
         </w:rPr>
-        <w:t>Only for Macintosh OS X</w:t>
+        <w:lastRenderedPageBreak/>
+        <w:t>OS X</w:t>
       </w:r>
       <w:r>
         <w:rPr>
@@ -2393,11 +2431,7 @@
         <w:t xml:space="preserve">Select Accessibility. Click </w:t>
       </w:r>
       <w:r>
-        <w:t xml:space="preserve">to open the </w:t>
-      </w:r>
-      <w:r>
-        <w:lastRenderedPageBreak/>
-        <w:t>lock in lower left, providing</w:t>
+        <w:t>to open the lock in lower left, providing</w:t>
       </w:r>
       <w:r>
         <w:t xml:space="preserve"> your computer password. Click to select MATLAB</w:t>
@@ -2755,7 +2789,7 @@
       <w:r>
         <w:t xml:space="preserve">THANKS to Paul Fan, </w:t>
       </w:r>
-      <w:hyperlink r:id="rId25" w:history="1">
+      <w:hyperlink r:id="rId26" w:history="1">
         <w:r>
           <w:rPr>
             <w:rStyle w:val="Hyperlink"/>
@@ -2767,16 +2801,17 @@
         <w:t xml:space="preserve">, who seems to always knows how to </w:t>
       </w:r>
       <w:r>
+        <w:t xml:space="preserve">get </w:t>
+      </w:r>
+      <w:r>
         <w:t>new software to work</w:t>
       </w:r>
-      <w:bookmarkStart w:id="4" w:name="_GoBack"/>
-      <w:bookmarkEnd w:id="4"/>
       <w:r>
         <w:t>.</w:t>
       </w:r>
     </w:p>
     <w:sectPr>
-      <w:headerReference w:type="default" r:id="rId26"/>
+      <w:headerReference w:type="default" r:id="rId27"/>
       <w:pgSz w:w="12240" w:h="15840"/>
       <w:pgMar w:top="1440" w:right="1440" w:bottom="1440" w:left="1440" w:header="720" w:footer="720" w:gutter="0"/>
       <w:cols w:space="720"/>
@@ -2868,7 +2903,7 @@
         <w:rFonts w:ascii="Calibri" w:hAnsi="Calibri"/>
         <w:noProof/>
       </w:rPr>
-      <w:t>4</w:t>
+      <w:t>1</w:t>
     </w:r>
     <w:r>
       <w:rPr>

</xml_diff>

<commit_message>
more Windows help. mention "help drawtextplugin"
</commit_message>
<xml_diff>
--- a/Install CriticalSpacing.docx
+++ b/Install CriticalSpacing.docx
@@ -1050,7 +1050,6 @@
       <w:r>
         <w:t xml:space="preserve"> and enter </w:t>
       </w:r>
-      <w:proofErr w:type="spellStart"/>
       <w:r>
         <w:rPr>
           <w:rStyle w:val="VerbatimChar"/>
@@ -1058,7 +1057,6 @@
         </w:rPr>
         <w:t>cmd</w:t>
       </w:r>
-      <w:proofErr w:type="spellEnd"/>
       <w:r>
         <w:t xml:space="preserve"> in the dialog box. Press enter to open the </w:t>
       </w:r>
@@ -1751,21 +1749,7 @@
           <w:sz w:val="36"/>
           <w:szCs w:val="36"/>
         </w:rPr>
-        <w:t xml:space="preserve"> (Already have it? </w:t>
-      </w:r>
-      <w:r>
-        <w:rPr>
-          <w:sz w:val="36"/>
-          <w:szCs w:val="36"/>
-        </w:rPr>
-        <w:t>Go to step 2</w:t>
-      </w:r>
-      <w:r>
-        <w:rPr>
-          <w:sz w:val="36"/>
-          <w:szCs w:val="36"/>
-        </w:rPr>
-        <w:t>.)</w:t>
+        <w:t xml:space="preserve"> (Already have it? Go to step 2.)</w:t>
       </w:r>
     </w:p>
     <w:p>
@@ -2026,34 +2010,32 @@
           <w:rFonts w:ascii="Consolas" w:hAnsi="Consolas"/>
         </w:rPr>
       </w:pPr>
+      <w:r>
+        <w:rPr>
+          <w:rFonts w:ascii="Consolas" w:hAnsi="Consolas"/>
+        </w:rPr>
+        <w:t>Snd('</w:t>
+      </w:r>
       <w:proofErr w:type="spellStart"/>
       <w:r>
         <w:rPr>
           <w:rFonts w:ascii="Consolas" w:hAnsi="Consolas"/>
         </w:rPr>
-        <w:t>Snd</w:t>
-      </w:r>
-      <w:proofErr w:type="spellEnd"/>
+        <w:t>Play</w:t>
+      </w:r>
+      <w:proofErr w:type="gramStart"/>
       <w:r>
         <w:rPr>
           <w:rFonts w:ascii="Consolas" w:hAnsi="Consolas"/>
         </w:rPr>
-        <w:t>('Play</w:t>
-      </w:r>
-      <w:proofErr w:type="gramStart"/>
+        <w:t>'</w:t>
+      </w:r>
       <w:r>
         <w:rPr>
           <w:rFonts w:ascii="Consolas" w:hAnsi="Consolas"/>
         </w:rPr>
-        <w:t>'</w:t>
-      </w:r>
-      <w:r>
-        <w:rPr>
-          <w:rFonts w:ascii="Consolas" w:hAnsi="Consolas"/>
-        </w:rPr>
         <w:t>,</w:t>
       </w:r>
-      <w:proofErr w:type="spellStart"/>
       <w:r>
         <w:rPr>
           <w:rFonts w:ascii="Consolas" w:hAnsi="Consolas"/>
@@ -2190,9 +2172,19 @@
           <w:ilvl w:val="0"/>
           <w:numId w:val="10"/>
         </w:numPr>
-      </w:pPr>
-      <w:r>
-        <w:t>OS X: In order for Psychtoolbox to be able to load the</w:t>
+        <w:rPr>
+          <w:rStyle w:val="Hyperlink"/>
+          <w:color w:val="auto"/>
+        </w:rPr>
+      </w:pPr>
+      <w:r>
+        <w:rPr>
+          <w:b/>
+        </w:rPr>
+        <w:t>OS X</w:t>
+      </w:r>
+      <w:r>
+        <w:t>: In order for Psychtoolbox to be able to load the</w:t>
       </w:r>
       <w:r>
         <w:t xml:space="preserve"> </w:t>
@@ -2226,88 +2218,18 @@
     <w:p>
       <w:pPr>
         <w:pStyle w:val="ListParagraph"/>
-        <w:numPr>
-          <w:ilvl w:val="0"/>
-          <w:numId w:val="10"/>
-        </w:numPr>
-      </w:pPr>
-      <w:r>
-        <w:t>OS X:</w:t>
-      </w:r>
-      <w:r>
-        <w:t xml:space="preserve"> </w:t>
-      </w:r>
-      <w:r>
-        <w:t>MATLAB 2015b:</w:t>
-      </w:r>
-      <w:r>
-        <w:t xml:space="preserve"> In order for Psychtoolbox</w:t>
-      </w:r>
-      <w:r>
-        <w:t xml:space="preserve"> </w:t>
-      </w:r>
-      <w:r>
-        <w:t>to be able to load the</w:t>
-      </w:r>
-      <w:r>
-        <w:t xml:space="preserve"> </w:t>
-      </w:r>
-      <w:r>
-        <w:t>current</w:t>
-      </w:r>
-      <w:r>
-        <w:t xml:space="preserve"> </w:t>
+        <w:ind w:left="360"/>
+      </w:pPr>
+      <w:r>
+        <w:t xml:space="preserve">In case of trouble, type “help </w:t>
       </w:r>
       <w:proofErr w:type="spellStart"/>
       <w:r>
-        <w:t>DrawText</w:t>
+        <w:t>DrawTextPlugin</w:t>
       </w:r>
       <w:proofErr w:type="spellEnd"/>
       <w:r>
-        <w:t xml:space="preserve"> </w:t>
-      </w:r>
-      <w:r>
-        <w:t>p</w:t>
-      </w:r>
-      <w:r>
-        <w:t>lugin</w:t>
-      </w:r>
-      <w:r>
-        <w:t xml:space="preserve"> from X11 Quartz,</w:t>
-      </w:r>
-      <w:r>
-        <w:t xml:space="preserve"> you </w:t>
-      </w:r>
-      <w:r>
-        <w:t>must first</w:t>
-      </w:r>
-      <w:r>
-        <w:t xml:space="preserve"> delete or rename this obsolete library</w:t>
-      </w:r>
-      <w:r>
-        <w:t xml:space="preserve"> in MATLAB 2015b</w:t>
-      </w:r>
-      <w:r>
-        <w:t>:</w:t>
-      </w:r>
-      <w:r>
-        <w:rPr>
-          <w:rFonts w:ascii="Arial" w:eastAsia="Times New Roman" w:hAnsi="Arial" w:cs="Arial"/>
-          <w:color w:val="222222"/>
-          <w:shd w:val="clear" w:color="auto" w:fill="FFFFFF"/>
-          <w:lang w:eastAsia="zh-CN"/>
-        </w:rPr>
-        <w:t> </w:t>
-      </w:r>
-      <w:r>
-        <w:rPr>
-          <w:rFonts w:ascii="Arial" w:eastAsia="Times New Roman" w:hAnsi="Arial" w:cs="Arial"/>
-          <w:color w:val="222222"/>
-          <w:shd w:val="clear" w:color="auto" w:fill="FFFFFF"/>
-          <w:lang w:eastAsia="zh-CN"/>
-        </w:rPr>
-        <w:br/>
-        <w:t xml:space="preserve">/Applications/MATLAB/bin/maci64/libfreetype.6.dylib </w:t>
+        <w:t>” in the MATLAB Command Window.</w:t>
       </w:r>
     </w:p>
     <w:p>
@@ -2317,6 +2239,255 @@
           <w:ilvl w:val="0"/>
           <w:numId w:val="10"/>
         </w:numPr>
+      </w:pPr>
+      <w:r>
+        <w:rPr>
+          <w:b/>
+        </w:rPr>
+        <w:t>OS X</w:t>
+      </w:r>
+      <w:r>
+        <w:t>:</w:t>
+      </w:r>
+      <w:r>
+        <w:t xml:space="preserve"> </w:t>
+      </w:r>
+      <w:r>
+        <w:t>MATLAB 2015b:</w:t>
+      </w:r>
+      <w:r>
+        <w:t xml:space="preserve"> In order for Psychtoolbox</w:t>
+      </w:r>
+      <w:r>
+        <w:t xml:space="preserve"> </w:t>
+      </w:r>
+      <w:r>
+        <w:t>to be able to load the</w:t>
+      </w:r>
+      <w:r>
+        <w:t xml:space="preserve"> </w:t>
+      </w:r>
+      <w:r>
+        <w:t>current</w:t>
+      </w:r>
+      <w:r>
+        <w:t xml:space="preserve"> </w:t>
+      </w:r>
+      <w:proofErr w:type="spellStart"/>
+      <w:r>
+        <w:t>DrawText</w:t>
+      </w:r>
+      <w:proofErr w:type="spellEnd"/>
+      <w:r>
+        <w:t xml:space="preserve"> </w:t>
+      </w:r>
+      <w:r>
+        <w:t>p</w:t>
+      </w:r>
+      <w:r>
+        <w:t>lugin</w:t>
+      </w:r>
+      <w:r>
+        <w:t xml:space="preserve"> from X11 Quartz,</w:t>
+      </w:r>
+      <w:r>
+        <w:t xml:space="preserve"> you </w:t>
+      </w:r>
+      <w:r>
+        <w:t>must first</w:t>
+      </w:r>
+      <w:r>
+        <w:t xml:space="preserve"> delete or rename this obsolete library</w:t>
+      </w:r>
+      <w:r>
+        <w:t xml:space="preserve"> in MATLAB 2015b</w:t>
+      </w:r>
+      <w:r>
+        <w:t>:</w:t>
+      </w:r>
+      <w:r>
+        <w:rPr>
+          <w:rFonts w:ascii="Arial" w:eastAsia="Times New Roman" w:hAnsi="Arial" w:cs="Arial"/>
+          <w:color w:val="222222"/>
+          <w:shd w:val="clear" w:color="auto" w:fill="FFFFFF"/>
+          <w:lang w:eastAsia="zh-CN"/>
+        </w:rPr>
+        <w:t> </w:t>
+      </w:r>
+      <w:r>
+        <w:rPr>
+          <w:rFonts w:ascii="Arial" w:eastAsia="Times New Roman" w:hAnsi="Arial" w:cs="Arial"/>
+          <w:color w:val="222222"/>
+          <w:shd w:val="clear" w:color="auto" w:fill="FFFFFF"/>
+          <w:lang w:eastAsia="zh-CN"/>
+        </w:rPr>
+        <w:br/>
+        <w:t xml:space="preserve">/Applications/MATLAB/bin/maci64/libfreetype.6.dylib </w:t>
+      </w:r>
+    </w:p>
+    <w:p>
+      <w:pPr>
+        <w:pStyle w:val="ListParagraph"/>
+        <w:ind w:left="360"/>
+      </w:pPr>
+      <w:r>
+        <w:t xml:space="preserve">In case of trouble, see “help </w:t>
+      </w:r>
+      <w:proofErr w:type="spellStart"/>
+      <w:r>
+        <w:t>DrawTextPlugin</w:t>
+      </w:r>
+      <w:proofErr w:type="spellEnd"/>
+      <w:r>
+        <w:t>” in the MATLAB Command Window.</w:t>
+      </w:r>
+      <w:r>
+        <w:t xml:space="preserve"> </w:t>
+      </w:r>
+    </w:p>
+    <w:p>
+      <w:pPr>
+        <w:pStyle w:val="ListParagraph"/>
+        <w:numPr>
+          <w:ilvl w:val="0"/>
+          <w:numId w:val="10"/>
+        </w:numPr>
+      </w:pPr>
+      <w:bookmarkStart w:id="3" w:name="_GoBack"/>
+      <w:r>
+        <w:rPr>
+          <w:b/>
+        </w:rPr>
+        <w:t>Microsoft Windows</w:t>
+      </w:r>
+      <w:bookmarkEnd w:id="3"/>
+      <w:r>
+        <w:t xml:space="preserve"> </w:t>
+      </w:r>
+      <w:r>
+        <w:t>with GNU/Octave</w:t>
+      </w:r>
+      <w:r>
+        <w:t>: T</w:t>
+      </w:r>
+      <w:r>
+        <w:t>he libraries are bundled with Octave.</w:t>
+      </w:r>
+      <w:r>
+        <w:t xml:space="preserve"> </w:t>
+      </w:r>
+      <w:r>
+        <w:t xml:space="preserve">In case of trouble, see “help </w:t>
+      </w:r>
+      <w:proofErr w:type="spellStart"/>
+      <w:r>
+        <w:t>DrawTextPlugin</w:t>
+      </w:r>
+      <w:proofErr w:type="spellEnd"/>
+      <w:r>
+        <w:t>” in the MATLAB Command Window.</w:t>
+      </w:r>
+    </w:p>
+    <w:p>
+      <w:pPr>
+        <w:pStyle w:val="ListParagraph"/>
+        <w:numPr>
+          <w:ilvl w:val="0"/>
+          <w:numId w:val="10"/>
+        </w:numPr>
+      </w:pPr>
+      <w:r>
+        <w:rPr>
+          <w:b/>
+        </w:rPr>
+        <w:t>Microsoft Windows</w:t>
+      </w:r>
+      <w:r>
+        <w:t xml:space="preserve"> with </w:t>
+      </w:r>
+      <w:proofErr w:type="spellStart"/>
+      <w:r>
+        <w:t>Matlab</w:t>
+      </w:r>
+      <w:proofErr w:type="spellEnd"/>
+      <w:r>
+        <w:t>: Y</w:t>
+      </w:r>
+      <w:r>
+        <w:t xml:space="preserve">ou will need to install the </w:t>
+      </w:r>
+      <w:proofErr w:type="spellStart"/>
+      <w:r>
+        <w:t>GStreamer</w:t>
+      </w:r>
+      <w:proofErr w:type="spellEnd"/>
+      <w:r>
+        <w:t xml:space="preserve"> multi-</w:t>
+      </w:r>
+    </w:p>
+    <w:p>
+      <w:pPr>
+        <w:pStyle w:val="ListParagraph"/>
+        <w:ind w:left="360"/>
+      </w:pPr>
+      <w:r>
+        <w:t xml:space="preserve">media framework - see "help </w:t>
+      </w:r>
+      <w:proofErr w:type="spellStart"/>
+      <w:r>
+        <w:t>GStreamer</w:t>
+      </w:r>
+      <w:proofErr w:type="spellEnd"/>
+      <w:r>
+        <w:t>" for installation instructions</w:t>
+      </w:r>
+      <w:r>
+        <w:t>.</w:t>
+      </w:r>
+    </w:p>
+    <w:p>
+      <w:pPr>
+        <w:pStyle w:val="ListParagraph"/>
+        <w:ind w:left="360"/>
+      </w:pPr>
+      <w:r>
+        <w:t>O</w:t>
+      </w:r>
+      <w:r>
+        <w:t>therwise Psychtoolbox will use the old lower quality GDI text renderer</w:t>
+      </w:r>
+    </w:p>
+    <w:p>
+      <w:pPr>
+        <w:pStyle w:val="ListParagraph"/>
+        <w:ind w:left="360"/>
+      </w:pPr>
+      <w:r>
+        <w:lastRenderedPageBreak/>
+        <w:t>instead.</w:t>
+      </w:r>
+      <w:r>
+        <w:t xml:space="preserve"> </w:t>
+      </w:r>
+      <w:r>
+        <w:t xml:space="preserve">In case of trouble, see “help </w:t>
+      </w:r>
+      <w:proofErr w:type="spellStart"/>
+      <w:r>
+        <w:t>DrawTextPlugin</w:t>
+      </w:r>
+      <w:proofErr w:type="spellEnd"/>
+      <w:r>
+        <w:t>” in the MATLAB Command Window.</w:t>
+      </w:r>
+    </w:p>
+    <w:p>
+      <w:pPr>
+        <w:pStyle w:val="ListParagraph"/>
+        <w:numPr>
+          <w:ilvl w:val="0"/>
+          <w:numId w:val="10"/>
+        </w:numPr>
         <w:rPr>
           <w:rFonts w:ascii="Times New Roman" w:eastAsia="Times New Roman" w:hAnsi="Times New Roman" w:cs="Times New Roman"/>
           <w:lang w:eastAsia="zh-CN"/>
@@ -2393,14 +2564,13 @@
           <w:szCs w:val="36"/>
         </w:rPr>
       </w:pPr>
-      <w:bookmarkStart w:id="3" w:name="setting-up-criticalspacing"/>
-      <w:bookmarkEnd w:id="3"/>
+      <w:bookmarkStart w:id="4" w:name="setting-up-criticalspacing"/>
+      <w:bookmarkEnd w:id="4"/>
       <w:r>
         <w:rPr>
           <w:sz w:val="36"/>
           <w:szCs w:val="36"/>
         </w:rPr>
-        <w:lastRenderedPageBreak/>
         <w:t xml:space="preserve">C. </w:t>
       </w:r>
       <w:r>
@@ -2854,13 +3024,8 @@
         <w:t>documentation on use of</w:t>
       </w:r>
       <w:r>
-        <w:t xml:space="preserve"> </w:t>
-      </w:r>
-      <w:proofErr w:type="spellStart"/>
-      <w:r>
-        <w:t>CriticalSpacing</w:t>
-      </w:r>
-      <w:proofErr w:type="spellEnd"/>
+        <w:t xml:space="preserve"> CriticalSpacing</w:t>
+      </w:r>
       <w:r>
         <w:t>.</w:t>
       </w:r>
@@ -2885,6 +3050,7 @@
           <w:sz w:val="36"/>
           <w:szCs w:val="36"/>
         </w:rPr>
+        <w:lastRenderedPageBreak/>
         <w:t>D</w:t>
       </w:r>
       <w:r>
@@ -2892,14 +3058,7 @@
           <w:sz w:val="36"/>
           <w:szCs w:val="36"/>
         </w:rPr>
-        <w:t xml:space="preserve">. </w:t>
-      </w:r>
-      <w:r>
-        <w:rPr>
-          <w:sz w:val="36"/>
-          <w:szCs w:val="36"/>
-        </w:rPr>
-        <w:t>Buy tools</w:t>
+        <w:t>. Buy tools</w:t>
       </w:r>
     </w:p>
     <w:p>
@@ -3007,7 +3166,6 @@
         <w:spacing w:after="0"/>
       </w:pPr>
       <w:r>
-        <w:lastRenderedPageBreak/>
         <w:t xml:space="preserve">  </w:t>
       </w:r>
     </w:p>
@@ -3020,8 +3178,6 @@
         </w:numPr>
         <w:spacing w:after="0"/>
       </w:pPr>
-      <w:bookmarkStart w:id="4" w:name="_GoBack"/>
-      <w:bookmarkEnd w:id="4"/>
       <w:r>
         <w:rPr>
           <w:i/>
@@ -3114,15 +3270,7 @@
         <w:t>Mirror.</w:t>
       </w:r>
       <w:r>
-        <w:t xml:space="preserve"> In a small room, you might need a mirror to achieve a long viewing distance. When </w:t>
-      </w:r>
-      <w:proofErr w:type="spellStart"/>
-      <w:r>
-        <w:t>CriticalSpacing</w:t>
-      </w:r>
-      <w:proofErr w:type="spellEnd"/>
-      <w:r>
-        <w:t xml:space="preserve"> asks you about viewing distance, you can indicate that you're using a mirror by entering the viewing distance as a negative number. It will flip the display to be seen in a mirror. (You can also request this, in advance, by setting </w:t>
+        <w:t xml:space="preserve"> In a small room, you might need a mirror to achieve a long viewing distance. When CriticalSpacing asks you about viewing distance, you can indicate that you're using a mirror by entering the viewing distance as a negative number. It will flip the display to be seen in a mirror. (You can also request this, in advance, by setting </w:t>
       </w:r>
       <w:proofErr w:type="spellStart"/>
       <w:proofErr w:type="gramStart"/>
@@ -3457,7 +3605,7 @@
         <w:rFonts w:ascii="Cambria" w:hAnsi="Cambria"/>
         <w:noProof/>
       </w:rPr>
-      <w:t>1</w:t>
+      <w:t>4</w:t>
     </w:r>
     <w:r>
       <w:rPr>
@@ -3880,7 +4028,7 @@
   <w:abstractNum w:abstractNumId="4">
     <w:nsid w:val="2DF71A82"/>
     <w:multiLevelType w:val="hybridMultilevel"/>
-    <w:tmpl w:val="0DC6B6DA"/>
+    <w:tmpl w:val="6BEA467A"/>
     <w:lvl w:ilvl="0" w:tplc="0409000F">
       <w:start w:val="1"/>
       <w:numFmt w:val="decimal"/>

</xml_diff>

<commit_message>
mention that data folder will be created if necessary
</commit_message>
<xml_diff>
--- a/Install CriticalSpacing.docx
+++ b/Install CriticalSpacing.docx
@@ -475,15 +475,7 @@
         <w:t>These</w:t>
       </w:r>
       <w:r>
-        <w:t xml:space="preserve"> “</w:t>
-      </w:r>
-      <w:proofErr w:type="spellStart"/>
-      <w:r>
-        <w:t>localweb</w:t>
-      </w:r>
-      <w:proofErr w:type="spellEnd"/>
-      <w:r>
-        <w:t>”</w:t>
+        <w:t xml:space="preserve"> “localweb”</w:t>
       </w:r>
       <w:r>
         <w:t xml:space="preserve"> links only work locally. You must be on the NYU network, connected either directly, or, if you’re off campus and you have an NYU net id, through a VPN connection to campus via the internet, using a free program called “</w:t>
@@ -638,15 +630,7 @@
         <w:t>Windows?</w:t>
       </w:r>
       <w:r>
-        <w:t xml:space="preserve"> You must mount the “</w:t>
-      </w:r>
-      <w:proofErr w:type="spellStart"/>
-      <w:r>
-        <w:t>iso</w:t>
-      </w:r>
-      <w:proofErr w:type="spellEnd"/>
-      <w:r>
-        <w:t xml:space="preserve">” file (a disk image). </w:t>
+        <w:t xml:space="preserve"> You must mount the “iso” file (a disk image). </w:t>
       </w:r>
       <w:r>
         <w:t xml:space="preserve">In </w:t>
@@ -673,15 +657,7 @@
         <w:t xml:space="preserve">click the archive. </w:t>
       </w:r>
       <w:r>
-        <w:t xml:space="preserve">To open an </w:t>
-      </w:r>
-      <w:proofErr w:type="spellStart"/>
-      <w:r>
-        <w:t>iso</w:t>
-      </w:r>
-      <w:proofErr w:type="spellEnd"/>
-      <w:r>
-        <w:t xml:space="preserve"> file </w:t>
+        <w:t xml:space="preserve">To open an iso file </w:t>
       </w:r>
       <w:r>
         <w:t>in</w:t>
@@ -1004,7 +980,6 @@
       <w:r>
         <w:t xml:space="preserve"> application, type </w:t>
       </w:r>
-      <w:proofErr w:type="spellStart"/>
       <w:r>
         <w:rPr>
           <w:rStyle w:val="VerbatimChar"/>
@@ -1012,7 +987,6 @@
         </w:rPr>
         <w:t>ifconfig</w:t>
       </w:r>
-      <w:proofErr w:type="spellEnd"/>
       <w:r>
         <w:t xml:space="preserve">, </w:t>
       </w:r>
@@ -1041,7 +1015,6 @@
       <w:r>
         <w:t xml:space="preserve">If you are in Windows, press </w:t>
       </w:r>
-      <w:proofErr w:type="spellStart"/>
       <w:r>
         <w:rPr>
           <w:rStyle w:val="VerbatimChar"/>
@@ -1049,7 +1022,6 @@
         </w:rPr>
         <w:t>Win+R</w:t>
       </w:r>
-      <w:proofErr w:type="spellEnd"/>
       <w:r>
         <w:t xml:space="preserve"> and enter </w:t>
       </w:r>
@@ -1223,23 +1195,7 @@
           <w:rStyle w:val="VerbatimChar"/>
           <w:sz w:val="24"/>
         </w:rPr>
-        <w:t>/Applications/</w:t>
-      </w:r>
-      <w:proofErr w:type="spellStart"/>
-      <w:r>
-        <w:rPr>
-          <w:rStyle w:val="VerbatimChar"/>
-          <w:sz w:val="24"/>
-        </w:rPr>
-        <w:t>MATLAB.app</w:t>
-      </w:r>
-      <w:proofErr w:type="spellEnd"/>
-      <w:r>
-        <w:rPr>
-          <w:rStyle w:val="VerbatimChar"/>
-          <w:sz w:val="24"/>
-        </w:rPr>
-        <w:t>/licenses/</w:t>
+        <w:t>/Applications/MATLAB.app/licenses/</w:t>
       </w:r>
       <w:r>
         <w:t xml:space="preserve"> </w:t>
@@ -2025,14 +1981,12 @@
       <w:r>
         <w:br/>
       </w:r>
-      <w:proofErr w:type="spellStart"/>
       <w:r>
         <w:rPr>
           <w:rFonts w:ascii="Consolas" w:hAnsi="Consolas"/>
         </w:rPr>
         <w:t>UpdatePsychtoolbox</w:t>
       </w:r>
-      <w:proofErr w:type="spellEnd"/>
     </w:p>
     <w:p>
       <w:pPr>
@@ -2094,41 +2048,19 @@
         <w:rPr>
           <w:rFonts w:ascii="Consolas" w:hAnsi="Consolas"/>
         </w:rPr>
-        <w:t>Snd('</w:t>
-      </w:r>
-      <w:proofErr w:type="spellStart"/>
+        <w:t>Snd('Play'</w:t>
+      </w:r>
       <w:r>
         <w:rPr>
           <w:rFonts w:ascii="Consolas" w:hAnsi="Consolas"/>
         </w:rPr>
-        <w:t>Play</w:t>
-      </w:r>
-      <w:proofErr w:type="gramStart"/>
+        <w:t>,</w:t>
+      </w:r>
       <w:r>
         <w:rPr>
           <w:rFonts w:ascii="Consolas" w:hAnsi="Consolas"/>
         </w:rPr>
-        <w:t>'</w:t>
-      </w:r>
-      <w:r>
-        <w:rPr>
-          <w:rFonts w:ascii="Consolas" w:hAnsi="Consolas"/>
-        </w:rPr>
-        <w:t>,</w:t>
-      </w:r>
-      <w:r>
-        <w:rPr>
-          <w:rFonts w:ascii="Consolas" w:hAnsi="Consolas"/>
-        </w:rPr>
-        <w:t>MakeBeep</w:t>
-      </w:r>
-      <w:proofErr w:type="spellEnd"/>
-      <w:proofErr w:type="gramEnd"/>
-      <w:r>
-        <w:rPr>
-          <w:rFonts w:ascii="Consolas" w:hAnsi="Consolas"/>
-        </w:rPr>
-        <w:t>(256,1));</w:t>
+        <w:t>MakeBeep(256,1));</w:t>
       </w:r>
     </w:p>
     <w:p>
@@ -2272,13 +2204,8 @@
       <w:r>
         <w:t xml:space="preserve">current </w:t>
       </w:r>
-      <w:proofErr w:type="spellStart"/>
-      <w:r>
-        <w:t>DrawText</w:t>
-      </w:r>
-      <w:proofErr w:type="spellEnd"/>
-      <w:r>
-        <w:t xml:space="preserve"> </w:t>
+      <w:r>
+        <w:t xml:space="preserve">DrawText </w:t>
       </w:r>
       <w:r>
         <w:t>p</w:t>
@@ -2303,11 +2230,9 @@
       <w:r>
         <w:t xml:space="preserve">In case of trouble, type “help </w:t>
       </w:r>
-      <w:proofErr w:type="spellStart"/>
       <w:r>
         <w:t>DrawTextPlugin</w:t>
       </w:r>
-      <w:proofErr w:type="spellEnd"/>
       <w:r>
         <w:t>” in the MATLAB Command Window.</w:t>
       </w:r>
@@ -2352,15 +2277,7 @@
         <w:t>current</w:t>
       </w:r>
       <w:r>
-        <w:t xml:space="preserve"> </w:t>
-      </w:r>
-      <w:proofErr w:type="spellStart"/>
-      <w:r>
-        <w:t>DrawText</w:t>
-      </w:r>
-      <w:proofErr w:type="spellEnd"/>
-      <w:r>
-        <w:t xml:space="preserve"> </w:t>
+        <w:t xml:space="preserve"> DrawText </w:t>
       </w:r>
       <w:r>
         <w:t>p</w:t>
@@ -2414,11 +2331,9 @@
       <w:r>
         <w:t xml:space="preserve">In case of trouble, see “help </w:t>
       </w:r>
-      <w:proofErr w:type="spellStart"/>
       <w:r>
         <w:t>DrawTextPlugin</w:t>
       </w:r>
-      <w:proofErr w:type="spellEnd"/>
       <w:r>
         <w:t xml:space="preserve">” in the MATLAB Command Window. </w:t>
       </w:r>
@@ -2440,11 +2355,9 @@
       <w:r>
         <w:t xml:space="preserve"> with GNU/Octave: The libraries are bundled with Octave. In case of trouble, see “help </w:t>
       </w:r>
-      <w:proofErr w:type="spellStart"/>
       <w:r>
         <w:t>DrawTextPlugin</w:t>
       </w:r>
-      <w:proofErr w:type="spellEnd"/>
       <w:r>
         <w:t>” in the MATLAB Command Window.</w:t>
       </w:r>
@@ -2464,23 +2377,7 @@
         <w:t>Microsoft Windows</w:t>
       </w:r>
       <w:r>
-        <w:t xml:space="preserve"> with </w:t>
-      </w:r>
-      <w:proofErr w:type="spellStart"/>
-      <w:r>
-        <w:t>Matlab</w:t>
-      </w:r>
-      <w:proofErr w:type="spellEnd"/>
-      <w:r>
-        <w:t xml:space="preserve">: You will need to install the </w:t>
-      </w:r>
-      <w:proofErr w:type="spellStart"/>
-      <w:r>
-        <w:t>GStreamer</w:t>
-      </w:r>
-      <w:proofErr w:type="spellEnd"/>
-      <w:r>
-        <w:t xml:space="preserve"> multi-</w:t>
+        <w:t xml:space="preserve"> with Matlab: You will need to install the GStreamer multi-</w:t>
       </w:r>
     </w:p>
     <w:p>
@@ -2489,15 +2386,7 @@
         <w:ind w:left="360"/>
       </w:pPr>
       <w:r>
-        <w:t xml:space="preserve">media framework - see "help </w:t>
-      </w:r>
-      <w:proofErr w:type="spellStart"/>
-      <w:r>
-        <w:t>GStreamer</w:t>
-      </w:r>
-      <w:proofErr w:type="spellEnd"/>
-      <w:r>
-        <w:t>" for installation instructions.</w:t>
+        <w:t>media framework - see "help GStreamer" for installation instructions.</w:t>
       </w:r>
     </w:p>
     <w:p>
@@ -2517,11 +2406,9 @@
       <w:r>
         <w:t xml:space="preserve">instead. In case of trouble, see “help </w:t>
       </w:r>
-      <w:proofErr w:type="spellStart"/>
       <w:r>
         <w:t>DrawTextPlugin</w:t>
       </w:r>
-      <w:proofErr w:type="spellEnd"/>
       <w:r>
         <w:t>” in the MATLAB Command Window.</w:t>
       </w:r>
@@ -2541,14 +2428,12 @@
       <w:r>
         <w:t xml:space="preserve">Try </w:t>
       </w:r>
-      <w:proofErr w:type="spellStart"/>
       <w:r>
         <w:rPr>
           <w:rFonts w:ascii="Consolas" w:hAnsi="Consolas"/>
         </w:rPr>
         <w:t>DrawSomeTextDemo</w:t>
       </w:r>
-      <w:proofErr w:type="spellEnd"/>
       <w:r>
         <w:t xml:space="preserve">. </w:t>
       </w:r>
@@ -2559,26 +2444,10 @@
         <w:t>Warning</w:t>
       </w:r>
       <w:r>
-        <w:t xml:space="preserve">: the first time you load the </w:t>
-      </w:r>
-      <w:proofErr w:type="spellStart"/>
-      <w:r>
-        <w:t>DrawText</w:t>
-      </w:r>
-      <w:proofErr w:type="spellEnd"/>
-      <w:r>
-        <w:t xml:space="preserve"> plugin there will be a one-minute delay as it converts your fonts to its format. Be patient. </w:t>
-      </w:r>
-      <w:r>
-        <w:t xml:space="preserve">Hopefully you won’t get a warning message saying that Psychtoolbox was unable to load the </w:t>
-      </w:r>
-      <w:proofErr w:type="spellStart"/>
-      <w:r>
-        <w:t>DrawText</w:t>
-      </w:r>
-      <w:proofErr w:type="spellEnd"/>
-      <w:r>
-        <w:t xml:space="preserve"> plugin. If you do get a warning, the message </w:t>
+        <w:t xml:space="preserve">: the first time you load the DrawText plugin there will be a one-minute delay as it converts your fonts to its format. Be patient. </w:t>
+      </w:r>
+      <w:r>
+        <w:t xml:space="preserve">Hopefully you won’t get a warning message saying that Psychtoolbox was unable to load the DrawText plugin. If you do get a warning, the message </w:t>
       </w:r>
       <w:r>
         <w:t>may</w:t>
@@ -2992,7 +2861,15 @@
         <w:t>. T</w:t>
       </w:r>
       <w:r>
-        <w:t xml:space="preserve">hey're easy to write. Say "Ok" if MATLAB offers to change the current folder. The program automatically saves the data to the </w:t>
+        <w:t xml:space="preserve">hey're easy to write. Say "Ok" if MATLAB offers to change the current folder. The program automatically saves </w:t>
+      </w:r>
+      <w:r>
+        <w:t>your</w:t>
+      </w:r>
+      <w:bookmarkStart w:id="4" w:name="_GoBack"/>
+      <w:bookmarkEnd w:id="4"/>
+      <w:r>
+        <w:t xml:space="preserve"> data to the </w:t>
       </w:r>
       <w:r>
         <w:rPr>
@@ -3007,7 +2884,13 @@
         <w:t>/</w:t>
       </w:r>
       <w:r>
-        <w:t xml:space="preserve"> folder. The test takes 10 min to test one observer (with </w:t>
+        <w:t xml:space="preserve"> folder.</w:t>
+      </w:r>
+      <w:r>
+        <w:t xml:space="preserve"> (If necessary, the folder will be created.)</w:t>
+      </w:r>
+      <w:r>
+        <w:t xml:space="preserve"> The test takes 10 min to test one observer (with </w:t>
       </w:r>
       <w:r>
         <w:t>20</w:t>
@@ -3019,15 +2902,7 @@
         <w:t xml:space="preserve">trials </w:t>
       </w:r>
       <w:r>
-        <w:t xml:space="preserve">per threshold), measuring four thresholds. (You can increase </w:t>
-      </w:r>
-      <w:proofErr w:type="gramStart"/>
-      <w:r>
-        <w:t>o.trials</w:t>
-      </w:r>
-      <w:proofErr w:type="gramEnd"/>
-      <w:r>
-        <w:t xml:space="preserve"> </w:t>
+        <w:t xml:space="preserve">per threshold), measuring four thresholds. (You can increase o.trials </w:t>
       </w:r>
       <w:r>
         <w:t xml:space="preserve"> in your script </w:t>
@@ -3246,8 +3121,6 @@
       <w:r>
         <w:t xml:space="preserve">Logitech </w:t>
       </w:r>
-      <w:bookmarkStart w:id="4" w:name="_GoBack"/>
-      <w:bookmarkEnd w:id="4"/>
       <w:r>
         <w:t>keyboard with your computer's blue tooth,</w:t>
       </w:r>
@@ -3340,31 +3213,13 @@
         <w:t>Mirror.</w:t>
       </w:r>
       <w:r>
-        <w:t xml:space="preserve"> In a small room, you might need a mirror to achieve a long viewing distance. When CriticalSpacing asks you about viewing distance, you can indicate that you're using a mirror by entering the viewing distance as a negative number. It will flip the display to be seen in a mirror. (You can also request this, in advance, by setting </w:t>
-      </w:r>
-      <w:proofErr w:type="spellStart"/>
-      <w:proofErr w:type="gramStart"/>
-      <w:r>
-        <w:t>o.flipScreenHorizontally</w:t>
-      </w:r>
-      <w:proofErr w:type="spellEnd"/>
-      <w:proofErr w:type="gramEnd"/>
-      <w:r>
-        <w:t>=1; in your run script.) I bought two acrylic front surface mirrors for this. 12x24 inches, $46 each fro</w:t>
-      </w:r>
-      <w:r>
-        <w:t xml:space="preserve">m </w:t>
-      </w:r>
-      <w:proofErr w:type="spellStart"/>
-      <w:r>
-        <w:t>I</w:t>
-      </w:r>
-      <w:r>
-        <w:t>nventables</w:t>
-      </w:r>
-      <w:proofErr w:type="spellEnd"/>
-      <w:r>
-        <w:t>. Front surface mirrors preserve image quality, and acrylic is hard to break, making it safer than glass. I'm not yet sure how big a mirror one needs to accom</w:t>
+        <w:t xml:space="preserve"> In a small room, you might need a mirror to achieve a long viewing distance. When CriticalSpacing asks you about viewing distance, you can indicate that you're using a mirror by entering the viewing distance as a negative number. It will flip the display to be seen in a mirror. (You can also request this, in advance, by setting o.flipScreenHorizontally=1; in your run script.) I bought two acrylic front surface mirrors for this. 12x24 inches, $46 each fro</w:t>
+      </w:r>
+      <w:r>
+        <w:t>m I</w:t>
+      </w:r>
+      <w:r>
+        <w:t>nventables. Front surface mirrors preserve image quality, and acrylic is hard to break, making it safer than glass. I'm not yet sure how big a mirror one needs to accom</w:t>
       </w:r>
       <w:r>
         <w:t>m</w:t>
@@ -5429,6 +5284,7 @@
   <w:style w:type="character" w:default="1" w:styleId="DefaultParagraphFont">
     <w:name w:val="Default Paragraph Font"/>
     <w:uiPriority w:val="1"/>
+    <w:semiHidden/>
     <w:unhideWhenUsed/>
   </w:style>
   <w:style w:type="table" w:default="1" w:styleId="TableNormal">

</xml_diff>

<commit_message>
Explain how to find obsolete copy of libfreetype.6.dylib
</commit_message>
<xml_diff>
--- a/Install CriticalSpacing.docx
+++ b/Install CriticalSpacing.docx
@@ -475,7 +475,15 @@
         <w:t>These</w:t>
       </w:r>
       <w:r>
-        <w:t xml:space="preserve"> “localweb”</w:t>
+        <w:t xml:space="preserve"> “</w:t>
+      </w:r>
+      <w:proofErr w:type="spellStart"/>
+      <w:r>
+        <w:t>localweb</w:t>
+      </w:r>
+      <w:proofErr w:type="spellEnd"/>
+      <w:r>
+        <w:t>”</w:t>
       </w:r>
       <w:r>
         <w:t xml:space="preserve"> links only work locally. You must be on the NYU network, connected either directly, or, if you’re off campus and you have an NYU net id, through a VPN connection to campus via the internet, using a free program called “</w:t>
@@ -630,7 +638,15 @@
         <w:t>Windows?</w:t>
       </w:r>
       <w:r>
-        <w:t xml:space="preserve"> You must mount the “iso” file (a disk image). </w:t>
+        <w:t xml:space="preserve"> You must mount the “</w:t>
+      </w:r>
+      <w:proofErr w:type="spellStart"/>
+      <w:r>
+        <w:t>iso</w:t>
+      </w:r>
+      <w:proofErr w:type="spellEnd"/>
+      <w:r>
+        <w:t xml:space="preserve">” file (a disk image). </w:t>
       </w:r>
       <w:r>
         <w:t xml:space="preserve">In </w:t>
@@ -657,7 +673,15 @@
         <w:t xml:space="preserve">click the archive. </w:t>
       </w:r>
       <w:r>
-        <w:t xml:space="preserve">To open an iso file </w:t>
+        <w:t xml:space="preserve">To open an </w:t>
+      </w:r>
+      <w:proofErr w:type="spellStart"/>
+      <w:r>
+        <w:t>iso</w:t>
+      </w:r>
+      <w:proofErr w:type="spellEnd"/>
+      <w:r>
+        <w:t xml:space="preserve"> file </w:t>
       </w:r>
       <w:r>
         <w:t>in</w:t>
@@ -862,7 +886,15 @@
         <w:t xml:space="preserve">internet </w:t>
       </w:r>
       <w:r>
-        <w:t xml:space="preserve">connection to NYU. In that case you should send Denis an email with key information identifying your computer. We need your computer’s </w:t>
+        <w:t xml:space="preserve">connection to NYU. In that </w:t>
+      </w:r>
+      <w:proofErr w:type="gramStart"/>
+      <w:r>
+        <w:t>case</w:t>
+      </w:r>
+      <w:proofErr w:type="gramEnd"/>
+      <w:r>
+        <w:t xml:space="preserve"> you should send Denis an email with key information identifying your computer. We need your computer’s </w:t>
       </w:r>
       <w:r>
         <w:rPr>
@@ -980,6 +1012,7 @@
       <w:r>
         <w:t xml:space="preserve"> application, type </w:t>
       </w:r>
+      <w:proofErr w:type="spellStart"/>
       <w:r>
         <w:rPr>
           <w:rStyle w:val="VerbatimChar"/>
@@ -987,6 +1020,7 @@
         </w:rPr>
         <w:t>ifconfig</w:t>
       </w:r>
+      <w:proofErr w:type="spellEnd"/>
       <w:r>
         <w:t xml:space="preserve">, </w:t>
       </w:r>
@@ -1015,6 +1049,7 @@
       <w:r>
         <w:t xml:space="preserve">If you are in Windows, press </w:t>
       </w:r>
+      <w:proofErr w:type="spellStart"/>
       <w:r>
         <w:rPr>
           <w:rStyle w:val="VerbatimChar"/>
@@ -1022,6 +1057,7 @@
         </w:rPr>
         <w:t>Win+R</w:t>
       </w:r>
+      <w:proofErr w:type="spellEnd"/>
       <w:r>
         <w:t xml:space="preserve"> and enter </w:t>
       </w:r>
@@ -1195,7 +1231,23 @@
           <w:rStyle w:val="VerbatimChar"/>
           <w:sz w:val="24"/>
         </w:rPr>
-        <w:t>/Applications/MATLAB.app/licenses/</w:t>
+        <w:t>/Applications/</w:t>
+      </w:r>
+      <w:proofErr w:type="spellStart"/>
+      <w:r>
+        <w:rPr>
+          <w:rStyle w:val="VerbatimChar"/>
+          <w:sz w:val="24"/>
+        </w:rPr>
+        <w:t>MATLAB.app</w:t>
+      </w:r>
+      <w:proofErr w:type="spellEnd"/>
+      <w:r>
+        <w:rPr>
+          <w:rStyle w:val="VerbatimChar"/>
+          <w:sz w:val="24"/>
+        </w:rPr>
+        <w:t>/licenses/</w:t>
       </w:r>
       <w:r>
         <w:t xml:space="preserve"> </w:t>
@@ -1460,8 +1512,13 @@
       <w:r>
         <w:t xml:space="preserve">your downloaded </w:t>
       </w:r>
-      <w:r>
-        <w:t>MATLAB.app from quarantine</w:t>
+      <w:proofErr w:type="spellStart"/>
+      <w:r>
+        <w:t>MATLAB.app</w:t>
+      </w:r>
+      <w:proofErr w:type="spellEnd"/>
+      <w:r>
+        <w:t xml:space="preserve"> from quarantine</w:t>
       </w:r>
       <w:r>
         <w:t xml:space="preserve"> by opening the Terminal</w:t>
@@ -1475,14 +1532,13 @@
       <w:r>
         <w:t xml:space="preserve"> and typing</w:t>
       </w:r>
-      <w:bookmarkStart w:id="2" w:name="_GoBack"/>
-      <w:bookmarkEnd w:id="2"/>
       <w:r>
         <w:t xml:space="preserve"> the following command. I suggest you cut and paste: </w:t>
       </w:r>
       <w:r>
         <w:br/>
       </w:r>
+      <w:proofErr w:type="spellStart"/>
       <w:r>
         <w:rPr>
           <w:rFonts w:ascii="Arial" w:eastAsia="Times New Roman" w:hAnsi="Arial" w:cs="Arial"/>
@@ -1491,8 +1547,9 @@
           <w:szCs w:val="19"/>
           <w:shd w:val="clear" w:color="auto" w:fill="FFFFFF"/>
         </w:rPr>
-        <w:t xml:space="preserve">xattr -d com.apple.quarantine </w:t>
-      </w:r>
+        <w:t>xattr</w:t>
+      </w:r>
+      <w:proofErr w:type="spellEnd"/>
       <w:r>
         <w:rPr>
           <w:rFonts w:ascii="Arial" w:eastAsia="Times New Roman" w:hAnsi="Arial" w:cs="Arial"/>
@@ -1501,8 +1558,54 @@
           <w:szCs w:val="19"/>
           <w:shd w:val="clear" w:color="auto" w:fill="FFFFFF"/>
         </w:rPr>
+        <w:t xml:space="preserve"> -d </w:t>
+      </w:r>
+      <w:proofErr w:type="spellStart"/>
+      <w:proofErr w:type="gramStart"/>
+      <w:r>
+        <w:rPr>
+          <w:rFonts w:ascii="Arial" w:eastAsia="Times New Roman" w:hAnsi="Arial" w:cs="Arial"/>
+          <w:color w:val="222222"/>
+          <w:sz w:val="19"/>
+          <w:szCs w:val="19"/>
+          <w:shd w:val="clear" w:color="auto" w:fill="FFFFFF"/>
+        </w:rPr>
+        <w:t>com.apple</w:t>
+      </w:r>
+      <w:proofErr w:type="gramEnd"/>
+      <w:r>
+        <w:rPr>
+          <w:rFonts w:ascii="Arial" w:eastAsia="Times New Roman" w:hAnsi="Arial" w:cs="Arial"/>
+          <w:color w:val="222222"/>
+          <w:sz w:val="19"/>
+          <w:szCs w:val="19"/>
+          <w:shd w:val="clear" w:color="auto" w:fill="FFFFFF"/>
+        </w:rPr>
+        <w:t>.quarantine</w:t>
+      </w:r>
+      <w:proofErr w:type="spellEnd"/>
+      <w:r>
+        <w:rPr>
+          <w:rFonts w:ascii="Arial" w:eastAsia="Times New Roman" w:hAnsi="Arial" w:cs="Arial"/>
+          <w:color w:val="222222"/>
+          <w:sz w:val="19"/>
+          <w:szCs w:val="19"/>
+          <w:shd w:val="clear" w:color="auto" w:fill="FFFFFF"/>
+        </w:rPr>
+        <w:t xml:space="preserve"> </w:t>
+      </w:r>
+      <w:proofErr w:type="spellStart"/>
+      <w:r>
+        <w:rPr>
+          <w:rFonts w:ascii="Arial" w:eastAsia="Times New Roman" w:hAnsi="Arial" w:cs="Arial"/>
+          <w:color w:val="222222"/>
+          <w:sz w:val="19"/>
+          <w:szCs w:val="19"/>
+          <w:shd w:val="clear" w:color="auto" w:fill="FFFFFF"/>
+        </w:rPr>
         <w:t>MATLAB.app</w:t>
       </w:r>
+      <w:proofErr w:type="spellEnd"/>
       <w:r>
         <w:rPr>
           <w:rFonts w:ascii="Arial" w:eastAsia="Times New Roman" w:hAnsi="Arial" w:cs="Arial"/>
@@ -1520,19 +1623,7 @@
           <w:rPr>
             <w:rStyle w:val="Hyperlink"/>
           </w:rPr>
-          <w:t>http://www.cns.nyu.edu/un</w:t>
-        </w:r>
-        <w:r>
-          <w:rPr>
-            <w:rStyle w:val="Hyperlink"/>
-          </w:rPr>
-          <w:t>i</w:t>
-        </w:r>
-        <w:r>
-          <w:rPr>
-            <w:rStyle w:val="Hyperlink"/>
-          </w:rPr>
-          <w:t>xadmin/#february22-2016</w:t>
+          <w:t>http://www.cns.nyu.edu/unixadmin/#february22-2016</w:t>
         </w:r>
       </w:hyperlink>
       <w:r>
@@ -1809,8 +1900,8 @@
       <w:r>
         <w:t xml:space="preserve">file. </w:t>
       </w:r>
-      <w:bookmarkStart w:id="3" w:name="installing-psychtoolbox"/>
-      <w:bookmarkEnd w:id="3"/>
+      <w:bookmarkStart w:id="2" w:name="installing-psychtoolbox"/>
+      <w:bookmarkEnd w:id="2"/>
     </w:p>
     <w:p>
       <w:pPr>
@@ -2108,12 +2199,14 @@
       <w:r>
         <w:br/>
       </w:r>
+      <w:proofErr w:type="spellStart"/>
       <w:r>
         <w:rPr>
           <w:rFonts w:ascii="Consolas" w:hAnsi="Consolas"/>
         </w:rPr>
         <w:t>UpdatePsychtoolbox</w:t>
       </w:r>
+      <w:proofErr w:type="spellEnd"/>
     </w:p>
     <w:p>
       <w:pPr>
@@ -2175,19 +2268,41 @@
         <w:rPr>
           <w:rFonts w:ascii="Consolas" w:hAnsi="Consolas"/>
         </w:rPr>
-        <w:t>Snd('Play'</w:t>
-      </w:r>
+        <w:t>Snd('</w:t>
+      </w:r>
+      <w:proofErr w:type="spellStart"/>
       <w:r>
         <w:rPr>
           <w:rFonts w:ascii="Consolas" w:hAnsi="Consolas"/>
         </w:rPr>
+        <w:t>Play</w:t>
+      </w:r>
+      <w:proofErr w:type="gramStart"/>
+      <w:r>
+        <w:rPr>
+          <w:rFonts w:ascii="Consolas" w:hAnsi="Consolas"/>
+        </w:rPr>
+        <w:t>'</w:t>
+      </w:r>
+      <w:r>
+        <w:rPr>
+          <w:rFonts w:ascii="Consolas" w:hAnsi="Consolas"/>
+        </w:rPr>
         <w:t>,</w:t>
       </w:r>
       <w:r>
         <w:rPr>
           <w:rFonts w:ascii="Consolas" w:hAnsi="Consolas"/>
         </w:rPr>
-        <w:t>MakeBeep(256,1));</w:t>
+        <w:t>MakeBeep</w:t>
+      </w:r>
+      <w:proofErr w:type="spellEnd"/>
+      <w:proofErr w:type="gramEnd"/>
+      <w:r>
+        <w:rPr>
+          <w:rFonts w:ascii="Consolas" w:hAnsi="Consolas"/>
+        </w:rPr>
+        <w:t>(256,1));</w:t>
       </w:r>
     </w:p>
     <w:p>
@@ -2324,7 +2439,15 @@
         <w:t>OS X</w:t>
       </w:r>
       <w:r>
-        <w:t>: In order for Psychtoolbox to be able to load the</w:t>
+        <w:t xml:space="preserve">: </w:t>
+      </w:r>
+      <w:proofErr w:type="gramStart"/>
+      <w:r>
+        <w:t>In order for</w:t>
+      </w:r>
+      <w:proofErr w:type="gramEnd"/>
+      <w:r>
+        <w:t xml:space="preserve"> Psychtoolbox to be able to load the</w:t>
       </w:r>
       <w:r>
         <w:t xml:space="preserve"> </w:t>
@@ -2332,14 +2455,22 @@
       <w:r>
         <w:t xml:space="preserve">current </w:t>
       </w:r>
-      <w:r>
-        <w:t xml:space="preserve">DrawText </w:t>
+      <w:proofErr w:type="spellStart"/>
+      <w:r>
+        <w:t>DrawText</w:t>
+      </w:r>
+      <w:proofErr w:type="spellEnd"/>
+      <w:r>
+        <w:t xml:space="preserve"> </w:t>
       </w:r>
       <w:r>
         <w:t>p</w:t>
       </w:r>
       <w:r>
         <w:t xml:space="preserve">lugin you must install the X11 Quartz window package: </w:t>
+      </w:r>
+      <w:r>
+        <w:br/>
       </w:r>
       <w:hyperlink r:id="rId25" w:tgtFrame="_blank" w:history="1">
         <w:r>
@@ -2358,9 +2489,11 @@
       <w:r>
         <w:t xml:space="preserve">In case of trouble, type “help </w:t>
       </w:r>
+      <w:proofErr w:type="spellStart"/>
       <w:r>
         <w:t>DrawTextPlugin</w:t>
       </w:r>
+      <w:proofErr w:type="spellEnd"/>
       <w:r>
         <w:t>” in the MATLAB Command Window.</w:t>
       </w:r>
@@ -2389,11 +2522,19 @@
         <w:t>MATLAB 2015b:</w:t>
       </w:r>
       <w:r>
-        <w:t xml:space="preserve"> In order for Psychtoolbox</w:t>
-      </w:r>
-      <w:r>
         <w:t xml:space="preserve"> </w:t>
       </w:r>
+      <w:proofErr w:type="gramStart"/>
+      <w:r>
+        <w:t>In order for</w:t>
+      </w:r>
+      <w:proofErr w:type="gramEnd"/>
+      <w:r>
+        <w:t xml:space="preserve"> Psychtoolbox</w:t>
+      </w:r>
+      <w:r>
+        <w:t xml:space="preserve"> </w:t>
+      </w:r>
       <w:r>
         <w:t>to be able to load the</w:t>
       </w:r>
@@ -2404,7 +2545,15 @@
         <w:t>current</w:t>
       </w:r>
       <w:r>
-        <w:t xml:space="preserve"> DrawText </w:t>
+        <w:t xml:space="preserve"> </w:t>
+      </w:r>
+      <w:proofErr w:type="spellStart"/>
+      <w:r>
+        <w:t>DrawText</w:t>
+      </w:r>
+      <w:proofErr w:type="spellEnd"/>
+      <w:r>
+        <w:t xml:space="preserve"> </w:t>
       </w:r>
       <w:r>
         <w:t>p</w:t>
@@ -2458,9 +2607,11 @@
       <w:r>
         <w:t xml:space="preserve">In case of trouble, see “help </w:t>
       </w:r>
+      <w:proofErr w:type="spellStart"/>
       <w:r>
         <w:t>DrawTextPlugin</w:t>
       </w:r>
+      <w:proofErr w:type="spellEnd"/>
       <w:r>
         <w:t xml:space="preserve">” in the MATLAB Command Window. </w:t>
       </w:r>
@@ -2477,16 +2628,183 @@
         <w:rPr>
           <w:b/>
         </w:rPr>
-        <w:t>Microsoft Windows</w:t>
-      </w:r>
-      <w:r>
-        <w:t xml:space="preserve"> with GNU/Octave: The libraries are bundled with Octave. In case of trouble, see “help </w:t>
-      </w:r>
-      <w:r>
-        <w:t>DrawTextPlugin</w:t>
-      </w:r>
-      <w:r>
-        <w:t>” in the MATLAB Command Window.</w:t>
+        <w:t>OS X</w:t>
+      </w:r>
+      <w:r>
+        <w:t>:</w:t>
+      </w:r>
+      <w:r>
+        <w:t xml:space="preserve"> </w:t>
+      </w:r>
+      <w:r>
+        <w:t xml:space="preserve">Wrong version of </w:t>
+      </w:r>
+      <w:r>
+        <w:rPr>
+          <w:rFonts w:ascii="Arial" w:eastAsia="Times New Roman" w:hAnsi="Arial" w:cs="Arial"/>
+          <w:color w:val="222222"/>
+          <w:shd w:val="clear" w:color="auto" w:fill="FFFFFF"/>
+          <w:lang w:eastAsia="zh-CN"/>
+        </w:rPr>
+        <w:t>libfreetype.</w:t>
+      </w:r>
+      <w:proofErr w:type="gramStart"/>
+      <w:r>
+        <w:rPr>
+          <w:rFonts w:ascii="Arial" w:eastAsia="Times New Roman" w:hAnsi="Arial" w:cs="Arial"/>
+          <w:color w:val="222222"/>
+          <w:shd w:val="clear" w:color="auto" w:fill="FFFFFF"/>
+          <w:lang w:eastAsia="zh-CN"/>
+        </w:rPr>
+        <w:t>6.dylib</w:t>
+      </w:r>
+      <w:proofErr w:type="gramEnd"/>
+      <w:r>
+        <w:t xml:space="preserve">. </w:t>
+      </w:r>
+      <w:r>
+        <w:t xml:space="preserve">Mario Kleiner suggests using </w:t>
+      </w:r>
+      <w:r>
+        <w:t xml:space="preserve">the </w:t>
+      </w:r>
+      <w:proofErr w:type="spellStart"/>
+      <w:r>
+        <w:t>macOS</w:t>
+      </w:r>
+      <w:proofErr w:type="spellEnd"/>
+      <w:r>
+        <w:t xml:space="preserve"> Terminal </w:t>
+      </w:r>
+      <w:r>
+        <w:t xml:space="preserve">app </w:t>
+      </w:r>
+      <w:r>
+        <w:t>to find all instances of this file on your disk:</w:t>
+      </w:r>
+    </w:p>
+    <w:p>
+      <w:pPr>
+        <w:pStyle w:val="ListParagraph"/>
+        <w:ind w:left="360" w:firstLine="360"/>
+        <w:rPr>
+          <w:rFonts w:ascii="Courier" w:hAnsi="Courier" w:cs="Courier New"/>
+          <w:color w:val="222222"/>
+          <w:sz w:val="22"/>
+          <w:szCs w:val="22"/>
+          <w:lang w:eastAsia="zh-CN"/>
+        </w:rPr>
+      </w:pPr>
+      <w:r>
+        <w:rPr>
+          <w:rFonts w:ascii="Courier" w:hAnsi="Courier" w:cs="Courier New"/>
+          <w:color w:val="222222"/>
+          <w:sz w:val="22"/>
+          <w:szCs w:val="22"/>
+          <w:lang w:eastAsia="zh-CN"/>
+        </w:rPr>
+        <w:t>find / -name 'libfreetype.</w:t>
+      </w:r>
+      <w:proofErr w:type="gramStart"/>
+      <w:r>
+        <w:rPr>
+          <w:rFonts w:ascii="Courier" w:hAnsi="Courier" w:cs="Courier New"/>
+          <w:color w:val="222222"/>
+          <w:sz w:val="22"/>
+          <w:szCs w:val="22"/>
+          <w:lang w:eastAsia="zh-CN"/>
+        </w:rPr>
+        <w:t>6.dylib</w:t>
+      </w:r>
+      <w:proofErr w:type="gramEnd"/>
+      <w:r>
+        <w:rPr>
+          <w:rFonts w:ascii="Courier" w:hAnsi="Courier" w:cs="Courier New"/>
+          <w:color w:val="222222"/>
+          <w:sz w:val="22"/>
+          <w:szCs w:val="22"/>
+          <w:lang w:eastAsia="zh-CN"/>
+        </w:rPr>
+        <w:t>'</w:t>
+      </w:r>
+    </w:p>
+    <w:p>
+      <w:pPr>
+        <w:pStyle w:val="ListParagraph"/>
+        <w:ind w:left="0" w:firstLine="360"/>
+      </w:pPr>
+      <w:r>
+        <w:t xml:space="preserve">and then checking the version number </w:t>
+      </w:r>
+      <w:r>
+        <w:t>of each one</w:t>
+      </w:r>
+      <w:r>
+        <w:t>, e.g.</w:t>
+      </w:r>
+      <w:bookmarkStart w:id="3" w:name="_GoBack"/>
+      <w:bookmarkEnd w:id="3"/>
+      <w:r>
+        <w:t xml:space="preserve"> </w:t>
+      </w:r>
+    </w:p>
+    <w:p>
+      <w:pPr>
+        <w:pStyle w:val="ListParagraph"/>
+        <w:ind w:left="360" w:firstLine="360"/>
+      </w:pPr>
+      <w:proofErr w:type="spellStart"/>
+      <w:r>
+        <w:rPr>
+          <w:rFonts w:ascii="Courier" w:hAnsi="Courier" w:cs="Courier New"/>
+          <w:color w:val="222222"/>
+          <w:sz w:val="22"/>
+          <w:szCs w:val="22"/>
+          <w:lang w:eastAsia="zh-CN"/>
+        </w:rPr>
+        <w:t>otool</w:t>
+      </w:r>
+      <w:proofErr w:type="spellEnd"/>
+      <w:r>
+        <w:rPr>
+          <w:rFonts w:ascii="Courier" w:hAnsi="Courier" w:cs="Courier New"/>
+          <w:color w:val="222222"/>
+          <w:sz w:val="22"/>
+          <w:szCs w:val="22"/>
+          <w:lang w:eastAsia="zh-CN"/>
+        </w:rPr>
+        <w:t xml:space="preserve"> -L /opt/X11/lib/</w:t>
+      </w:r>
+      <w:r>
+        <w:rPr>
+          <w:rFonts w:ascii="Courier" w:hAnsi="Courier" w:cs="Courier New"/>
+          <w:color w:val="222222"/>
+          <w:sz w:val="22"/>
+          <w:szCs w:val="22"/>
+          <w:lang w:eastAsia="zh-CN"/>
+        </w:rPr>
+        <w:t>libfreetype.6.dylib</w:t>
+      </w:r>
+    </w:p>
+    <w:p>
+      <w:pPr>
+        <w:pStyle w:val="ListParagraph"/>
+        <w:ind w:left="360"/>
+      </w:pPr>
+      <w:r>
+        <w:t xml:space="preserve">As of this writing </w:t>
+      </w:r>
+      <w:r>
+        <w:t xml:space="preserve">(January 2017) </w:t>
+      </w:r>
+      <w:r>
+        <w:t>you want compatibility with version 19.</w:t>
+      </w:r>
+      <w:r>
+        <w:t xml:space="preserve"> Having an extra obsolete copy can cause trouble, because that may be found and used in place of your up-to-date copy.</w:t>
+      </w:r>
+      <w:r>
+        <w:t xml:space="preserve"> Remove or rename any obsolete copy.</w:t>
       </w:r>
     </w:p>
     <w:p>
@@ -2504,38 +2822,13 @@
         <w:t>Microsoft Windows</w:t>
       </w:r>
       <w:r>
-        <w:t xml:space="preserve"> with Matlab: You will need to install the GStreamer multi-</w:t>
-      </w:r>
-    </w:p>
-    <w:p>
-      <w:pPr>
-        <w:pStyle w:val="ListParagraph"/>
-        <w:ind w:left="360"/>
-      </w:pPr>
-      <w:r>
-        <w:t>media framework - see "help GStreamer" for installation instructions.</w:t>
-      </w:r>
-    </w:p>
-    <w:p>
-      <w:pPr>
-        <w:pStyle w:val="ListParagraph"/>
-        <w:ind w:left="360"/>
-      </w:pPr>
-      <w:r>
-        <w:t>Otherwise Psychtoolbox will use the old lower quality GDI text renderer</w:t>
-      </w:r>
-    </w:p>
-    <w:p>
-      <w:pPr>
-        <w:pStyle w:val="ListParagraph"/>
-        <w:ind w:left="360"/>
-      </w:pPr>
-      <w:r>
-        <w:t xml:space="preserve">instead. In case of trouble, see “help </w:t>
-      </w:r>
+        <w:t xml:space="preserve"> with GNU/Octave: The libraries are bundled with Octave. In case of trouble, see “help </w:t>
+      </w:r>
+      <w:proofErr w:type="spellStart"/>
       <w:r>
         <w:t>DrawTextPlugin</w:t>
       </w:r>
+      <w:proofErr w:type="spellEnd"/>
       <w:r>
         <w:t>” in the MATLAB Command Window.</w:t>
       </w:r>
@@ -2547,6 +2840,83 @@
           <w:ilvl w:val="0"/>
           <w:numId w:val="10"/>
         </w:numPr>
+      </w:pPr>
+      <w:r>
+        <w:rPr>
+          <w:b/>
+        </w:rPr>
+        <w:t>Microsoft Windows</w:t>
+      </w:r>
+      <w:r>
+        <w:t xml:space="preserve"> with </w:t>
+      </w:r>
+      <w:proofErr w:type="spellStart"/>
+      <w:r>
+        <w:t>Matlab</w:t>
+      </w:r>
+      <w:proofErr w:type="spellEnd"/>
+      <w:r>
+        <w:t xml:space="preserve">: You will need to install the </w:t>
+      </w:r>
+      <w:proofErr w:type="spellStart"/>
+      <w:r>
+        <w:t>GStreamer</w:t>
+      </w:r>
+      <w:proofErr w:type="spellEnd"/>
+      <w:r>
+        <w:t xml:space="preserve"> multi-</w:t>
+      </w:r>
+    </w:p>
+    <w:p>
+      <w:pPr>
+        <w:pStyle w:val="ListParagraph"/>
+        <w:ind w:left="360"/>
+      </w:pPr>
+      <w:r>
+        <w:t xml:space="preserve">media framework - see "help </w:t>
+      </w:r>
+      <w:proofErr w:type="spellStart"/>
+      <w:r>
+        <w:t>GStreamer</w:t>
+      </w:r>
+      <w:proofErr w:type="spellEnd"/>
+      <w:r>
+        <w:t>" for installation instructions.</w:t>
+      </w:r>
+    </w:p>
+    <w:p>
+      <w:pPr>
+        <w:pStyle w:val="ListParagraph"/>
+        <w:ind w:left="360"/>
+      </w:pPr>
+      <w:r>
+        <w:t>Otherwise Psychtoolbox will use the old lower quality GDI text renderer</w:t>
+      </w:r>
+    </w:p>
+    <w:p>
+      <w:pPr>
+        <w:pStyle w:val="ListParagraph"/>
+        <w:ind w:left="360"/>
+      </w:pPr>
+      <w:r>
+        <w:t xml:space="preserve">instead. In case of trouble, see “help </w:t>
+      </w:r>
+      <w:proofErr w:type="spellStart"/>
+      <w:r>
+        <w:t>DrawTextPlugin</w:t>
+      </w:r>
+      <w:proofErr w:type="spellEnd"/>
+      <w:r>
+        <w:t>” in the MATLAB Command Window.</w:t>
+      </w:r>
+    </w:p>
+    <w:p>
+      <w:pPr>
+        <w:pStyle w:val="ListParagraph"/>
+        <w:numPr>
+          <w:ilvl w:val="0"/>
+          <w:numId w:val="10"/>
+        </w:numPr>
         <w:rPr>
           <w:rFonts w:ascii="Times New Roman" w:eastAsia="Times New Roman" w:hAnsi="Times New Roman" w:cs="Times New Roman"/>
           <w:lang w:eastAsia="zh-CN"/>
@@ -2555,12 +2925,14 @@
       <w:r>
         <w:t xml:space="preserve">Try </w:t>
       </w:r>
+      <w:proofErr w:type="spellStart"/>
       <w:r>
         <w:rPr>
           <w:rFonts w:ascii="Consolas" w:hAnsi="Consolas"/>
         </w:rPr>
         <w:t>DrawSomeTextDemo</w:t>
       </w:r>
+      <w:proofErr w:type="spellEnd"/>
       <w:r>
         <w:t xml:space="preserve">. </w:t>
       </w:r>
@@ -2571,10 +2943,26 @@
         <w:t>Warning</w:t>
       </w:r>
       <w:r>
-        <w:t xml:space="preserve">: the first time you load the DrawText plugin there will be a one-minute delay as it converts your fonts to its format. Be patient. </w:t>
-      </w:r>
-      <w:r>
-        <w:t xml:space="preserve">Hopefully you won’t get a warning message saying that Psychtoolbox was unable to load the DrawText plugin. If you do get a warning, the message </w:t>
+        <w:t xml:space="preserve">: the first time you load the </w:t>
+      </w:r>
+      <w:proofErr w:type="spellStart"/>
+      <w:r>
+        <w:t>DrawText</w:t>
+      </w:r>
+      <w:proofErr w:type="spellEnd"/>
+      <w:r>
+        <w:t xml:space="preserve"> plugin there will be a one-minute delay as it converts your fonts to its format. Be patient. </w:t>
+      </w:r>
+      <w:r>
+        <w:t xml:space="preserve">Hopefully you won’t get a warning message saying that Psychtoolbox was unable to load the </w:t>
+      </w:r>
+      <w:proofErr w:type="spellStart"/>
+      <w:r>
+        <w:t>DrawText</w:t>
+      </w:r>
+      <w:proofErr w:type="spellEnd"/>
+      <w:r>
+        <w:t xml:space="preserve"> plugin. If you do get a warning, the message </w:t>
       </w:r>
       <w:r>
         <w:t>may</w:t>
@@ -2817,6 +3205,7 @@
         <w:rPr>
           <w:i/>
         </w:rPr>
+        <w:lastRenderedPageBreak/>
         <w:t>Choose a font</w:t>
       </w:r>
       <w:r>
@@ -2875,7 +3264,15 @@
         <w:t>inside the</w:t>
       </w:r>
       <w:r>
-        <w:t xml:space="preserve"> the </w:t>
+        <w:t xml:space="preserve"> </w:t>
+      </w:r>
+      <w:proofErr w:type="spellStart"/>
+      <w:r>
+        <w:t>the</w:t>
+      </w:r>
+      <w:proofErr w:type="spellEnd"/>
+      <w:r>
+        <w:t xml:space="preserve"> </w:t>
       </w:r>
       <w:r>
         <w:rPr>
@@ -2917,11 +3314,7 @@
         <w:t>Sloan.pdf</w:t>
       </w:r>
       <w:r>
-        <w:t xml:space="preserve">. Print the </w:t>
-      </w:r>
-      <w:r>
-        <w:lastRenderedPageBreak/>
-        <w:t xml:space="preserve">appropriate </w:t>
+        <w:t xml:space="preserve">. Print the appropriate </w:t>
       </w:r>
       <w:r>
         <w:t>page</w:t>
@@ -3030,7 +3423,15 @@
         <w:t xml:space="preserve">trials </w:t>
       </w:r>
       <w:r>
-        <w:t xml:space="preserve">per threshold), measuring four thresholds. (You can increase o.trials </w:t>
+        <w:t xml:space="preserve">per threshold), measuring four thresholds. (You can increase </w:t>
+      </w:r>
+      <w:proofErr w:type="gramStart"/>
+      <w:r>
+        <w:t>o.trials</w:t>
+      </w:r>
+      <w:proofErr w:type="gramEnd"/>
+      <w:r>
+        <w:t xml:space="preserve"> </w:t>
       </w:r>
       <w:r>
         <w:t xml:space="preserve"> in your script </w:t>
@@ -3341,23 +3742,44 @@
         <w:t>Mirror.</w:t>
       </w:r>
       <w:r>
-        <w:t xml:space="preserve"> In a small room, you might need a mirror to achieve a long viewing distance. When CriticalSpacing asks you about viewing distance, you can indicate that you're using a mirror by entering the viewing distance as a negative number. It will flip the display to be seen in a mirror. (You can also request this, in advance, by setting o.flipScreenHorizontally=1; in your run script.) I bought two acrylic front surface mirrors for this. 12x24 inches, $46 each fro</w:t>
-      </w:r>
-      <w:r>
-        <w:t>m I</w:t>
-      </w:r>
-      <w:r>
-        <w:t>nventables. Front surface mirrors preserve image quality, and acrylic is hard to break, making it safer than glass. I'm not yet sure how big a mirror one needs to accom</w:t>
+        <w:t xml:space="preserve"> In a small room, you might need a mirror to achieve a long viewing distance. When CriticalSpacing asks you about viewing distance, you can indicate that you're </w:t>
+      </w:r>
+      <w:r>
+        <w:lastRenderedPageBreak/>
+        <w:t xml:space="preserve">using a mirror by entering the viewing distance as a negative number. It will flip the display to be seen in a mirror. (You can also request this, in advance, by setting </w:t>
+      </w:r>
+      <w:proofErr w:type="spellStart"/>
+      <w:proofErr w:type="gramStart"/>
+      <w:r>
+        <w:t>o.flipScreenHorizontally</w:t>
+      </w:r>
+      <w:proofErr w:type="spellEnd"/>
+      <w:proofErr w:type="gramEnd"/>
+      <w:r>
+        <w:t>=1; in your run script.) I bought two acrylic front surface mirrors for this. 12x24 inches, $46 each fro</w:t>
+      </w:r>
+      <w:r>
+        <w:t xml:space="preserve">m </w:t>
+      </w:r>
+      <w:proofErr w:type="spellStart"/>
+      <w:r>
+        <w:t>I</w:t>
+      </w:r>
+      <w:r>
+        <w:t>nventables</w:t>
+      </w:r>
+      <w:proofErr w:type="spellEnd"/>
+      <w:r>
+        <w:t>. Front surface mirrors preserve image quality, and acrylic is hard to break, making it safer than glass. I'm not yet sure how big a mirror one needs to accom</w:t>
       </w:r>
       <w:r>
         <w:t>m</w:t>
       </w:r>
       <w:r>
-        <w:t xml:space="preserve">odate observer's of various heights, so </w:t>
-      </w:r>
-      <w:r>
-        <w:lastRenderedPageBreak/>
-        <w:t>I listed several of Amazon's offerings, ranging up to 24" by 48". The five-pack is a good deal, five 12"x24" mirrors for $67.</w:t>
+        <w:t>odate observer</w:t>
+      </w:r>
+      <w:r>
+        <w:t>s of various heights, so I listed several of Amazon's offerings, ranging up to 24" by 48". The five-pack is a good deal, five 12"x24" mirrors for $67.</w:t>
       </w:r>
     </w:p>
     <w:p>
@@ -3662,7 +4084,7 @@
         <w:rFonts w:ascii="Cambria" w:hAnsi="Cambria"/>
         <w:noProof/>
       </w:rPr>
-      <w:t>1</w:t>
+      <w:t>4</w:t>
     </w:r>
     <w:r>
       <w:rPr>
@@ -4198,7 +4620,7 @@
   <w:abstractNum w:abstractNumId="5">
     <w:nsid w:val="2DF71A82"/>
     <w:multiLevelType w:val="hybridMultilevel"/>
-    <w:tmpl w:val="6BEA467A"/>
+    <w:tmpl w:val="0C92C364"/>
     <w:lvl w:ilvl="0" w:tplc="0409000F">
       <w:start w:val="1"/>
       <w:numFmt w:val="decimal"/>
@@ -4956,7 +5378,7 @@
       </w:pPr>
     </w:pPrDefault>
   </w:docDefaults>
-  <w:latentStyles w:defLockedState="0" w:defUIPriority="0" w:defSemiHidden="0" w:defUnhideWhenUsed="0" w:defQFormat="0" w:count="381">
+  <w:latentStyles w:defLockedState="0" w:defUIPriority="0" w:defSemiHidden="0" w:defUnhideWhenUsed="0" w:defQFormat="0" w:count="382">
     <w:lsdException w:name="index 1" w:semiHidden="1" w:unhideWhenUsed="1"/>
     <w:lsdException w:name="index 7" w:semiHidden="1" w:unhideWhenUsed="1"/>
     <w:lsdException w:name="index 8" w:semiHidden="1" w:unhideWhenUsed="1"/>
@@ -5024,10 +5446,11 @@
     <w:lsdException w:name="HTML Code" w:semiHidden="1" w:unhideWhenUsed="1"/>
     <w:lsdException w:name="HTML Definition" w:semiHidden="1" w:unhideWhenUsed="1"/>
     <w:lsdException w:name="HTML Keyboard" w:semiHidden="1" w:unhideWhenUsed="1"/>
-    <w:lsdException w:name="HTML Preformatted" w:semiHidden="1" w:unhideWhenUsed="1"/>
+    <w:lsdException w:name="HTML Preformatted" w:semiHidden="1" w:uiPriority="99" w:unhideWhenUsed="1"/>
     <w:lsdException w:name="HTML Sample" w:semiHidden="1" w:unhideWhenUsed="1"/>
     <w:lsdException w:name="HTML Typewriter" w:semiHidden="1" w:unhideWhenUsed="1"/>
     <w:lsdException w:name="HTML Variable" w:semiHidden="1" w:unhideWhenUsed="1"/>
+    <w:lsdException w:name="Normal Table" w:semiHidden="1" w:unhideWhenUsed="1"/>
     <w:lsdException w:name="annotation subject" w:semiHidden="1" w:unhideWhenUsed="1"/>
     <w:lsdException w:name="No List" w:semiHidden="1" w:unhideWhenUsed="1"/>
     <w:lsdException w:name="Outline List 1" w:semiHidden="1" w:unhideWhenUsed="1"/>
@@ -5074,7 +5497,9 @@
     <w:lsdException w:name="Table Subtle 2" w:semiHidden="1" w:unhideWhenUsed="1"/>
     <w:lsdException w:name="Table Web 1" w:semiHidden="1" w:unhideWhenUsed="1"/>
     <w:lsdException w:name="Table Web 2" w:semiHidden="1" w:unhideWhenUsed="1"/>
+    <w:lsdException w:name="Table Web 3" w:semiHidden="1" w:unhideWhenUsed="1"/>
     <w:lsdException w:name="Balloon Text" w:semiHidden="1" w:unhideWhenUsed="1"/>
+    <w:lsdException w:name="Table Theme" w:semiHidden="1" w:unhideWhenUsed="1"/>
     <w:lsdException w:name="Note Level 1" w:semiHidden="1" w:unhideWhenUsed="1"/>
     <w:lsdException w:name="Note Level 2" w:semiHidden="1" w:unhideWhenUsed="1"/>
     <w:lsdException w:name="Note Level 3" w:semiHidden="1" w:unhideWhenUsed="1"/>
@@ -5104,6 +5529,7 @@
     <w:lsdException w:name="Light Grid Accent 1"/>
     <w:lsdException w:name="Medium Shading 1 Accent 1"/>
     <w:lsdException w:name="Medium Shading 2 Accent 1"/>
+    <w:lsdException w:name="Medium List 1 Accent 1"/>
     <w:lsdException w:name="Revision" w:semiHidden="1"/>
     <w:lsdException w:name="Medium List 2 Accent 1"/>
     <w:lsdException w:name="Medium Grid 1 Accent 1"/>
@@ -5182,6 +5608,7 @@
     <w:lsdException w:name="Dark List Accent 6"/>
     <w:lsdException w:name="Colorful Shading Accent 6"/>
     <w:lsdException w:name="Colorful List Accent 6"/>
+    <w:lsdException w:name="Colorful Grid Accent 6"/>
     <w:lsdException w:name="Bibliography" w:semiHidden="1" w:unhideWhenUsed="1"/>
     <w:lsdException w:name="TOC Heading" w:semiHidden="1" w:unhideWhenUsed="1"/>
     <w:lsdException w:name="Grid Table 4" w:uiPriority="49"/>
@@ -5280,6 +5707,7 @@
     <w:lsdException w:name="List Table 6 Colorful Accent 6" w:uiPriority="51"/>
     <w:lsdException w:name="List Table 7 Colorful Accent 6" w:uiPriority="52"/>
     <w:lsdException w:name="Mention" w:semiHidden="1" w:uiPriority="99" w:unhideWhenUsed="1"/>
+    <w:lsdException w:name="Smart Hyperlink" w:semiHidden="1" w:uiPriority="99" w:unhideWhenUsed="1"/>
   </w:latentStyles>
   <w:style w:type="paragraph" w:default="1" w:styleId="Normal">
     <w:name w:val="Normal"/>
@@ -5999,6 +6427,7 @@
     <w:name w:val="HTML Preformatted"/>
     <w:basedOn w:val="Normal"/>
     <w:link w:val="HTMLPreformattedChar"/>
+    <w:uiPriority w:val="99"/>
     <w:semiHidden/>
     <w:unhideWhenUsed/>
     <w:rsid w:val="00F8475D"/>
@@ -6015,6 +6444,7 @@
     <w:name w:val="HTML Preformatted Char"/>
     <w:basedOn w:val="DefaultParagraphFont"/>
     <w:link w:val="HTMLPreformatted"/>
+    <w:uiPriority w:val="99"/>
     <w:semiHidden/>
     <w:rsid w:val="00F8475D"/>
     <w:rPr>

</xml_diff>

<commit_message>
update instruction for Terminal find command
</commit_message>
<xml_diff>
--- a/Install CriticalSpacing.docx
+++ b/Install CriticalSpacing.docx
@@ -2568,10 +2568,10 @@
         <w:t xml:space="preserve"> you </w:t>
       </w:r>
       <w:r>
-        <w:t>must first</w:t>
-      </w:r>
-      <w:r>
-        <w:t xml:space="preserve"> delete or rename this obsolete library</w:t>
+        <w:t xml:space="preserve">must </w:t>
+      </w:r>
+      <w:r>
+        <w:t>delete or rename this obsolete library</w:t>
       </w:r>
       <w:r>
         <w:t xml:space="preserve"> in MATLAB 2015b</w:t>
@@ -2742,8 +2742,6 @@
       <w:r>
         <w:t>, e.g.</w:t>
       </w:r>
-      <w:bookmarkStart w:id="3" w:name="_GoBack"/>
-      <w:bookmarkEnd w:id="3"/>
       <w:r>
         <w:t xml:space="preserve"> </w:t>
       </w:r>
@@ -2801,7 +2799,21 @@
         <w:t>you want compatibility with version 19.</w:t>
       </w:r>
       <w:r>
-        <w:t xml:space="preserve"> Having an extra obsolete copy can cause trouble, because that may be found and used in place of your up-to-date copy.</w:t>
+        <w:t xml:space="preserve"> Having an extra obsolete copy </w:t>
+      </w:r>
+      <w:r>
+        <w:t xml:space="preserve">(e.g. version 18) </w:t>
+      </w:r>
+      <w:bookmarkStart w:id="3" w:name="_GoBack"/>
+      <w:bookmarkEnd w:id="3"/>
+      <w:r>
+        <w:t xml:space="preserve">can cause trouble, because </w:t>
+      </w:r>
+      <w:r>
+        <w:t>it</w:t>
+      </w:r>
+      <w:r>
+        <w:t xml:space="preserve"> may be found and used in place of your up-to-date copy.</w:t>
       </w:r>
       <w:r>
         <w:t xml:space="preserve"> Remove or rename any obsolete copy.</w:t>
@@ -5839,6 +5851,7 @@
   <w:style w:type="character" w:default="1" w:styleId="DefaultParagraphFont">
     <w:name w:val="Default Paragraph Font"/>
     <w:uiPriority w:val="1"/>
+    <w:semiHidden/>
     <w:unhideWhenUsed/>
   </w:style>
   <w:style w:type="table" w:default="1" w:styleId="TableNormal">

</xml_diff>

<commit_message>
add tip from Paul Fan to install doc
</commit_message>
<xml_diff>
--- a/Install CriticalSpacing.docx
+++ b/Install CriticalSpacing.docx
@@ -50,37 +50,52 @@
         <w:t xml:space="preserve">Hörmet Yiltiz &amp; Denis Pelli, </w:t>
       </w:r>
       <w:r>
-        <w:t>March</w:t>
+        <w:t>February</w:t>
       </w:r>
       <w:r>
         <w:t xml:space="preserve"> </w:t>
       </w:r>
       <w:r>
-        <w:t>1</w:t>
-      </w:r>
-      <w:r>
-        <w:t>8</w:t>
+        <w:t>5</w:t>
       </w:r>
       <w:r>
         <w:t>,</w:t>
       </w:r>
       <w:r>
-        <w:t xml:space="preserve"> 2016</w:t>
-      </w:r>
+        <w:t xml:space="preserve"> 201</w:t>
+      </w:r>
+      <w:r>
+        <w:t>7</w:t>
+      </w:r>
+      <w:bookmarkStart w:id="1" w:name="_GoBack"/>
+      <w:bookmarkEnd w:id="1"/>
     </w:p>
     <w:p>
       <w:pPr>
         <w:pStyle w:val="BodyText"/>
         <w:spacing w:before="0" w:after="0"/>
       </w:pPr>
-      <w:hyperlink r:id="rId7" w:history="1">
-        <w:r>
-          <w:rPr>
-            <w:rStyle w:val="Hyperlink"/>
-          </w:rPr>
-          <w:t>hormet.yiltiz@nyu.edu</w:t>
-        </w:r>
-      </w:hyperlink>
+      <w:r>
+        <w:fldChar w:fldCharType="begin"/>
+      </w:r>
+      <w:r>
+        <w:instrText xml:space="preserve"> HYPERLINK "mailto:hormet.yiltiz@nyu.edu" </w:instrText>
+      </w:r>
+      <w:r>
+        <w:fldChar w:fldCharType="separate"/>
+      </w:r>
+      <w:r>
+        <w:rPr>
+          <w:rStyle w:val="Hyperlink"/>
+        </w:rPr>
+        <w:t>hormet.yiltiz@nyu.edu</w:t>
+      </w:r>
+      <w:r>
+        <w:rPr>
+          <w:rStyle w:val="Hyperlink"/>
+        </w:rPr>
+        <w:fldChar w:fldCharType="end"/>
+      </w:r>
     </w:p>
     <w:p>
       <w:pPr>
@@ -92,7 +107,7 @@
           <w:sz w:val="24"/>
         </w:rPr>
       </w:pPr>
-      <w:hyperlink r:id="rId8" w:history="1">
+      <w:hyperlink r:id="rId7" w:history="1">
         <w:r>
           <w:rPr>
             <w:rStyle w:val="Hyperlink"/>
@@ -176,7 +191,7 @@
         </w:rPr>
         <w:t xml:space="preserve"> 5:81 (doi: 10.12688/f1000research.7835.1) </w:t>
       </w:r>
-      <w:hyperlink r:id="rId9" w:history="1">
+      <w:hyperlink r:id="rId8" w:history="1">
         <w:r>
           <w:rPr>
             <w:rStyle w:val="Hyperlink"/>
@@ -254,8 +269,8 @@
           <w:szCs w:val="36"/>
         </w:rPr>
       </w:pPr>
-      <w:bookmarkStart w:id="1" w:name="installing-matlab"/>
-      <w:bookmarkEnd w:id="1"/>
+      <w:bookmarkStart w:id="2" w:name="installing-matlab"/>
+      <w:bookmarkEnd w:id="2"/>
       <w:r>
         <w:rPr>
           <w:sz w:val="36"/>
@@ -381,7 +396,7 @@
         <w:spacing w:before="0" w:after="0"/>
         <w:ind w:left="480"/>
       </w:pPr>
-      <w:hyperlink r:id="rId10" w:history="1">
+      <w:hyperlink r:id="rId9" w:history="1">
         <w:r>
           <w:rPr>
             <w:rStyle w:val="Hyperlink"/>
@@ -418,7 +433,7 @@
         <w:spacing w:before="0" w:after="0"/>
         <w:ind w:left="480"/>
       </w:pPr>
-      <w:hyperlink r:id="rId11" w:history="1">
+      <w:hyperlink r:id="rId10" w:history="1">
         <w:r>
           <w:rPr>
             <w:rStyle w:val="Hyperlink"/>
@@ -449,7 +464,7 @@
         <w:spacing w:before="0" w:after="0"/>
         <w:ind w:left="480"/>
       </w:pPr>
-      <w:hyperlink r:id="rId12" w:history="1">
+      <w:hyperlink r:id="rId11" w:history="1">
         <w:r>
           <w:rPr>
             <w:rStyle w:val="Hyperlink"/>
@@ -500,7 +515,7 @@
       <w:r>
         <w:br/>
       </w:r>
-      <w:hyperlink r:id="rId13" w:history="1">
+      <w:hyperlink r:id="rId12" w:history="1">
         <w:r>
           <w:rPr>
             <w:rStyle w:val="Hyperlink"/>
@@ -518,6 +533,9 @@
         <w:pStyle w:val="Compact"/>
         <w:spacing w:before="0" w:after="0"/>
         <w:ind w:left="480"/>
+        <w:rPr>
+          <w:rStyle w:val="Hyperlink"/>
+        </w:rPr>
       </w:pPr>
       <w:r>
         <w:rPr>
@@ -548,7 +566,7 @@
         </w:rPr>
         <w:t xml:space="preserve"> </w:t>
       </w:r>
-      <w:hyperlink r:id="rId14" w:history="1">
+      <w:hyperlink r:id="rId13" w:history="1">
         <w:r>
           <w:rPr>
             <w:rStyle w:val="Hyperlink"/>
@@ -560,26 +578,84 @@
     <w:p>
       <w:pPr>
         <w:pStyle w:val="Compact"/>
-        <w:numPr>
-          <w:ilvl w:val="0"/>
-          <w:numId w:val="3"/>
-        </w:numPr>
         <w:spacing w:after="0"/>
-      </w:pPr>
-      <w:r>
-        <w:rPr>
-          <w:i/>
-        </w:rPr>
-        <w:t>Member of Pelli lab?</w:t>
-      </w:r>
-      <w:r>
-        <w:t xml:space="preserve"> Borrow our thumb</w:t>
+        <w:ind w:left="480"/>
+      </w:pPr>
+      <w:r>
+        <w:rPr>
+          <w:rStyle w:val="Hyperlink"/>
+          <w:color w:val="auto"/>
+        </w:rPr>
+        <w:t>Paul recently reminded us that</w:t>
+      </w:r>
+      <w:r>
+        <w:t xml:space="preserve"> this CNS MATLAB p</w:t>
+      </w:r>
+      <w:r>
+        <w:t>age</w:t>
+      </w:r>
+      <w:r>
+        <w:t xml:space="preserve"> suggests using</w:t>
+      </w:r>
+      <w:r>
+        <w:t xml:space="preserve"> just the 3network.lic</w:t>
       </w:r>
       <w:r>
         <w:t xml:space="preserve"> </w:t>
       </w:r>
       <w:r>
-        <w:t>drive to copy the MATLAB installer onto your computer. If you need to do it from home, contact Denis for special instructions.</w:t>
+        <w:t>file</w:t>
+      </w:r>
+      <w:r>
+        <w:t xml:space="preserve"> (removing any other license files)</w:t>
+      </w:r>
+      <w:r>
+        <w:t xml:space="preserve"> if you will</w:t>
+      </w:r>
+      <w:r>
+        <w:t xml:space="preserve"> </w:t>
+      </w:r>
+      <w:r>
+        <w:t xml:space="preserve">be using </w:t>
+      </w:r>
+      <w:r>
+        <w:t>MATLAB</w:t>
+      </w:r>
+      <w:r>
+        <w:t xml:space="preserve"> </w:t>
+      </w:r>
+      <w:r>
+        <w:t xml:space="preserve">by VPN or not directly connected to </w:t>
+      </w:r>
+      <w:r>
+        <w:t xml:space="preserve">the </w:t>
+      </w:r>
+      <w:r>
+        <w:t>NYU M</w:t>
+      </w:r>
+      <w:r>
+        <w:t xml:space="preserve">eyer </w:t>
+      </w:r>
+      <w:r>
+        <w:t xml:space="preserve">Hall </w:t>
+      </w:r>
+      <w:r>
+        <w:t>network.</w:t>
+      </w:r>
+      <w:r>
+        <w:t xml:space="preserve"> MATLAB takes many minutes to time out with each file, and thus may waste</w:t>
+      </w:r>
+      <w:r>
+        <w:t xml:space="preserve"> 10 to 15 minutes</w:t>
+      </w:r>
+      <w:r>
+        <w:t xml:space="preserve"> attempting to connect with other license files before eventually succeeding with </w:t>
+      </w:r>
+      <w:r>
+        <w:t>3network.lic</w:t>
+      </w:r>
+      <w:r>
+        <w:t>.</w:t>
       </w:r>
     </w:p>
     <w:p>
@@ -590,6 +666,31 @@
           <w:numId w:val="3"/>
         </w:numPr>
         <w:spacing w:after="0"/>
+      </w:pPr>
+      <w:r>
+        <w:rPr>
+          <w:i/>
+        </w:rPr>
+        <w:t>Member of Pelli lab?</w:t>
+      </w:r>
+      <w:r>
+        <w:t xml:space="preserve"> Borrow our thumb</w:t>
+      </w:r>
+      <w:r>
+        <w:t xml:space="preserve"> </w:t>
+      </w:r>
+      <w:r>
+        <w:t>drive to copy the MATLAB installer onto your computer. If you need to do it from home, contact Denis for special instructions.</w:t>
+      </w:r>
+    </w:p>
+    <w:p>
+      <w:pPr>
+        <w:pStyle w:val="Compact"/>
+        <w:numPr>
+          <w:ilvl w:val="0"/>
+          <w:numId w:val="3"/>
+        </w:numPr>
+        <w:spacing w:after="0"/>
         <w:rPr>
           <w:rStyle w:val="Hyperlink"/>
           <w:color w:val="auto"/>
@@ -613,7 +714,7 @@
       <w:r>
         <w:t xml:space="preserve">99/year: </w:t>
       </w:r>
-      <w:hyperlink r:id="rId15" w:history="1">
+      <w:hyperlink r:id="rId14" w:history="1">
         <w:r>
           <w:rPr>
             <w:rStyle w:val="Hyperlink"/>
@@ -635,6 +736,7 @@
         <w:rPr>
           <w:i/>
         </w:rPr>
+        <w:lastRenderedPageBreak/>
         <w:t>Windows?</w:t>
       </w:r>
       <w:r>
@@ -695,7 +797,7 @@
       <w:r>
         <w:t xml:space="preserve"> </w:t>
       </w:r>
-      <w:hyperlink r:id="rId16" w:history="1">
+      <w:hyperlink r:id="rId15" w:history="1">
         <w:r>
           <w:rPr>
             <w:rStyle w:val="Hyperlink"/>
@@ -707,7 +809,7 @@
       <w:r>
         <w:t xml:space="preserve"> or </w:t>
       </w:r>
-      <w:hyperlink r:id="rId17" w:history="1">
+      <w:hyperlink r:id="rId16" w:history="1">
         <w:r>
           <w:rPr>
             <w:rStyle w:val="Hyperlink"/>
@@ -733,7 +835,6 @@
         <w:rPr>
           <w:i/>
         </w:rPr>
-        <w:lastRenderedPageBreak/>
         <w:t>Install</w:t>
       </w:r>
       <w:r>
@@ -845,7 +946,7 @@
       <w:r>
         <w:br/>
       </w:r>
-      <w:hyperlink r:id="rId18" w:history="1">
+      <w:hyperlink r:id="rId17" w:history="1">
         <w:r>
           <w:rPr>
             <w:rStyle w:val="Hyperlink"/>
@@ -1061,6 +1162,7 @@
       <w:r>
         <w:t xml:space="preserve"> and enter </w:t>
       </w:r>
+      <w:proofErr w:type="spellStart"/>
       <w:r>
         <w:rPr>
           <w:rStyle w:val="VerbatimChar"/>
@@ -1068,6 +1170,7 @@
         </w:rPr>
         <w:t>cmd</w:t>
       </w:r>
+      <w:proofErr w:type="spellEnd"/>
       <w:r>
         <w:t xml:space="preserve"> in the dialog box. Press enter to open the </w:t>
       </w:r>
@@ -1120,7 +1223,7 @@
       <w:r>
         <w:t xml:space="preserve">mail </w:t>
       </w:r>
-      <w:hyperlink r:id="rId19" w:history="1">
+      <w:hyperlink r:id="rId18" w:history="1">
         <w:r>
           <w:rPr>
             <w:rStyle w:val="Hyperlink"/>
@@ -1332,7 +1435,7 @@
       <w:r>
         <w:br/>
       </w:r>
-      <w:hyperlink r:id="rId20" w:history="1">
+      <w:hyperlink r:id="rId19" w:history="1">
         <w:r>
           <w:rPr>
             <w:rStyle w:val="Hyperlink"/>
@@ -1360,7 +1463,7 @@
       <w:r>
         <w:t xml:space="preserve"> If you’re using an NYU license (on or off campus) please contact </w:t>
       </w:r>
-      <w:hyperlink r:id="rId21" w:history="1">
+      <w:hyperlink r:id="rId20" w:history="1">
         <w:r>
           <w:rPr>
             <w:rStyle w:val="Hyperlink"/>
@@ -1446,7 +1549,11 @@
         <w:t xml:space="preserve">the </w:t>
       </w:r>
       <w:r>
-        <w:t xml:space="preserve">System Preferences: Security and Privacy: General tab. Click the lock (lower left corner) to open it, providing your password. Set “Allow apps downloaded from anywhere.” Click the lock again to close it. If you try to open MATLAB without that permission, you’ll get a mysterious message from the Finder, saying it’s “Verifying”, which never goes away." [The old trick of </w:t>
+        <w:t xml:space="preserve">System Preferences: Security and Privacy: General tab. Click the lock (lower left corner) to open it, providing your password. Set “Allow apps downloaded from anywhere.” Click the lock again to close it. If you try to open MATLAB without that permission, you’ll get a mysterious message from the Finder, saying it’s “Verifying”, which never goes away." </w:t>
+      </w:r>
+      <w:r>
+        <w:lastRenderedPageBreak/>
+        <w:t xml:space="preserve">[The old trick of </w:t>
       </w:r>
       <w:r>
         <w:t>contro</w:t>
@@ -1500,7 +1607,6 @@
         <w:rPr>
           <w:b/>
         </w:rPr>
-        <w:lastRenderedPageBreak/>
         <w:t>B</w:t>
       </w:r>
       <w:r>
@@ -1618,7 +1724,7 @@
       <w:r>
         <w:t xml:space="preserve">This is explained here: </w:t>
       </w:r>
-      <w:hyperlink r:id="rId22" w:anchor="february22-2016" w:tgtFrame="_blank" w:history="1">
+      <w:hyperlink r:id="rId21" w:anchor="february22-2016" w:tgtFrame="_blank" w:history="1">
         <w:r>
           <w:rPr>
             <w:rStyle w:val="Hyperlink"/>
@@ -1708,7 +1814,7 @@
       <w:r>
         <w:t xml:space="preserve">you from saving the </w:t>
       </w:r>
-      <w:hyperlink r:id="rId23">
+      <w:hyperlink r:id="rId22">
         <w:r>
           <w:rPr>
             <w:rStyle w:val="Hyperlink"/>
@@ -1900,8 +2006,8 @@
       <w:r>
         <w:t xml:space="preserve">file. </w:t>
       </w:r>
-      <w:bookmarkStart w:id="2" w:name="installing-psychtoolbox"/>
-      <w:bookmarkEnd w:id="2"/>
+      <w:bookmarkStart w:id="3" w:name="installing-psychtoolbox"/>
+      <w:bookmarkEnd w:id="3"/>
     </w:p>
     <w:p>
       <w:pPr>
@@ -2036,7 +2142,7 @@
         <w:spacing w:before="0" w:after="0"/>
         <w:ind w:left="480" w:firstLine="240"/>
       </w:pPr>
-      <w:hyperlink r:id="rId24">
+      <w:hyperlink r:id="rId23">
         <w:r>
           <w:rPr>
             <w:rStyle w:val="Hyperlink"/>
@@ -2264,32 +2370,35 @@
           <w:rFonts w:ascii="Consolas" w:hAnsi="Consolas"/>
         </w:rPr>
       </w:pPr>
+      <w:proofErr w:type="spellStart"/>
       <w:r>
         <w:rPr>
           <w:rFonts w:ascii="Consolas" w:hAnsi="Consolas"/>
         </w:rPr>
-        <w:t>Snd('</w:t>
+        <w:lastRenderedPageBreak/>
+        <w:t>Snd</w:t>
+      </w:r>
+      <w:proofErr w:type="spellEnd"/>
+      <w:r>
+        <w:rPr>
+          <w:rFonts w:ascii="Consolas" w:hAnsi="Consolas"/>
+        </w:rPr>
+        <w:t>('Play</w:t>
+      </w:r>
+      <w:proofErr w:type="gramStart"/>
+      <w:r>
+        <w:rPr>
+          <w:rFonts w:ascii="Consolas" w:hAnsi="Consolas"/>
+        </w:rPr>
+        <w:t>'</w:t>
+      </w:r>
+      <w:r>
+        <w:rPr>
+          <w:rFonts w:ascii="Consolas" w:hAnsi="Consolas"/>
+        </w:rPr>
+        <w:t>,</w:t>
       </w:r>
       <w:proofErr w:type="spellStart"/>
-      <w:r>
-        <w:rPr>
-          <w:rFonts w:ascii="Consolas" w:hAnsi="Consolas"/>
-        </w:rPr>
-        <w:t>Play</w:t>
-      </w:r>
-      <w:proofErr w:type="gramStart"/>
-      <w:r>
-        <w:rPr>
-          <w:rFonts w:ascii="Consolas" w:hAnsi="Consolas"/>
-        </w:rPr>
-        <w:t>'</w:t>
-      </w:r>
-      <w:r>
-        <w:rPr>
-          <w:rFonts w:ascii="Consolas" w:hAnsi="Consolas"/>
-        </w:rPr>
-        <w:t>,</w:t>
-      </w:r>
       <w:r>
         <w:rPr>
           <w:rFonts w:ascii="Consolas" w:hAnsi="Consolas"/>
@@ -2377,7 +2486,6 @@
         <w:spacing w:before="0" w:after="0"/>
       </w:pPr>
       <w:r>
-        <w:lastRenderedPageBreak/>
         <w:t>T</w:t>
       </w:r>
       <w:r>
@@ -2472,7 +2580,7 @@
       <w:r>
         <w:br/>
       </w:r>
-      <w:hyperlink r:id="rId25" w:tgtFrame="_blank" w:history="1">
+      <w:hyperlink r:id="rId24" w:tgtFrame="_blank" w:history="1">
         <w:r>
           <w:rPr>
             <w:rStyle w:val="Hyperlink"/>
@@ -2804,8 +2912,6 @@
       <w:r>
         <w:t xml:space="preserve">(e.g. version 18) </w:t>
       </w:r>
-      <w:bookmarkStart w:id="3" w:name="_GoBack"/>
-      <w:bookmarkEnd w:id="3"/>
       <w:r>
         <w:t xml:space="preserve">can cause trouble, because </w:t>
       </w:r>
@@ -3053,7 +3159,7 @@
       <w:r>
         <w:t xml:space="preserve"> </w:t>
       </w:r>
-      <w:hyperlink r:id="rId26">
+      <w:hyperlink r:id="rId25">
         <w:r>
           <w:rPr>
             <w:rStyle w:val="Hyperlink"/>
@@ -3176,7 +3282,11 @@
         <w:t>many meters</w:t>
       </w:r>
       <w:r>
-        <w:t xml:space="preserve"> away from the screen, and thus will be unable to reach a laptop keyboard attached to the screen. The quickest way to overcome this is for the experimenter to type what the observer says. A more convenient solution is to get a wireless or long-cable keyboard. </w:t>
+        <w:t xml:space="preserve"> away from the screen, and thus will be unable to reach a laptop keyboard attached to the screen. The </w:t>
+      </w:r>
+      <w:r>
+        <w:lastRenderedPageBreak/>
+        <w:t xml:space="preserve">quickest way to overcome this is for the experimenter to type what the observer says. A more convenient solution is to get a wireless or long-cable keyboard. </w:t>
       </w:r>
     </w:p>
     <w:p>
@@ -3217,7 +3327,6 @@
         <w:rPr>
           <w:i/>
         </w:rPr>
-        <w:lastRenderedPageBreak/>
         <w:t>Choose a font</w:t>
       </w:r>
       <w:r>
@@ -3560,7 +3669,7 @@
       <w:r>
         <w:t xml:space="preserve">  </w:t>
       </w:r>
-      <w:hyperlink r:id="rId27" w:history="1">
+      <w:hyperlink r:id="rId26" w:history="1">
         <w:r>
           <w:rPr>
             <w:rStyle w:val="Hyperlink"/>
@@ -3588,7 +3697,7 @@
         </w:rPr>
         <w:t xml:space="preserve">  </w:t>
       </w:r>
-      <w:hyperlink r:id="rId28" w:history="1">
+      <w:hyperlink r:id="rId27" w:history="1">
         <w:r>
           <w:rPr>
             <w:rStyle w:val="Hyperlink"/>
@@ -3616,7 +3725,7 @@
         </w:rPr>
         <w:t xml:space="preserve">  </w:t>
       </w:r>
-      <w:hyperlink r:id="rId29" w:history="1">
+      <w:hyperlink r:id="rId28" w:history="1">
         <w:r>
           <w:rPr>
             <w:rStyle w:val="Hyperlink"/>
@@ -3706,6 +3815,7 @@
         </w:rPr>
       </w:pPr>
       <w:r>
+        <w:lastRenderedPageBreak/>
         <w:t xml:space="preserve"> </w:t>
       </w:r>
       <w:r>
@@ -3718,7 +3828,7 @@
         </w:rPr>
         <w:t xml:space="preserve"> </w:t>
       </w:r>
-      <w:hyperlink r:id="rId30" w:history="1">
+      <w:hyperlink r:id="rId29" w:history="1">
         <w:r>
           <w:rPr>
             <w:rStyle w:val="Hyperlink"/>
@@ -3754,11 +3864,7 @@
         <w:t>Mirror.</w:t>
       </w:r>
       <w:r>
-        <w:t xml:space="preserve"> In a small room, you might need a mirror to achieve a long viewing distance. When CriticalSpacing asks you about viewing distance, you can indicate that you're </w:t>
-      </w:r>
-      <w:r>
-        <w:lastRenderedPageBreak/>
-        <w:t xml:space="preserve">using a mirror by entering the viewing distance as a negative number. It will flip the display to be seen in a mirror. (You can also request this, in advance, by setting </w:t>
+        <w:t xml:space="preserve"> In a small room, you might need a mirror to achieve a long viewing distance. When CriticalSpacing asks you about viewing distance, you can indicate that you're using a mirror by entering the viewing distance as a negative number. It will flip the display to be seen in a mirror. (You can also request this, in advance, by setting </w:t>
       </w:r>
       <w:proofErr w:type="spellStart"/>
       <w:proofErr w:type="gramStart"/>
@@ -3814,7 +3920,7 @@
         </w:rPr>
         <w:t xml:space="preserve"> </w:t>
       </w:r>
-      <w:hyperlink r:id="rId31" w:history="1">
+      <w:hyperlink r:id="rId30" w:history="1">
         <w:r>
           <w:rPr>
             <w:rStyle w:val="Hyperlink"/>
@@ -3842,7 +3948,7 @@
         </w:rPr>
         <w:t xml:space="preserve">  </w:t>
       </w:r>
-      <w:hyperlink r:id="rId32" w:history="1">
+      <w:hyperlink r:id="rId31" w:history="1">
         <w:r>
           <w:rPr>
             <w:rStyle w:val="Hyperlink"/>
@@ -3870,7 +3976,7 @@
         </w:rPr>
         <w:t xml:space="preserve">  </w:t>
       </w:r>
-      <w:hyperlink r:id="rId33" w:history="1">
+      <w:hyperlink r:id="rId32" w:history="1">
         <w:r>
           <w:rPr>
             <w:rStyle w:val="Hyperlink"/>
@@ -3898,7 +4004,7 @@
         </w:rPr>
         <w:t xml:space="preserve">  </w:t>
       </w:r>
-      <w:hyperlink r:id="rId34" w:history="1">
+      <w:hyperlink r:id="rId33" w:history="1">
         <w:r>
           <w:rPr>
             <w:rStyle w:val="Hyperlink"/>
@@ -3926,7 +4032,7 @@
         </w:rPr>
         <w:t xml:space="preserve">  </w:t>
       </w:r>
-      <w:hyperlink r:id="rId35" w:history="1">
+      <w:hyperlink r:id="rId34" w:history="1">
         <w:r>
           <w:rPr>
             <w:rStyle w:val="Hyperlink"/>
@@ -3954,7 +4060,7 @@
         </w:rPr>
         <w:t xml:space="preserve">  </w:t>
       </w:r>
-      <w:hyperlink r:id="rId36" w:history="1">
+      <w:hyperlink r:id="rId35" w:history="1">
         <w:r>
           <w:rPr>
             <w:rStyle w:val="Hyperlink"/>
@@ -3979,7 +4085,7 @@
       <w:r>
         <w:t xml:space="preserve">THANKS to Paul Fan, </w:t>
       </w:r>
-      <w:hyperlink r:id="rId37" w:history="1">
+      <w:hyperlink r:id="rId36" w:history="1">
         <w:r>
           <w:rPr>
             <w:rStyle w:val="Hyperlink"/>
@@ -4004,7 +4110,7 @@
       </w:r>
     </w:p>
     <w:sectPr>
-      <w:headerReference w:type="default" r:id="rId38"/>
+      <w:headerReference w:type="default" r:id="rId37"/>
       <w:pgSz w:w="12240" w:h="15840"/>
       <w:pgMar w:top="1440" w:right="1440" w:bottom="1440" w:left="1440" w:header="720" w:footer="720" w:gutter="0"/>
       <w:cols w:space="720"/>
@@ -4096,7 +4202,7 @@
         <w:rFonts w:ascii="Cambria" w:hAnsi="Cambria"/>
         <w:noProof/>
       </w:rPr>
-      <w:t>4</w:t>
+      <w:t>1</w:t>
     </w:r>
     <w:r>
       <w:rPr>
@@ -5851,7 +5957,6 @@
   <w:style w:type="character" w:default="1" w:styleId="DefaultParagraphFont">
     <w:name w:val="Default Paragraph Font"/>
     <w:uiPriority w:val="1"/>
-    <w:semiHidden/>
     <w:unhideWhenUsed/>
   </w:style>
   <w:style w:type="table" w:default="1" w:styleId="TableNormal">

</xml_diff>

<commit_message>
update link to CNS distribution of Matlab for Mac
</commit_message>
<xml_diff>
--- a/Install CriticalSpacing.docx
+++ b/Install CriticalSpacing.docx
@@ -56,7 +56,7 @@
         <w:t xml:space="preserve"> </w:t>
       </w:r>
       <w:r>
-        <w:t>5</w:t>
+        <w:t>26</w:t>
       </w:r>
       <w:r>
         <w:t>,</w:t>
@@ -67,35 +67,20 @@
       <w:r>
         <w:t>7</w:t>
       </w:r>
-      <w:bookmarkStart w:id="1" w:name="_GoBack"/>
-      <w:bookmarkEnd w:id="1"/>
     </w:p>
     <w:p>
       <w:pPr>
         <w:pStyle w:val="BodyText"/>
         <w:spacing w:before="0" w:after="0"/>
       </w:pPr>
-      <w:r>
-        <w:fldChar w:fldCharType="begin"/>
-      </w:r>
-      <w:r>
-        <w:instrText xml:space="preserve"> HYPERLINK "mailto:hormet.yiltiz@nyu.edu" </w:instrText>
-      </w:r>
-      <w:r>
-        <w:fldChar w:fldCharType="separate"/>
-      </w:r>
-      <w:r>
-        <w:rPr>
-          <w:rStyle w:val="Hyperlink"/>
-        </w:rPr>
-        <w:t>hormet.yiltiz@nyu.edu</w:t>
-      </w:r>
-      <w:r>
-        <w:rPr>
-          <w:rStyle w:val="Hyperlink"/>
-        </w:rPr>
-        <w:fldChar w:fldCharType="end"/>
-      </w:r>
+      <w:hyperlink r:id="rId7" w:history="1">
+        <w:r>
+          <w:rPr>
+            <w:rStyle w:val="Hyperlink"/>
+          </w:rPr>
+          <w:t>hormet.yiltiz@nyu.edu</w:t>
+        </w:r>
+      </w:hyperlink>
     </w:p>
     <w:p>
       <w:pPr>
@@ -107,7 +92,7 @@
           <w:sz w:val="24"/>
         </w:rPr>
       </w:pPr>
-      <w:hyperlink r:id="rId7" w:history="1">
+      <w:hyperlink r:id="rId8" w:history="1">
         <w:r>
           <w:rPr>
             <w:rStyle w:val="Hyperlink"/>
@@ -191,7 +176,7 @@
         </w:rPr>
         <w:t xml:space="preserve"> 5:81 (doi: 10.12688/f1000research.7835.1) </w:t>
       </w:r>
-      <w:hyperlink r:id="rId8" w:history="1">
+      <w:hyperlink r:id="rId9" w:history="1">
         <w:r>
           <w:rPr>
             <w:rStyle w:val="Hyperlink"/>
@@ -269,8 +254,8 @@
           <w:szCs w:val="36"/>
         </w:rPr>
       </w:pPr>
-      <w:bookmarkStart w:id="2" w:name="installing-matlab"/>
-      <w:bookmarkEnd w:id="2"/>
+      <w:bookmarkStart w:id="1" w:name="installing-matlab"/>
+      <w:bookmarkEnd w:id="1"/>
       <w:r>
         <w:rPr>
           <w:sz w:val="36"/>
@@ -369,7 +354,13 @@
         <w:t xml:space="preserve">label, </w:t>
       </w:r>
       <w:r>
-        <w:t>these links lead to the latest release, currently 2015b.)</w:t>
+        <w:t>these links lead to the latest release, currently 201</w:t>
+      </w:r>
+      <w:r>
+        <w:t>6</w:t>
+      </w:r>
+      <w:r>
+        <w:t>b.)</w:t>
       </w:r>
       <w:r>
         <w:br/>
@@ -390,21 +381,33 @@
         <w:t>:</w:t>
       </w:r>
     </w:p>
+    <w:bookmarkStart w:id="2" w:name="_GoBack"/>
     <w:p>
       <w:pPr>
         <w:pStyle w:val="Compact"/>
         <w:spacing w:before="0" w:after="0"/>
         <w:ind w:left="480"/>
       </w:pPr>
-      <w:hyperlink r:id="rId9" w:history="1">
-        <w:r>
-          <w:rPr>
-            <w:rStyle w:val="Hyperlink"/>
-          </w:rPr>
-          <w:t>http://localweb.cns.nyu.edu/unixadmin/mat-distro-12-2014/mac/</w:t>
-        </w:r>
-      </w:hyperlink>
-    </w:p>
+      <w:r>
+        <w:fldChar w:fldCharType="begin"/>
+      </w:r>
+      <w:r>
+        <w:instrText xml:space="preserve"> HYPERLINK "http://localweb.cns.nyu.edu/unixadmin/mat-distro-12-2014/macos/" </w:instrText>
+      </w:r>
+      <w:r>
+        <w:fldChar w:fldCharType="separate"/>
+      </w:r>
+      <w:r>
+        <w:rPr>
+          <w:rStyle w:val="Hyperlink"/>
+        </w:rPr>
+        <w:t>http://localweb.cns.nyu.edu/unixadmin/mat-distro-12-2014/macos/</w:t>
+      </w:r>
+      <w:r>
+        <w:fldChar w:fldCharType="end"/>
+      </w:r>
+    </w:p>
+    <w:bookmarkEnd w:id="2"/>
     <w:p>
       <w:pPr>
         <w:pStyle w:val="Compact"/>
@@ -5957,6 +5960,7 @@
   <w:style w:type="character" w:default="1" w:styleId="DefaultParagraphFont">
     <w:name w:val="Default Paragraph Font"/>
     <w:uiPriority w:val="1"/>
+    <w:semiHidden/>
     <w:unhideWhenUsed/>
   </w:style>
   <w:style w:type="table" w:default="1" w:styleId="TableNormal">

</xml_diff>

<commit_message>
explain how to get MATLAB support for camera
</commit_message>
<xml_diff>
--- a/Install CriticalSpacing.docx
+++ b/Install CriticalSpacing.docx
@@ -1,6 +1,6 @@
 
 <file path=word/document.xml><?xml version="1.0" encoding="utf-8"?>
-<w:document xmlns:wpc="http://schemas.microsoft.com/office/word/2010/wordprocessingCanvas" xmlns:mo="http://schemas.microsoft.com/office/mac/office/2008/main" xmlns:mc="http://schemas.openxmlformats.org/markup-compatibility/2006" xmlns:mv="urn:schemas-microsoft-com:mac:vml" xmlns:o="urn:schemas-microsoft-com:office:office" xmlns:r="http://schemas.openxmlformats.org/officeDocument/2006/relationships" xmlns:m="http://schemas.openxmlformats.org/officeDocument/2006/math" xmlns:v="urn:schemas-microsoft-com:vml" xmlns:wp14="http://schemas.microsoft.com/office/word/2010/wordprocessingDrawing" xmlns:wp="http://schemas.openxmlformats.org/drawingml/2006/wordprocessingDrawing" xmlns:w10="urn:schemas-microsoft-com:office:word" xmlns:w="http://schemas.openxmlformats.org/wordprocessingml/2006/main" xmlns:w14="http://schemas.microsoft.com/office/word/2010/wordml" xmlns:w15="http://schemas.microsoft.com/office/word/2012/wordml" xmlns:wpg="http://schemas.microsoft.com/office/word/2010/wordprocessingGroup" xmlns:wpi="http://schemas.microsoft.com/office/word/2010/wordprocessingInk" xmlns:wne="http://schemas.microsoft.com/office/word/2006/wordml" xmlns:wps="http://schemas.microsoft.com/office/word/2010/wordprocessingShape" mc:Ignorable="w14 w15 wp14">
+<w:document xmlns:wpc="http://schemas.microsoft.com/office/word/2010/wordprocessingCanvas" xmlns:cx="http://schemas.microsoft.com/office/drawing/2014/chartex" xmlns:cx1="http://schemas.microsoft.com/office/drawing/2015/9/8/chartex" xmlns:cx2="http://schemas.microsoft.com/office/drawing/2015/10/21/chartex" xmlns:cx3="http://schemas.microsoft.com/office/drawing/2016/5/9/chartex" xmlns:cx4="http://schemas.microsoft.com/office/drawing/2016/5/10/chartex" xmlns:cx5="http://schemas.microsoft.com/office/drawing/2016/5/11/chartex" xmlns:cx6="http://schemas.microsoft.com/office/drawing/2016/5/12/chartex" xmlns:cx7="http://schemas.microsoft.com/office/drawing/2016/5/13/chartex" xmlns:cx8="http://schemas.microsoft.com/office/drawing/2016/5/14/chartex" xmlns:mc="http://schemas.openxmlformats.org/markup-compatibility/2006" xmlns:aink="http://schemas.microsoft.com/office/drawing/2016/ink" xmlns:am3d="http://schemas.microsoft.com/office/drawing/2017/model3d" xmlns:o="urn:schemas-microsoft-com:office:office" xmlns:r="http://schemas.openxmlformats.org/officeDocument/2006/relationships" xmlns:m="http://schemas.openxmlformats.org/officeDocument/2006/math" xmlns:v="urn:schemas-microsoft-com:vml" xmlns:wp14="http://schemas.microsoft.com/office/word/2010/wordprocessingDrawing" xmlns:wp="http://schemas.openxmlformats.org/drawingml/2006/wordprocessingDrawing" xmlns:w10="urn:schemas-microsoft-com:office:word" xmlns:w="http://schemas.openxmlformats.org/wordprocessingml/2006/main" xmlns:w14="http://schemas.microsoft.com/office/word/2010/wordml" xmlns:w15="http://schemas.microsoft.com/office/word/2012/wordml" xmlns:w16cid="http://schemas.microsoft.com/office/word/2016/wordml/cid" xmlns:w16se="http://schemas.microsoft.com/office/word/2015/wordml/symex" xmlns:wpg="http://schemas.microsoft.com/office/word/2010/wordprocessingGroup" xmlns:wpi="http://schemas.microsoft.com/office/word/2010/wordprocessingInk" xmlns:wne="http://schemas.microsoft.com/office/word/2006/wordml" xmlns:wps="http://schemas.microsoft.com/office/word/2010/wordprocessingShape" mc:Ignorable="w14 w15 w16se w16cid wp14">
   <w:body>
     <w:p>
       <w:pPr>
@@ -202,11 +202,9 @@
       <w:r>
         <w:t xml:space="preserve"> (running </w:t>
       </w:r>
-      <w:proofErr w:type="spellStart"/>
       <w:r>
         <w:t>MacOS</w:t>
       </w:r>
-      <w:proofErr w:type="spellEnd"/>
       <w:r>
         <w:t>, Windows, or Linux)</w:t>
       </w:r>
@@ -373,14 +371,12 @@
       <w:r>
         <w:br/>
       </w:r>
-      <w:proofErr w:type="spellStart"/>
       <w:r>
         <w:rPr>
           <w:b/>
         </w:rPr>
         <w:t>MacOS</w:t>
       </w:r>
-      <w:proofErr w:type="spellEnd"/>
       <w:r>
         <w:t>:</w:t>
       </w:r>
@@ -1070,11 +1066,9 @@
       <w:r>
         <w:t xml:space="preserve">If you are in </w:t>
       </w:r>
-      <w:proofErr w:type="spellStart"/>
       <w:r>
         <w:t>MacOS</w:t>
       </w:r>
-      <w:proofErr w:type="spellEnd"/>
       <w:r>
         <w:t xml:space="preserve">, use </w:t>
       </w:r>
@@ -1163,6 +1157,7 @@
       <w:r>
         <w:t xml:space="preserve"> and enter </w:t>
       </w:r>
+      <w:proofErr w:type="spellStart"/>
       <w:r>
         <w:rPr>
           <w:rStyle w:val="VerbatimChar"/>
@@ -1170,6 +1165,7 @@
         </w:rPr>
         <w:t>cmd</w:t>
       </w:r>
+      <w:proofErr w:type="spellEnd"/>
       <w:r>
         <w:t xml:space="preserve"> in the dialog box. Press enter to open the </w:t>
       </w:r>
@@ -1316,11 +1312,9 @@
       <w:r>
         <w:t xml:space="preserve">In </w:t>
       </w:r>
-      <w:proofErr w:type="spellStart"/>
       <w:r>
         <w:t>MacOS</w:t>
       </w:r>
-      <w:proofErr w:type="spellEnd"/>
       <w:r>
         <w:t>, t</w:t>
       </w:r>
@@ -1491,14 +1485,12 @@
         </w:numPr>
         <w:spacing w:before="0"/>
       </w:pPr>
-      <w:proofErr w:type="spellStart"/>
       <w:r>
         <w:rPr>
           <w:b/>
         </w:rPr>
         <w:t>MacOS</w:t>
       </w:r>
-      <w:proofErr w:type="spellEnd"/>
       <w:r>
         <w:rPr>
           <w:b/>
@@ -1682,7 +1674,6 @@
         <w:t xml:space="preserve"> -d </w:t>
       </w:r>
       <w:proofErr w:type="spellStart"/>
-      <w:proofErr w:type="gramStart"/>
       <w:r>
         <w:rPr>
           <w:rFonts w:ascii="Arial" w:eastAsia="Times New Roman" w:hAnsi="Arial" w:cs="Arial"/>
@@ -1691,18 +1682,7 @@
           <w:szCs w:val="19"/>
           <w:shd w:val="clear" w:color="auto" w:fill="FFFFFF"/>
         </w:rPr>
-        <w:t>com.apple</w:t>
-      </w:r>
-      <w:proofErr w:type="gramEnd"/>
-      <w:r>
-        <w:rPr>
-          <w:rFonts w:ascii="Arial" w:eastAsia="Times New Roman" w:hAnsi="Arial" w:cs="Arial"/>
-          <w:color w:val="222222"/>
-          <w:sz w:val="19"/>
-          <w:szCs w:val="19"/>
-          <w:shd w:val="clear" w:color="auto" w:fill="FFFFFF"/>
-        </w:rPr>
-        <w:t>.quarantine</w:t>
+        <w:t>com.apple.quarantine</w:t>
       </w:r>
       <w:proofErr w:type="spellEnd"/>
       <w:r>
@@ -1766,14 +1746,12 @@
         </w:numPr>
         <w:spacing w:before="0" w:after="0"/>
       </w:pPr>
-      <w:proofErr w:type="spellStart"/>
       <w:r>
         <w:rPr>
           <w:b/>
         </w:rPr>
         <w:t>MacOS</w:t>
       </w:r>
-      <w:proofErr w:type="spellEnd"/>
       <w:r>
         <w:rPr>
           <w:b/>
@@ -1933,22 +1911,28 @@
         </w:numPr>
         <w:spacing w:before="0" w:after="0"/>
       </w:pPr>
+      <w:r>
+        <w:t>MacOS</w:t>
+      </w:r>
+      <w:r>
+        <w:t>: Using F</w:t>
+      </w:r>
+      <w:r>
+        <w:t xml:space="preserve">inder, </w:t>
+      </w:r>
       <w:proofErr w:type="spellStart"/>
       <w:r>
-        <w:t>MacOS</w:t>
+        <w:rPr>
+          <w:rStyle w:val="VerbatimChar"/>
+        </w:rPr>
+        <w:t>Cntrl</w:t>
       </w:r>
       <w:proofErr w:type="spellEnd"/>
       <w:r>
-        <w:t>: Using F</w:t>
-      </w:r>
-      <w:r>
-        <w:t xml:space="preserve">inder, </w:t>
-      </w:r>
-      <w:r>
         <w:rPr>
           <w:rStyle w:val="VerbatimChar"/>
         </w:rPr>
-        <w:t>Cntrl-</w:t>
+        <w:t>-</w:t>
       </w:r>
       <w:r>
         <w:rPr>
@@ -2052,14 +2036,12 @@
         </w:numPr>
         <w:spacing w:before="0"/>
       </w:pPr>
-      <w:proofErr w:type="spellStart"/>
       <w:r>
         <w:rPr>
           <w:b/>
         </w:rPr>
         <w:t>MacOS</w:t>
       </w:r>
-      <w:proofErr w:type="spellEnd"/>
       <w:r>
         <w:rPr>
           <w:b/>
@@ -2078,11 +2060,9 @@
       <w:r>
         <w:t xml:space="preserve">ick a file whose name has the extension .m (i.e. any MATLAB program), </w:t>
       </w:r>
-      <w:proofErr w:type="spellStart"/>
       <w:r>
         <w:t>MacOS</w:t>
       </w:r>
-      <w:proofErr w:type="spellEnd"/>
       <w:r>
         <w:t xml:space="preserve"> opens the file in its development system called XCode. If you’re reading this document, that is almost certainly not what you want. I suggest that you change </w:t>
       </w:r>
@@ -2291,11 +2271,9 @@
       <w:r>
         <w:t xml:space="preserve">when DownloadPsychtoolbox tries to use svn, you’ll get a dialog box from </w:t>
       </w:r>
-      <w:proofErr w:type="spellStart"/>
       <w:r>
         <w:t>MacOS</w:t>
       </w:r>
-      <w:proofErr w:type="spellEnd"/>
       <w:r>
         <w:t xml:space="preserve"> asking if you want to</w:t>
       </w:r>
@@ -2422,33 +2400,35 @@
           <w:rFonts w:ascii="Consolas" w:hAnsi="Consolas"/>
         </w:rPr>
       </w:pPr>
+      <w:proofErr w:type="spellStart"/>
       <w:r>
         <w:rPr>
           <w:rFonts w:ascii="Consolas" w:hAnsi="Consolas"/>
         </w:rPr>
         <w:lastRenderedPageBreak/>
-        <w:t>Snd('</w:t>
+        <w:t>Snd</w:t>
+      </w:r>
+      <w:proofErr w:type="spellEnd"/>
+      <w:r>
+        <w:rPr>
+          <w:rFonts w:ascii="Consolas" w:hAnsi="Consolas"/>
+        </w:rPr>
+        <w:t>('Play</w:t>
+      </w:r>
+      <w:proofErr w:type="gramStart"/>
+      <w:r>
+        <w:rPr>
+          <w:rFonts w:ascii="Consolas" w:hAnsi="Consolas"/>
+        </w:rPr>
+        <w:t>'</w:t>
+      </w:r>
+      <w:r>
+        <w:rPr>
+          <w:rFonts w:ascii="Consolas" w:hAnsi="Consolas"/>
+        </w:rPr>
+        <w:t>,</w:t>
       </w:r>
       <w:proofErr w:type="spellStart"/>
-      <w:r>
-        <w:rPr>
-          <w:rFonts w:ascii="Consolas" w:hAnsi="Consolas"/>
-        </w:rPr>
-        <w:t>Play</w:t>
-      </w:r>
-      <w:proofErr w:type="gramStart"/>
-      <w:r>
-        <w:rPr>
-          <w:rFonts w:ascii="Consolas" w:hAnsi="Consolas"/>
-        </w:rPr>
-        <w:t>'</w:t>
-      </w:r>
-      <w:r>
-        <w:rPr>
-          <w:rFonts w:ascii="Consolas" w:hAnsi="Consolas"/>
-        </w:rPr>
-        <w:t>,</w:t>
-      </w:r>
       <w:r>
         <w:rPr>
           <w:rFonts w:ascii="Consolas" w:hAnsi="Consolas"/>
@@ -2590,14 +2570,12 @@
           <w:color w:val="auto"/>
         </w:rPr>
       </w:pPr>
-      <w:proofErr w:type="spellStart"/>
       <w:r>
         <w:rPr>
           <w:b/>
         </w:rPr>
         <w:t>MacOS</w:t>
       </w:r>
-      <w:proofErr w:type="spellEnd"/>
       <w:r>
         <w:t>: In order for Psychtoolbox to be able to load the</w:t>
       </w:r>
@@ -2658,14 +2636,12 @@
           <w:numId w:val="10"/>
         </w:numPr>
       </w:pPr>
-      <w:proofErr w:type="spellStart"/>
       <w:r>
         <w:rPr>
           <w:b/>
         </w:rPr>
         <w:t>MacOS</w:t>
       </w:r>
-      <w:proofErr w:type="spellEnd"/>
       <w:r>
         <w:t>:</w:t>
       </w:r>
@@ -2770,14 +2746,12 @@
           <w:numId w:val="10"/>
         </w:numPr>
       </w:pPr>
-      <w:proofErr w:type="spellStart"/>
       <w:r>
         <w:rPr>
           <w:b/>
         </w:rPr>
         <w:t>MacOS</w:t>
       </w:r>
-      <w:proofErr w:type="spellEnd"/>
       <w:r>
         <w:t>:</w:t>
       </w:r>
@@ -2816,11 +2790,9 @@
       <w:r>
         <w:t xml:space="preserve">the </w:t>
       </w:r>
-      <w:proofErr w:type="spellStart"/>
       <w:r>
         <w:t>MacOS</w:t>
       </w:r>
-      <w:proofErr w:type="spellEnd"/>
       <w:r>
         <w:t xml:space="preserve"> Terminal </w:t>
       </w:r>
@@ -3260,14 +3232,12 @@
         </w:numPr>
         <w:spacing w:before="0" w:after="0"/>
       </w:pPr>
-      <w:proofErr w:type="spellStart"/>
       <w:r>
         <w:rPr>
           <w:b/>
         </w:rPr>
         <w:t>MacOS</w:t>
       </w:r>
-      <w:proofErr w:type="spellEnd"/>
       <w:r>
         <w:rPr>
           <w:b/>
@@ -3367,8 +3337,6 @@
         </w:numPr>
         <w:spacing w:before="0" w:after="0"/>
       </w:pPr>
-      <w:bookmarkStart w:id="4" w:name="_GoBack"/>
-      <w:bookmarkEnd w:id="4"/>
       <w:r>
         <w:rPr>
           <w:i/>
@@ -3491,12 +3459,14 @@
       <w:r>
         <w:t xml:space="preserve"> </w:t>
       </w:r>
+      <w:proofErr w:type="spellStart"/>
       <w:r>
         <w:rPr>
           <w:rStyle w:val="VerbatimChar"/>
         </w:rPr>
         <w:t>CriticalSpacing</w:t>
       </w:r>
+      <w:proofErr w:type="spellEnd"/>
       <w:r>
         <w:rPr>
           <w:rStyle w:val="VerbatimChar"/>
@@ -3697,18 +3667,99 @@
         <w:t>documentation on use of</w:t>
       </w:r>
       <w:r>
-        <w:t xml:space="preserve"> CriticalSpacing</w:t>
-      </w:r>
+        <w:t xml:space="preserve"> </w:t>
+      </w:r>
+      <w:proofErr w:type="spellStart"/>
+      <w:r>
+        <w:t>CriticalSpacing</w:t>
+      </w:r>
+      <w:proofErr w:type="spellEnd"/>
       <w:r>
         <w:t>.</w:t>
       </w:r>
+    </w:p>
+    <w:p>
+      <w:pPr>
+        <w:pStyle w:val="Heading3"/>
+        <w:spacing w:before="0"/>
+        <w:rPr>
+          <w:sz w:val="36"/>
+          <w:szCs w:val="36"/>
+        </w:rPr>
+      </w:pPr>
+    </w:p>
+    <w:p>
+      <w:pPr>
+        <w:pStyle w:val="Heading3"/>
+        <w:spacing w:before="0"/>
+        <w:rPr>
+          <w:sz w:val="36"/>
+          <w:szCs w:val="36"/>
+        </w:rPr>
+      </w:pPr>
+      <w:bookmarkStart w:id="4" w:name="_GoBack"/>
+      <w:r>
+        <w:rPr>
+          <w:sz w:val="36"/>
+          <w:szCs w:val="36"/>
+        </w:rPr>
+        <w:t xml:space="preserve">D. </w:t>
+      </w:r>
+      <w:r>
+        <w:rPr>
+          <w:sz w:val="36"/>
+          <w:szCs w:val="36"/>
+        </w:rPr>
+        <w:t>Optional: Install camera support</w:t>
+      </w:r>
+    </w:p>
+    <w:p>
+      <w:pPr>
+        <w:pStyle w:val="ListParagraph"/>
+        <w:ind w:left="480"/>
+      </w:pPr>
+      <w:r>
+        <w:rPr>
+          <w:rFonts w:ascii="Arial" w:hAnsi="Arial" w:cs="Arial"/>
+          <w:shd w:val="clear" w:color="auto" w:fill="FFFFFF"/>
+        </w:rPr>
+        <w:t xml:space="preserve">If your software will want to use your laptop’s built-in camera to photograph the observer’s eyes (as a cheap rough way to check fixation), then you must install the free MATLAB package that provides USB web cam support. Note that, though free, </w:t>
+      </w:r>
+      <w:proofErr w:type="spellStart"/>
+      <w:r>
+        <w:rPr>
+          <w:rFonts w:ascii="Arial" w:hAnsi="Arial" w:cs="Arial"/>
+          <w:shd w:val="clear" w:color="auto" w:fill="FFFFFF"/>
+        </w:rPr>
+        <w:t>Mathworks</w:t>
+      </w:r>
+      <w:proofErr w:type="spellEnd"/>
+      <w:r>
+        <w:rPr>
+          <w:rFonts w:ascii="Arial" w:hAnsi="Arial" w:cs="Arial"/>
+          <w:shd w:val="clear" w:color="auto" w:fill="FFFFFF"/>
+        </w:rPr>
+        <w:t xml:space="preserve"> demands an account name and email. If you don’t have one, they show you how to get one free. </w:t>
+      </w:r>
+      <w:hyperlink r:id="rId27" w:history="1">
+        <w:r>
+          <w:rPr>
+            <w:rStyle w:val="Hyperlink"/>
+            <w:rFonts w:ascii="Arial" w:hAnsi="Arial" w:cs="Arial"/>
+            <w:shd w:val="clear" w:color="auto" w:fill="FFFFFF"/>
+          </w:rPr>
+          <w:t>https://www.mathworks.com/help/supportpkg/usbwebcams/ug/snapshot.html</w:t>
+        </w:r>
+      </w:hyperlink>
     </w:p>
     <w:p>
       <w:pPr>
         <w:pStyle w:val="Compact"/>
         <w:spacing w:before="0" w:after="0"/>
-      </w:pPr>
-    </w:p>
+        <w:ind w:left="480"/>
+      </w:pPr>
+    </w:p>
+    <w:bookmarkEnd w:id="4"/>
     <w:p>
       <w:pPr>
         <w:pStyle w:val="Heading3"/>
@@ -3723,7 +3774,7 @@
           <w:sz w:val="36"/>
           <w:szCs w:val="36"/>
         </w:rPr>
-        <w:t>D</w:t>
+        <w:t>E</w:t>
       </w:r>
       <w:r>
         <w:rPr>
@@ -3763,9 +3814,10 @@
         </w:rPr>
       </w:pPr>
       <w:r>
+        <w:lastRenderedPageBreak/>
         <w:t xml:space="preserve">  </w:t>
       </w:r>
-      <w:hyperlink r:id="rId27" w:history="1">
+      <w:hyperlink r:id="rId28" w:history="1">
         <w:r>
           <w:rPr>
             <w:rStyle w:val="Hyperlink"/>
@@ -3793,7 +3845,7 @@
         </w:rPr>
         <w:t xml:space="preserve">  </w:t>
       </w:r>
-      <w:hyperlink r:id="rId28" w:history="1">
+      <w:hyperlink r:id="rId29" w:history="1">
         <w:r>
           <w:rPr>
             <w:rStyle w:val="Hyperlink"/>
@@ -3821,7 +3873,7 @@
         </w:rPr>
         <w:t xml:space="preserve">  </w:t>
       </w:r>
-      <w:hyperlink r:id="rId29" w:history="1">
+      <w:hyperlink r:id="rId30" w:history="1">
         <w:r>
           <w:rPr>
             <w:rStyle w:val="Hyperlink"/>
@@ -3859,11 +3911,7 @@
         <w:t xml:space="preserve"> is highly desirable because a normally sighted observer viewing foveally has excellent vision and must be many meters away from the screen, and thus will be unable to reach a built-in keyboard attached to the screen. If you must use the built-in keyboard, then have the experimenter type the observer's verbal answers. I like the Logitech K760 $86 solar-powered wireless keyboard, because its batteries never run out. It's no longer made, but sti</w:t>
       </w:r>
       <w:r>
-        <w:t xml:space="preserve">ll available on Amazon </w:t>
-      </w:r>
-      <w:r>
-        <w:lastRenderedPageBreak/>
-        <w:t xml:space="preserve">and eBay (below). </w:t>
+        <w:t xml:space="preserve">ll available on Amazon and eBay (below). </w:t>
       </w:r>
       <w:r>
         <w:t xml:space="preserve">To "pair" the </w:t>
@@ -3927,7 +3975,7 @@
         </w:rPr>
         <w:t xml:space="preserve"> </w:t>
       </w:r>
-      <w:hyperlink r:id="rId30" w:history="1">
+      <w:hyperlink r:id="rId31" w:history="1">
         <w:r>
           <w:rPr>
             <w:rStyle w:val="Hyperlink"/>
@@ -4019,7 +4067,7 @@
         </w:rPr>
         <w:t xml:space="preserve"> </w:t>
       </w:r>
-      <w:hyperlink r:id="rId31" w:history="1">
+      <w:hyperlink r:id="rId32" w:history="1">
         <w:r>
           <w:rPr>
             <w:rStyle w:val="Hyperlink"/>
@@ -4047,7 +4095,7 @@
         </w:rPr>
         <w:t xml:space="preserve">  </w:t>
       </w:r>
-      <w:hyperlink r:id="rId32" w:history="1">
+      <w:hyperlink r:id="rId33" w:history="1">
         <w:r>
           <w:rPr>
             <w:rStyle w:val="Hyperlink"/>
@@ -4075,7 +4123,7 @@
         </w:rPr>
         <w:t xml:space="preserve">  </w:t>
       </w:r>
-      <w:hyperlink r:id="rId33" w:history="1">
+      <w:hyperlink r:id="rId34" w:history="1">
         <w:r>
           <w:rPr>
             <w:rStyle w:val="Hyperlink"/>
@@ -4103,7 +4151,7 @@
         </w:rPr>
         <w:t xml:space="preserve">  </w:t>
       </w:r>
-      <w:hyperlink r:id="rId34" w:history="1">
+      <w:hyperlink r:id="rId35" w:history="1">
         <w:r>
           <w:rPr>
             <w:rStyle w:val="Hyperlink"/>
@@ -4131,7 +4179,7 @@
         </w:rPr>
         <w:t xml:space="preserve">  </w:t>
       </w:r>
-      <w:hyperlink r:id="rId35" w:history="1">
+      <w:hyperlink r:id="rId36" w:history="1">
         <w:r>
           <w:rPr>
             <w:rStyle w:val="Hyperlink"/>
@@ -4159,7 +4207,7 @@
         </w:rPr>
         <w:t xml:space="preserve">  </w:t>
       </w:r>
-      <w:hyperlink r:id="rId36" w:history="1">
+      <w:hyperlink r:id="rId37" w:history="1">
         <w:r>
           <w:rPr>
             <w:rStyle w:val="Hyperlink"/>
@@ -4184,7 +4232,7 @@
       <w:r>
         <w:t xml:space="preserve">THANKS to Paul Fan, </w:t>
       </w:r>
-      <w:hyperlink r:id="rId37" w:history="1">
+      <w:hyperlink r:id="rId38" w:history="1">
         <w:r>
           <w:rPr>
             <w:rStyle w:val="Hyperlink"/>
@@ -4209,7 +4257,7 @@
       </w:r>
     </w:p>
     <w:sectPr>
-      <w:headerReference w:type="default" r:id="rId38"/>
+      <w:headerReference w:type="default" r:id="rId39"/>
       <w:pgSz w:w="12240" w:h="15840"/>
       <w:pgMar w:top="1440" w:right="1440" w:bottom="1440" w:left="1440" w:header="720" w:footer="720" w:gutter="0"/>
       <w:cols w:space="720"/>
@@ -4219,7 +4267,7 @@
 </file>
 
 <file path=word/endnotes.xml><?xml version="1.0" encoding="utf-8"?>
-<w:endnotes xmlns:wpc="http://schemas.microsoft.com/office/word/2010/wordprocessingCanvas" xmlns:mo="http://schemas.microsoft.com/office/mac/office/2008/main" xmlns:mc="http://schemas.openxmlformats.org/markup-compatibility/2006" xmlns:mv="urn:schemas-microsoft-com:mac:vml" xmlns:o="urn:schemas-microsoft-com:office:office" xmlns:r="http://schemas.openxmlformats.org/officeDocument/2006/relationships" xmlns:m="http://schemas.openxmlformats.org/officeDocument/2006/math" xmlns:v="urn:schemas-microsoft-com:vml" xmlns:wp14="http://schemas.microsoft.com/office/word/2010/wordprocessingDrawing" xmlns:wp="http://schemas.openxmlformats.org/drawingml/2006/wordprocessingDrawing" xmlns:w10="urn:schemas-microsoft-com:office:word" xmlns:w="http://schemas.openxmlformats.org/wordprocessingml/2006/main" xmlns:w14="http://schemas.microsoft.com/office/word/2010/wordml" xmlns:w15="http://schemas.microsoft.com/office/word/2012/wordml" xmlns:wpg="http://schemas.microsoft.com/office/word/2010/wordprocessingGroup" xmlns:wpi="http://schemas.microsoft.com/office/word/2010/wordprocessingInk" xmlns:wne="http://schemas.microsoft.com/office/word/2006/wordml" xmlns:wps="http://schemas.microsoft.com/office/word/2010/wordprocessingShape" mc:Ignorable="w14 w15 wp14">
+<w:endnotes xmlns:wpc="http://schemas.microsoft.com/office/word/2010/wordprocessingCanvas" xmlns:cx="http://schemas.microsoft.com/office/drawing/2014/chartex" xmlns:cx1="http://schemas.microsoft.com/office/drawing/2015/9/8/chartex" xmlns:cx2="http://schemas.microsoft.com/office/drawing/2015/10/21/chartex" xmlns:cx3="http://schemas.microsoft.com/office/drawing/2016/5/9/chartex" xmlns:cx4="http://schemas.microsoft.com/office/drawing/2016/5/10/chartex" xmlns:cx5="http://schemas.microsoft.com/office/drawing/2016/5/11/chartex" xmlns:cx6="http://schemas.microsoft.com/office/drawing/2016/5/12/chartex" xmlns:cx7="http://schemas.microsoft.com/office/drawing/2016/5/13/chartex" xmlns:cx8="http://schemas.microsoft.com/office/drawing/2016/5/14/chartex" xmlns:mc="http://schemas.openxmlformats.org/markup-compatibility/2006" xmlns:aink="http://schemas.microsoft.com/office/drawing/2016/ink" xmlns:am3d="http://schemas.microsoft.com/office/drawing/2017/model3d" xmlns:o="urn:schemas-microsoft-com:office:office" xmlns:r="http://schemas.openxmlformats.org/officeDocument/2006/relationships" xmlns:m="http://schemas.openxmlformats.org/officeDocument/2006/math" xmlns:v="urn:schemas-microsoft-com:vml" xmlns:wp14="http://schemas.microsoft.com/office/word/2010/wordprocessingDrawing" xmlns:wp="http://schemas.openxmlformats.org/drawingml/2006/wordprocessingDrawing" xmlns:w10="urn:schemas-microsoft-com:office:word" xmlns:w="http://schemas.openxmlformats.org/wordprocessingml/2006/main" xmlns:w14="http://schemas.microsoft.com/office/word/2010/wordml" xmlns:w15="http://schemas.microsoft.com/office/word/2012/wordml" xmlns:w16cid="http://schemas.microsoft.com/office/word/2016/wordml/cid" xmlns:w16se="http://schemas.microsoft.com/office/word/2015/wordml/symex" xmlns:wpg="http://schemas.microsoft.com/office/word/2010/wordprocessingGroup" xmlns:wpi="http://schemas.microsoft.com/office/word/2010/wordprocessingInk" xmlns:wne="http://schemas.microsoft.com/office/word/2006/wordml" xmlns:wps="http://schemas.microsoft.com/office/word/2010/wordprocessingShape" mc:Ignorable="w14 w15 w16se w16cid wp14">
   <w:endnote w:type="separator" w:id="-1">
     <w:p>
       <w:pPr>
@@ -4244,7 +4292,7 @@
 </file>
 
 <file path=word/footnotes.xml><?xml version="1.0" encoding="utf-8"?>
-<w:footnotes xmlns:wpc="http://schemas.microsoft.com/office/word/2010/wordprocessingCanvas" xmlns:mo="http://schemas.microsoft.com/office/mac/office/2008/main" xmlns:mc="http://schemas.openxmlformats.org/markup-compatibility/2006" xmlns:mv="urn:schemas-microsoft-com:mac:vml" xmlns:o="urn:schemas-microsoft-com:office:office" xmlns:r="http://schemas.openxmlformats.org/officeDocument/2006/relationships" xmlns:m="http://schemas.openxmlformats.org/officeDocument/2006/math" xmlns:v="urn:schemas-microsoft-com:vml" xmlns:wp14="http://schemas.microsoft.com/office/word/2010/wordprocessingDrawing" xmlns:wp="http://schemas.openxmlformats.org/drawingml/2006/wordprocessingDrawing" xmlns:w10="urn:schemas-microsoft-com:office:word" xmlns:w="http://schemas.openxmlformats.org/wordprocessingml/2006/main" xmlns:w14="http://schemas.microsoft.com/office/word/2010/wordml" xmlns:w15="http://schemas.microsoft.com/office/word/2012/wordml" xmlns:wpg="http://schemas.microsoft.com/office/word/2010/wordprocessingGroup" xmlns:wpi="http://schemas.microsoft.com/office/word/2010/wordprocessingInk" xmlns:wne="http://schemas.microsoft.com/office/word/2006/wordml" xmlns:wps="http://schemas.microsoft.com/office/word/2010/wordprocessingShape" mc:Ignorable="w14 w15 wp14">
+<w:footnotes xmlns:wpc="http://schemas.microsoft.com/office/word/2010/wordprocessingCanvas" xmlns:cx="http://schemas.microsoft.com/office/drawing/2014/chartex" xmlns:cx1="http://schemas.microsoft.com/office/drawing/2015/9/8/chartex" xmlns:cx2="http://schemas.microsoft.com/office/drawing/2015/10/21/chartex" xmlns:cx3="http://schemas.microsoft.com/office/drawing/2016/5/9/chartex" xmlns:cx4="http://schemas.microsoft.com/office/drawing/2016/5/10/chartex" xmlns:cx5="http://schemas.microsoft.com/office/drawing/2016/5/11/chartex" xmlns:cx6="http://schemas.microsoft.com/office/drawing/2016/5/12/chartex" xmlns:cx7="http://schemas.microsoft.com/office/drawing/2016/5/13/chartex" xmlns:cx8="http://schemas.microsoft.com/office/drawing/2016/5/14/chartex" xmlns:mc="http://schemas.openxmlformats.org/markup-compatibility/2006" xmlns:aink="http://schemas.microsoft.com/office/drawing/2016/ink" xmlns:am3d="http://schemas.microsoft.com/office/drawing/2017/model3d" xmlns:o="urn:schemas-microsoft-com:office:office" xmlns:r="http://schemas.openxmlformats.org/officeDocument/2006/relationships" xmlns:m="http://schemas.openxmlformats.org/officeDocument/2006/math" xmlns:v="urn:schemas-microsoft-com:vml" xmlns:wp14="http://schemas.microsoft.com/office/word/2010/wordprocessingDrawing" xmlns:wp="http://schemas.openxmlformats.org/drawingml/2006/wordprocessingDrawing" xmlns:w10="urn:schemas-microsoft-com:office:word" xmlns:w="http://schemas.openxmlformats.org/wordprocessingml/2006/main" xmlns:w14="http://schemas.microsoft.com/office/word/2010/wordml" xmlns:w15="http://schemas.microsoft.com/office/word/2012/wordml" xmlns:w16cid="http://schemas.microsoft.com/office/word/2016/wordml/cid" xmlns:w16se="http://schemas.microsoft.com/office/word/2015/wordml/symex" xmlns:wpg="http://schemas.microsoft.com/office/word/2010/wordprocessingGroup" xmlns:wpi="http://schemas.microsoft.com/office/word/2010/wordprocessingInk" xmlns:wne="http://schemas.microsoft.com/office/word/2006/wordml" xmlns:wps="http://schemas.microsoft.com/office/word/2010/wordprocessingShape" mc:Ignorable="w14 w15 w16se w16cid wp14">
   <w:footnote w:type="separator" w:id="-1">
     <w:p>
       <w:r>
@@ -4263,7 +4311,7 @@
 </file>
 
 <file path=word/header1.xml><?xml version="1.0" encoding="utf-8"?>
-<w:hdr xmlns:wpc="http://schemas.microsoft.com/office/word/2010/wordprocessingCanvas" xmlns:mo="http://schemas.microsoft.com/office/mac/office/2008/main" xmlns:mc="http://schemas.openxmlformats.org/markup-compatibility/2006" xmlns:mv="urn:schemas-microsoft-com:mac:vml" xmlns:o="urn:schemas-microsoft-com:office:office" xmlns:r="http://schemas.openxmlformats.org/officeDocument/2006/relationships" xmlns:m="http://schemas.openxmlformats.org/officeDocument/2006/math" xmlns:v="urn:schemas-microsoft-com:vml" xmlns:wp14="http://schemas.microsoft.com/office/word/2010/wordprocessingDrawing" xmlns:wp="http://schemas.openxmlformats.org/drawingml/2006/wordprocessingDrawing" xmlns:w10="urn:schemas-microsoft-com:office:word" xmlns:w="http://schemas.openxmlformats.org/wordprocessingml/2006/main" xmlns:w14="http://schemas.microsoft.com/office/word/2010/wordml" xmlns:w15="http://schemas.microsoft.com/office/word/2012/wordml" xmlns:wpg="http://schemas.microsoft.com/office/word/2010/wordprocessingGroup" xmlns:wpi="http://schemas.microsoft.com/office/word/2010/wordprocessingInk" xmlns:wne="http://schemas.microsoft.com/office/word/2006/wordml" xmlns:wps="http://schemas.microsoft.com/office/word/2010/wordprocessingShape" mc:Ignorable="w14 w15 wp14">
+<w:hdr xmlns:wpc="http://schemas.microsoft.com/office/word/2010/wordprocessingCanvas" xmlns:cx="http://schemas.microsoft.com/office/drawing/2014/chartex" xmlns:cx1="http://schemas.microsoft.com/office/drawing/2015/9/8/chartex" xmlns:cx2="http://schemas.microsoft.com/office/drawing/2015/10/21/chartex" xmlns:cx3="http://schemas.microsoft.com/office/drawing/2016/5/9/chartex" xmlns:cx4="http://schemas.microsoft.com/office/drawing/2016/5/10/chartex" xmlns:cx5="http://schemas.microsoft.com/office/drawing/2016/5/11/chartex" xmlns:cx6="http://schemas.microsoft.com/office/drawing/2016/5/12/chartex" xmlns:cx7="http://schemas.microsoft.com/office/drawing/2016/5/13/chartex" xmlns:cx8="http://schemas.microsoft.com/office/drawing/2016/5/14/chartex" xmlns:mc="http://schemas.openxmlformats.org/markup-compatibility/2006" xmlns:aink="http://schemas.microsoft.com/office/drawing/2016/ink" xmlns:am3d="http://schemas.microsoft.com/office/drawing/2017/model3d" xmlns:o="urn:schemas-microsoft-com:office:office" xmlns:r="http://schemas.openxmlformats.org/officeDocument/2006/relationships" xmlns:m="http://schemas.openxmlformats.org/officeDocument/2006/math" xmlns:v="urn:schemas-microsoft-com:vml" xmlns:wp14="http://schemas.microsoft.com/office/word/2010/wordprocessingDrawing" xmlns:wp="http://schemas.openxmlformats.org/drawingml/2006/wordprocessingDrawing" xmlns:w10="urn:schemas-microsoft-com:office:word" xmlns:w="http://schemas.openxmlformats.org/wordprocessingml/2006/main" xmlns:w14="http://schemas.microsoft.com/office/word/2010/wordml" xmlns:w15="http://schemas.microsoft.com/office/word/2012/wordml" xmlns:w16cid="http://schemas.microsoft.com/office/word/2016/wordml/cid" xmlns:w16se="http://schemas.microsoft.com/office/word/2015/wordml/symex" xmlns:wpg="http://schemas.microsoft.com/office/word/2010/wordprocessingGroup" xmlns:wpi="http://schemas.microsoft.com/office/word/2010/wordprocessingInk" xmlns:wne="http://schemas.microsoft.com/office/word/2006/wordml" xmlns:wps="http://schemas.microsoft.com/office/word/2010/wordprocessingShape" mc:Ignorable="w14 w15 w16se w16cid wp14">
   <w:p>
     <w:pPr>
       <w:pStyle w:val="Header"/>
@@ -4351,8 +4399,8 @@
 </file>
 
 <file path=word/numbering.xml><?xml version="1.0" encoding="utf-8"?>
-<w:numbering xmlns:wpc="http://schemas.microsoft.com/office/word/2010/wordprocessingCanvas" xmlns:mo="http://schemas.microsoft.com/office/mac/office/2008/main" xmlns:mc="http://schemas.openxmlformats.org/markup-compatibility/2006" xmlns:mv="urn:schemas-microsoft-com:mac:vml" xmlns:o="urn:schemas-microsoft-com:office:office" xmlns:r="http://schemas.openxmlformats.org/officeDocument/2006/relationships" xmlns:m="http://schemas.openxmlformats.org/officeDocument/2006/math" xmlns:v="urn:schemas-microsoft-com:vml" xmlns:wp14="http://schemas.microsoft.com/office/word/2010/wordprocessingDrawing" xmlns:wp="http://schemas.openxmlformats.org/drawingml/2006/wordprocessingDrawing" xmlns:w10="urn:schemas-microsoft-com:office:word" xmlns:w="http://schemas.openxmlformats.org/wordprocessingml/2006/main" xmlns:w14="http://schemas.microsoft.com/office/word/2010/wordml" xmlns:w15="http://schemas.microsoft.com/office/word/2012/wordml" xmlns:wpg="http://schemas.microsoft.com/office/word/2010/wordprocessingGroup" xmlns:wpi="http://schemas.microsoft.com/office/word/2010/wordprocessingInk" xmlns:wne="http://schemas.microsoft.com/office/word/2006/wordml" xmlns:wps="http://schemas.microsoft.com/office/word/2010/wordprocessingShape" mc:Ignorable="w14 w15 wp14">
-  <w:abstractNum w:abstractNumId="0">
+<w:numbering xmlns:wpc="http://schemas.microsoft.com/office/word/2010/wordprocessingCanvas" xmlns:cx="http://schemas.microsoft.com/office/drawing/2014/chartex" xmlns:cx1="http://schemas.microsoft.com/office/drawing/2015/9/8/chartex" xmlns:cx2="http://schemas.microsoft.com/office/drawing/2015/10/21/chartex" xmlns:cx3="http://schemas.microsoft.com/office/drawing/2016/5/9/chartex" xmlns:cx4="http://schemas.microsoft.com/office/drawing/2016/5/10/chartex" xmlns:cx5="http://schemas.microsoft.com/office/drawing/2016/5/11/chartex" xmlns:cx6="http://schemas.microsoft.com/office/drawing/2016/5/12/chartex" xmlns:cx7="http://schemas.microsoft.com/office/drawing/2016/5/13/chartex" xmlns:cx8="http://schemas.microsoft.com/office/drawing/2016/5/14/chartex" xmlns:mc="http://schemas.openxmlformats.org/markup-compatibility/2006" xmlns:aink="http://schemas.microsoft.com/office/drawing/2016/ink" xmlns:am3d="http://schemas.microsoft.com/office/drawing/2017/model3d" xmlns:o="urn:schemas-microsoft-com:office:office" xmlns:r="http://schemas.openxmlformats.org/officeDocument/2006/relationships" xmlns:m="http://schemas.openxmlformats.org/officeDocument/2006/math" xmlns:v="urn:schemas-microsoft-com:vml" xmlns:wp14="http://schemas.microsoft.com/office/word/2010/wordprocessingDrawing" xmlns:wp="http://schemas.openxmlformats.org/drawingml/2006/wordprocessingDrawing" xmlns:w10="urn:schemas-microsoft-com:office:word" xmlns:w="http://schemas.openxmlformats.org/wordprocessingml/2006/main" xmlns:w14="http://schemas.microsoft.com/office/word/2010/wordml" xmlns:w15="http://schemas.microsoft.com/office/word/2012/wordml" xmlns:w16cid="http://schemas.microsoft.com/office/word/2016/wordml/cid" xmlns:w16se="http://schemas.microsoft.com/office/word/2015/wordml/symex" xmlns:wpg="http://schemas.microsoft.com/office/word/2010/wordprocessingGroup" xmlns:wpi="http://schemas.microsoft.com/office/word/2010/wordprocessingInk" xmlns:wne="http://schemas.microsoft.com/office/word/2006/wordml" xmlns:wps="http://schemas.microsoft.com/office/word/2010/wordprocessingShape" mc:Ignorable="w14 w15 w16se w16cid wp14">
+  <w:abstractNum w:abstractNumId="0" w15:restartNumberingAfterBreak="0">
     <w:nsid w:val="CC365CF5"/>
     <w:multiLevelType w:val="multilevel"/>
     <w:tmpl w:val="6CCC3148"/>
@@ -4451,7 +4499,7 @@
       <w:lvlJc w:val="left"/>
     </w:lvl>
   </w:abstractNum>
-  <w:abstractNum w:abstractNumId="1">
+  <w:abstractNum w:abstractNumId="1" w15:restartNumberingAfterBreak="0">
     <w:nsid w:val="E17F69BA"/>
     <w:multiLevelType w:val="multilevel"/>
     <w:tmpl w:val="E604BBB8"/>
@@ -4543,7 +4591,7 @@
       <w:lvlJc w:val="left"/>
     </w:lvl>
   </w:abstractNum>
-  <w:abstractNum w:abstractNumId="2">
+  <w:abstractNum w:abstractNumId="2" w15:restartNumberingAfterBreak="0">
     <w:nsid w:val="14C27CAA"/>
     <w:multiLevelType w:val="hybridMultilevel"/>
     <w:tmpl w:val="BD02A0C6"/>
@@ -4656,7 +4704,7 @@
       </w:rPr>
     </w:lvl>
   </w:abstractNum>
-  <w:abstractNum w:abstractNumId="3">
+  <w:abstractNum w:abstractNumId="3" w15:restartNumberingAfterBreak="0">
     <w:nsid w:val="150CF7B0"/>
     <w:multiLevelType w:val="multilevel"/>
     <w:tmpl w:val="F3B60DD2"/>
@@ -4748,7 +4796,7 @@
       <w:lvlJc w:val="left"/>
     </w:lvl>
   </w:abstractNum>
-  <w:abstractNum w:abstractNumId="4">
+  <w:abstractNum w:abstractNumId="4" w15:restartNumberingAfterBreak="0">
     <w:nsid w:val="1E846EDA"/>
     <w:multiLevelType w:val="hybridMultilevel"/>
     <w:tmpl w:val="CC28A21C"/>
@@ -4834,7 +4882,7 @@
       </w:pPr>
     </w:lvl>
   </w:abstractNum>
-  <w:abstractNum w:abstractNumId="5">
+  <w:abstractNum w:abstractNumId="5" w15:restartNumberingAfterBreak="0">
     <w:nsid w:val="2DF71A82"/>
     <w:multiLevelType w:val="hybridMultilevel"/>
     <w:tmpl w:val="0C92C364"/>
@@ -4920,7 +4968,7 @@
       </w:pPr>
     </w:lvl>
   </w:abstractNum>
-  <w:abstractNum w:abstractNumId="6">
+  <w:abstractNum w:abstractNumId="6" w15:restartNumberingAfterBreak="0">
     <w:nsid w:val="3EA6276F"/>
     <w:multiLevelType w:val="multilevel"/>
     <w:tmpl w:val="CC28A21C"/>
@@ -5006,7 +5054,7 @@
       </w:pPr>
     </w:lvl>
   </w:abstractNum>
-  <w:abstractNum w:abstractNumId="7">
+  <w:abstractNum w:abstractNumId="7" w15:restartNumberingAfterBreak="0">
     <w:nsid w:val="3F4E60EF"/>
     <w:multiLevelType w:val="hybridMultilevel"/>
     <w:tmpl w:val="0BCE56E2"/>
@@ -5092,7 +5140,7 @@
       </w:pPr>
     </w:lvl>
   </w:abstractNum>
-  <w:abstractNum w:abstractNumId="8">
+  <w:abstractNum w:abstractNumId="8" w15:restartNumberingAfterBreak="0">
     <w:nsid w:val="411D41D9"/>
     <w:multiLevelType w:val="hybridMultilevel"/>
     <w:tmpl w:val="C9289D5A"/>
@@ -5205,7 +5253,7 @@
       </w:rPr>
     </w:lvl>
   </w:abstractNum>
-  <w:abstractNum w:abstractNumId="9">
+  <w:abstractNum w:abstractNumId="9" w15:restartNumberingAfterBreak="0">
     <w:nsid w:val="56BB18F7"/>
     <w:multiLevelType w:val="multilevel"/>
     <w:tmpl w:val="03BED8EE"/>
@@ -5297,7 +5345,7 @@
       <w:lvlJc w:val="left"/>
     </w:lvl>
   </w:abstractNum>
-  <w:abstractNum w:abstractNumId="10">
+  <w:abstractNum w:abstractNumId="10" w15:restartNumberingAfterBreak="0">
     <w:nsid w:val="6473557F"/>
     <w:multiLevelType w:val="multilevel"/>
     <w:tmpl w:val="CC28A21C"/>
@@ -5383,7 +5431,7 @@
       </w:pPr>
     </w:lvl>
   </w:abstractNum>
-  <w:abstractNum w:abstractNumId="11">
+  <w:abstractNum w:abstractNumId="11" w15:restartNumberingAfterBreak="0">
     <w:nsid w:val="7FB16CD3"/>
     <w:multiLevelType w:val="multilevel"/>
     <w:tmpl w:val="6CCC3148"/>
@@ -5579,7 +5627,7 @@
 </file>
 
 <file path=word/styles.xml><?xml version="1.0" encoding="utf-8"?>
-<w:styles xmlns:mc="http://schemas.openxmlformats.org/markup-compatibility/2006" xmlns:r="http://schemas.openxmlformats.org/officeDocument/2006/relationships" xmlns:w="http://schemas.openxmlformats.org/wordprocessingml/2006/main" xmlns:w14="http://schemas.microsoft.com/office/word/2010/wordml" xmlns:w15="http://schemas.microsoft.com/office/word/2012/wordml" mc:Ignorable="w14 w15">
+<w:styles xmlns:mc="http://schemas.openxmlformats.org/markup-compatibility/2006" xmlns:r="http://schemas.openxmlformats.org/officeDocument/2006/relationships" xmlns:w="http://schemas.openxmlformats.org/wordprocessingml/2006/main" xmlns:w14="http://schemas.microsoft.com/office/word/2010/wordml" xmlns:w15="http://schemas.microsoft.com/office/word/2012/wordml" xmlns:w16cid="http://schemas.microsoft.com/office/word/2016/wordml/cid" xmlns:w16se="http://schemas.microsoft.com/office/word/2015/wordml/symex" mc:Ignorable="w14 w15 w16se w16cid">
   <w:docDefaults>
     <w:rPrDefault>
       <w:rPr>
@@ -5595,7 +5643,7 @@
       </w:pPr>
     </w:pPrDefault>
   </w:docDefaults>
-  <w:latentStyles w:defLockedState="0" w:defUIPriority="0" w:defSemiHidden="0" w:defUnhideWhenUsed="0" w:defQFormat="0" w:count="382">
+  <w:latentStyles w:defLockedState="0" w:defUIPriority="0" w:defSemiHidden="0" w:defUnhideWhenUsed="0" w:defQFormat="0" w:count="375">
     <w:lsdException w:name="index 1" w:semiHidden="1" w:unhideWhenUsed="1"/>
     <w:lsdException w:name="index 7" w:semiHidden="1" w:unhideWhenUsed="1"/>
     <w:lsdException w:name="index 8" w:semiHidden="1" w:unhideWhenUsed="1"/>
@@ -5717,15 +5765,6 @@
     <w:lsdException w:name="Table Web 3" w:semiHidden="1" w:unhideWhenUsed="1"/>
     <w:lsdException w:name="Balloon Text" w:semiHidden="1" w:unhideWhenUsed="1"/>
     <w:lsdException w:name="Table Theme" w:semiHidden="1" w:unhideWhenUsed="1"/>
-    <w:lsdException w:name="Note Level 1" w:semiHidden="1" w:unhideWhenUsed="1"/>
-    <w:lsdException w:name="Note Level 2" w:semiHidden="1" w:unhideWhenUsed="1"/>
-    <w:lsdException w:name="Note Level 3" w:semiHidden="1" w:unhideWhenUsed="1"/>
-    <w:lsdException w:name="Note Level 4" w:semiHidden="1" w:unhideWhenUsed="1"/>
-    <w:lsdException w:name="Note Level 5" w:semiHidden="1" w:unhideWhenUsed="1"/>
-    <w:lsdException w:name="Note Level 6" w:semiHidden="1" w:unhideWhenUsed="1"/>
-    <w:lsdException w:name="Note Level 7" w:semiHidden="1" w:unhideWhenUsed="1"/>
-    <w:lsdException w:name="Note Level 8" w:semiHidden="1" w:unhideWhenUsed="1"/>
-    <w:lsdException w:name="Note Level 9" w:semiHidden="1" w:unhideWhenUsed="1"/>
     <w:lsdException w:name="Placeholder Text" w:semiHidden="1"/>
     <w:lsdException w:name="Light Shading"/>
     <w:lsdException w:name="Light List"/>
@@ -6707,6 +6746,15 @@
     <w:rsid w:val="00F465A6"/>
     <w:rPr>
       <w:rFonts w:ascii="Times New Roman" w:hAnsi="Times New Roman" w:cs="Times New Roman"/>
+    </w:rPr>
+  </w:style>
+  <w:style w:type="character" w:styleId="UnresolvedMention">
+    <w:name w:val="Unresolved Mention"/>
+    <w:basedOn w:val="DefaultParagraphFont"/>
+    <w:rsid w:val="00A003BD"/>
+    <w:rPr>
+      <w:color w:val="605E5C"/>
+      <w:shd w:val="clear" w:color="auto" w:fill="E1DFDD"/>
     </w:rPr>
   </w:style>
 </w:styles>

</xml_diff>